<commit_message>
Add use-case refuse request.
</commit_message>
<xml_diff>
--- a/Source/Document/Use-case/Manage Consignment.docx
+++ b/Source/Document/Use-case/Manage Consignment.docx
@@ -36,7 +36,7 @@
           <wp:inline distT="0" distB="0" distL="0" distR="0">
             <wp:extent cx="5715000" cy="1571625"/>
             <wp:effectExtent l="0" t="0" r="0" b="9525"/>
-            <wp:docPr id="5" name="Picture 5"/>
+            <wp:docPr id="8" name="Picture 8"/>
             <wp:cNvGraphicFramePr>
               <a:graphicFrameLocks xmlns:a="http://schemas.openxmlformats.org/drawingml/2006/main" noChangeAspect="1"/>
             </wp:cNvGraphicFramePr>
@@ -44,7 +44,7 @@
               <a:graphicData uri="http://schemas.openxmlformats.org/drawingml/2006/picture">
                 <pic:pic xmlns:pic="http://schemas.openxmlformats.org/drawingml/2006/picture">
                   <pic:nvPicPr>
-                    <pic:cNvPr id="5" name="View Request List.png"/>
+                    <pic:cNvPr id="8" name="View Request List.png"/>
                     <pic:cNvPicPr/>
                   </pic:nvPicPr>
                   <pic:blipFill>
@@ -396,9 +396,11 @@
                     <w:szCs w:val="24"/>
                   </w:rPr>
                 </w:pPr>
+                <w:proofErr w:type="spellStart"/>
                 <w:r>
                   <w:t>PhucTQ</w:t>
                 </w:r>
+                <w:proofErr w:type="spellEnd"/>
               </w:p>
             </w:tc>
           </w:sdtContent>
@@ -639,7 +641,10 @@
               </w:numPr>
             </w:pPr>
             <w:r>
-              <w:t>Store Owner use this use-case to view list of consignment request.</w:t>
+              <w:t xml:space="preserve">View </w:t>
+            </w:r>
+            <w:r>
+              <w:t>list of consignment request.</w:t>
             </w:r>
           </w:p>
           <w:p>
@@ -949,8 +954,6 @@
                   <w:r>
                     <w:t>information</w:t>
                   </w:r>
-                  <w:bookmarkStart w:id="0" w:name="_GoBack"/>
-                  <w:bookmarkEnd w:id="0"/>
                   <w:r>
                     <w:t>:</w:t>
                   </w:r>
@@ -1174,6 +1177,11 @@
                   <w:r>
                     <w:t>Store doesn’t has any consignment request</w:t>
                   </w:r>
+                  <w:r>
+                    <w:t>.</w:t>
+                  </w:r>
+                  <w:bookmarkStart w:id="0" w:name="_GoBack"/>
+                  <w:bookmarkEnd w:id="0"/>
                 </w:p>
               </w:tc>
               <w:tc>
@@ -1188,6 +1196,9 @@
                   <w:r>
                     <w:t>how message “There is no consignment’</w:t>
                   </w:r>
+                  <w:r>
+                    <w:t>.</w:t>
+                  </w:r>
                 </w:p>
               </w:tc>
             </w:tr>
@@ -1336,7 +1347,13 @@
               </w:numPr>
             </w:pPr>
             <w:r>
-              <w:t>The list should help Store Owner indicate that which consignment has been viewed and which one has not been viewed.</w:t>
+              <w:t xml:space="preserve">The list </w:t>
+            </w:r>
+            <w:r>
+              <w:t>shall</w:t>
+            </w:r>
+            <w:r>
+              <w:t xml:space="preserve"> help Store Owner indicate that which consignment has been viewed and which one has not been viewed.</w:t>
             </w:r>
           </w:p>
           <w:p>
@@ -1349,7 +1366,13 @@
               </w:numPr>
             </w:pPr>
             <w:r>
-              <w:t>The list should help Store Owner indicate that which consignment product</w:t>
+              <w:t xml:space="preserve">The list </w:t>
+            </w:r>
+            <w:r>
+              <w:t>shall</w:t>
+            </w:r>
+            <w:r>
+              <w:t xml:space="preserve"> help Store Owner indicate that which consignment product</w:t>
             </w:r>
             <w:r>
               <w:t xml:space="preserve"> was</w:t>
@@ -1371,7 +1394,13 @@
               </w:numPr>
             </w:pPr>
             <w:r>
-              <w:t>The list should show Store Owner action for each consignment (accepted or refused).</w:t>
+              <w:t xml:space="preserve">The list </w:t>
+            </w:r>
+            <w:r>
+              <w:t>shall</w:t>
+            </w:r>
+            <w:r>
+              <w:t xml:space="preserve"> show Store Owner action for each consignment (accepted or refused).</w:t>
             </w:r>
           </w:p>
           <w:p>
@@ -1384,7 +1413,13 @@
               </w:numPr>
             </w:pPr>
             <w:r>
-              <w:t>The list should provide link to detail page for each consignment.</w:t>
+              <w:t xml:space="preserve">The list </w:t>
+            </w:r>
+            <w:r>
+              <w:t>shall</w:t>
+            </w:r>
+            <w:r>
+              <w:t xml:space="preserve"> provide link to detail page for each consignment.</w:t>
             </w:r>
           </w:p>
         </w:tc>
@@ -1461,9 +1496,9 @@
         </w:rPr>
         <w:drawing>
           <wp:inline distT="0" distB="0" distL="0" distR="0">
-            <wp:extent cx="5738400" cy="4665600"/>
-            <wp:effectExtent l="0" t="0" r="0" b="1905"/>
-            <wp:docPr id="2" name="Picture 2"/>
+            <wp:extent cx="5715000" cy="1552575"/>
+            <wp:effectExtent l="0" t="0" r="0" b="9525"/>
+            <wp:docPr id="7" name="Picture 7"/>
             <wp:cNvGraphicFramePr>
               <a:graphicFrameLocks xmlns:a="http://schemas.openxmlformats.org/drawingml/2006/main" noChangeAspect="1"/>
             </wp:cNvGraphicFramePr>
@@ -1471,7 +1506,7 @@
               <a:graphicData uri="http://schemas.openxmlformats.org/drawingml/2006/picture">
                 <pic:pic xmlns:pic="http://schemas.openxmlformats.org/drawingml/2006/picture">
                   <pic:nvPicPr>
-                    <pic:cNvPr id="2" name="Normal Accept Request.png"/>
+                    <pic:cNvPr id="7" name="Normal Accept Request.png"/>
                     <pic:cNvPicPr/>
                   </pic:nvPicPr>
                   <pic:blipFill>
@@ -1489,7 +1524,7 @@
                   <pic:spPr>
                     <a:xfrm>
                       <a:off x="0" y="0"/>
-                      <a:ext cx="5738400" cy="4665600"/>
+                      <a:ext cx="5715000" cy="1552575"/>
                     </a:xfrm>
                     <a:prstGeom prst="rect">
                       <a:avLst/>
@@ -1608,6 +1643,13 @@
                     <w:b/>
                     <w:szCs w:val="24"/>
                   </w:rPr>
+                  <w:t xml:space="preserve">Normal </w:t>
+                </w:r>
+                <w:r>
+                  <w:rPr>
+                    <w:b/>
+                    <w:szCs w:val="24"/>
+                  </w:rPr>
                   <w:t>Accept Request</w:t>
                 </w:r>
               </w:sdtContent>
@@ -1822,9 +1864,11 @@
                     <w:szCs w:val="24"/>
                   </w:rPr>
                 </w:pPr>
+                <w:proofErr w:type="spellStart"/>
                 <w:r>
                   <w:t>PhucTQ</w:t>
                 </w:r>
+                <w:proofErr w:type="spellEnd"/>
               </w:p>
             </w:tc>
           </w:sdtContent>
@@ -2000,7 +2044,6 @@
                 <w:b/>
                 <w:szCs w:val="24"/>
               </w:rPr>
-              <w:lastRenderedPageBreak/>
               <w:t>Summary</w:t>
             </w:r>
             <w:r>
@@ -2020,7 +2063,19 @@
               </w:numPr>
             </w:pPr>
             <w:r>
-              <w:t>This use allow Store Owner accept consignment request.</w:t>
+              <w:t>This use case allow Store Owner a</w:t>
+            </w:r>
+            <w:r>
+              <w:t>ccept consignment request</w:t>
+            </w:r>
+            <w:r>
+              <w:t xml:space="preserve"> after the product is evaluated</w:t>
+            </w:r>
+            <w:r>
+              <w:t xml:space="preserve"> by amazon service</w:t>
+            </w:r>
+            <w:r>
+              <w:t>.</w:t>
             </w:r>
           </w:p>
           <w:p>
@@ -2054,7 +2109,10 @@
               </w:numPr>
             </w:pPr>
             <w:r>
-              <w:t>Store Owner use this use-case to accept consignment request.</w:t>
+              <w:t>A</w:t>
+            </w:r>
+            <w:r>
+              <w:t>ccept consignment request.</w:t>
             </w:r>
           </w:p>
           <w:p>
@@ -2247,6 +2305,7 @@
                 <w:b/>
                 <w:szCs w:val="24"/>
               </w:rPr>
+              <w:lastRenderedPageBreak/>
               <w:t>Main Success Scenario</w:t>
             </w:r>
             <w:r>
@@ -2344,6 +2403,9 @@
                   <w:tcW w:w="985" w:type="dxa"/>
                 </w:tcPr>
                 <w:p>
+                  <w:pPr>
+                    <w:jc w:val="right"/>
+                  </w:pPr>
                   <w:r>
                     <w:t>1</w:t>
                   </w:r>
@@ -2382,6 +2444,12 @@
                   <w:r>
                     <w:t>Consign Price</w:t>
                   </w:r>
+                  <w:r>
+                    <w:t>: non</w:t>
+                  </w:r>
+                  <w:r>
+                    <w:t>-editable field</w:t>
+                  </w:r>
                 </w:p>
                 <w:p>
                   <w:pPr>
@@ -2393,7 +2461,10 @@
                     <w:spacing w:after="0"/>
                   </w:pPr>
                   <w:r>
-                    <w:t>“Accept” button</w:t>
+                    <w:t>Accept:</w:t>
+                  </w:r>
+                  <w:r>
+                    <w:t xml:space="preserve"> button</w:t>
                   </w:r>
                 </w:p>
                 <w:p>
@@ -2406,7 +2477,10 @@
                     <w:spacing w:after="0"/>
                   </w:pPr>
                   <w:r>
-                    <w:t>“Close” button</w:t>
+                    <w:t>Close:</w:t>
+                  </w:r>
+                  <w:r>
+                    <w:t xml:space="preserve"> button</w:t>
                   </w:r>
                 </w:p>
               </w:tc>
@@ -2420,6 +2494,9 @@
                   <w:tcW w:w="985" w:type="dxa"/>
                 </w:tcPr>
                 <w:p>
+                  <w:pPr>
+                    <w:jc w:val="right"/>
+                  </w:pPr>
                   <w:r>
                     <w:t>2</w:t>
                   </w:r>
@@ -2432,6 +2509,9 @@
                 <w:p>
                   <w:r>
                     <w:t>Click “Accept” button</w:t>
+                  </w:r>
+                  <w:r>
+                    <w:t>.</w:t>
                   </w:r>
                 </w:p>
                 <w:p>
@@ -2575,6 +2655,9 @@
                   <w:tcW w:w="985" w:type="dxa"/>
                 </w:tcPr>
                 <w:p>
+                  <w:pPr>
+                    <w:jc w:val="right"/>
+                  </w:pPr>
                   <w:r>
                     <w:t>1</w:t>
                   </w:r>
@@ -2597,6 +2680,12 @@
                     </w:rPr>
                     <w:t>Click “Close” button</w:t>
                   </w:r>
+                  <w:r>
+                    <w:rPr>
+                      <w:szCs w:val="24"/>
+                    </w:rPr>
+                    <w:t>.</w:t>
+                  </w:r>
                 </w:p>
               </w:tc>
               <w:tc>
@@ -2634,7 +2723,39 @@
                     <w:rPr>
                       <w:szCs w:val="24"/>
                     </w:rPr>
-                    <w:t xml:space="preserve"> dialog box and return to previous view.</w:t>
+                    <w:t xml:space="preserve"> dialog box</w:t>
+                  </w:r>
+                </w:p>
+                <w:p>
+                  <w:pPr>
+                    <w:widowControl w:val="0"/>
+                    <w:rPr>
+                      <w:szCs w:val="24"/>
+                    </w:rPr>
+                  </w:pPr>
+                  <w:r>
+                    <w:rPr>
+                      <w:szCs w:val="24"/>
+                    </w:rPr>
+                    <w:t>R</w:t>
+                  </w:r>
+                  <w:r>
+                    <w:rPr>
+                      <w:szCs w:val="24"/>
+                    </w:rPr>
+                    <w:t xml:space="preserve">eturn to </w:t>
+                  </w:r>
+                  <w:r>
+                    <w:rPr>
+                      <w:szCs w:val="24"/>
+                    </w:rPr>
+                    <w:t>request detail page</w:t>
+                  </w:r>
+                  <w:r>
+                    <w:rPr>
+                      <w:szCs w:val="24"/>
+                    </w:rPr>
+                    <w:t>.</w:t>
                   </w:r>
                 </w:p>
               </w:tc>
@@ -2757,6 +2878,9 @@
                   <w:tcW w:w="985" w:type="dxa"/>
                 </w:tcPr>
                 <w:p>
+                  <w:pPr>
+                    <w:jc w:val="right"/>
+                  </w:pPr>
                   <w:r>
                     <w:t>1</w:t>
                   </w:r>
@@ -2851,7 +2975,6 @@
               </w:numPr>
             </w:pPr>
             <w:r>
-              <w:lastRenderedPageBreak/>
               <w:t>Extended Use-case: N/A</w:t>
             </w:r>
           </w:p>
@@ -2912,7 +3035,34 @@
               </w:numPr>
             </w:pPr>
             <w:r>
-              <w:t>System shall notify customer after consignment is accepted.</w:t>
+              <w:t>Consign price was evaluated in use case</w:t>
+            </w:r>
+            <w:r>
+              <w:t xml:space="preserve"> </w:t>
+            </w:r>
+            <w:r>
+              <w:rPr>
+                <w:b/>
+                <w:szCs w:val="24"/>
+                <w:lang w:val="en-US"/>
+              </w:rPr>
+              <w:t>Consign</w:t>
+            </w:r>
+            <w:r>
+              <w:rPr>
+                <w:b/>
+                <w:szCs w:val="24"/>
+                <w:lang w:val="en-US"/>
+              </w:rPr>
+              <w:t xml:space="preserve"> product</w:t>
+            </w:r>
+            <w:r>
+              <w:rPr>
+                <w:b/>
+                <w:szCs w:val="24"/>
+                <w:lang w:val="en-US"/>
+              </w:rPr>
+              <w:t>.</w:t>
             </w:r>
           </w:p>
           <w:p>
@@ -2925,12 +3075,3359 @@
               </w:numPr>
             </w:pPr>
             <w:r>
-              <w:t>Store Owner should be able to cancel accepted-consignment.</w:t>
+              <w:t>System shall notify customer after consignment is accepted.</w:t>
+            </w:r>
+          </w:p>
+          <w:p>
+            <w:pPr>
+              <w:pStyle w:val="ListParagraph"/>
+              <w:widowControl w:val="0"/>
+              <w:numPr>
+                <w:ilvl w:val="0"/>
+                <w:numId w:val="6"/>
+              </w:numPr>
+            </w:pPr>
+            <w:r>
+              <w:t xml:space="preserve">Store Owner </w:t>
+            </w:r>
+            <w:r>
+              <w:t>shall</w:t>
+            </w:r>
+            <w:r>
+              <w:t xml:space="preserve"> be able to cancel accepted-consignment.</w:t>
             </w:r>
           </w:p>
         </w:tc>
       </w:tr>
     </w:tbl>
+    <w:p/>
+    <w:p>
+      <w:pPr>
+        <w:pStyle w:val="Heading5"/>
+        <w:rPr>
+          <w:lang w:val="en-GB" w:eastAsia="ja-JP"/>
+        </w:rPr>
+      </w:pPr>
+      <w:r>
+        <w:rPr>
+          <w:lang w:val="en-GB" w:eastAsia="ja-JP"/>
+        </w:rPr>
+        <w:lastRenderedPageBreak/>
+        <w:t>&lt;</w:t>
+      </w:r>
+      <w:r>
+        <w:rPr>
+          <w:lang w:val="en-GB" w:eastAsia="ja-JP"/>
+        </w:rPr>
+        <w:t>Store Owner</w:t>
+      </w:r>
+      <w:r>
+        <w:rPr>
+          <w:lang w:val="en-GB" w:eastAsia="ja-JP"/>
+        </w:rPr>
+        <w:t>&gt;</w:t>
+      </w:r>
+      <w:r>
+        <w:rPr>
+          <w:lang w:val="en-GB" w:eastAsia="ja-JP"/>
+        </w:rPr>
+        <w:t xml:space="preserve"> Accept Request</w:t>
+      </w:r>
+      <w:r>
+        <w:rPr>
+          <w:lang w:val="en-GB" w:eastAsia="ja-JP"/>
+        </w:rPr>
+        <w:t xml:space="preserve"> and Set Price</w:t>
+      </w:r>
+    </w:p>
+    <w:p>
+      <w:pPr>
+        <w:pStyle w:val="FreeCaption"/>
+      </w:pPr>
+      <w:r>
+        <w:t>Use Case Diagram</w:t>
+      </w:r>
+    </w:p>
+    <w:p>
+      <w:pPr>
+        <w:keepNext/>
+      </w:pPr>
+      <w:r>
+        <w:rPr>
+          <w:noProof/>
+        </w:rPr>
+        <w:drawing>
+          <wp:inline distT="0" distB="0" distL="0" distR="0">
+            <wp:extent cx="5791200" cy="1714500"/>
+            <wp:effectExtent l="0" t="0" r="0" b="0"/>
+            <wp:docPr id="6" name="Picture 6"/>
+            <wp:cNvGraphicFramePr>
+              <a:graphicFrameLocks xmlns:a="http://schemas.openxmlformats.org/drawingml/2006/main" noChangeAspect="1"/>
+            </wp:cNvGraphicFramePr>
+            <a:graphic xmlns:a="http://schemas.openxmlformats.org/drawingml/2006/main">
+              <a:graphicData uri="http://schemas.openxmlformats.org/drawingml/2006/picture">
+                <pic:pic xmlns:pic="http://schemas.openxmlformats.org/drawingml/2006/picture">
+                  <pic:nvPicPr>
+                    <pic:cNvPr id="6" name="Accept Request and Set Price.png"/>
+                    <pic:cNvPicPr/>
+                  </pic:nvPicPr>
+                  <pic:blipFill>
+                    <a:blip r:embed="rId7">
+                      <a:extLst>
+                        <a:ext uri="{28A0092B-C50C-407E-A947-70E740481C1C}">
+                          <a14:useLocalDpi xmlns:a14="http://schemas.microsoft.com/office/drawing/2010/main" val="0"/>
+                        </a:ext>
+                      </a:extLst>
+                    </a:blip>
+                    <a:stretch>
+                      <a:fillRect/>
+                    </a:stretch>
+                  </pic:blipFill>
+                  <pic:spPr>
+                    <a:xfrm>
+                      <a:off x="0" y="0"/>
+                      <a:ext cx="5791200" cy="1714500"/>
+                    </a:xfrm>
+                    <a:prstGeom prst="rect">
+                      <a:avLst/>
+                    </a:prstGeom>
+                  </pic:spPr>
+                </pic:pic>
+              </a:graphicData>
+            </a:graphic>
+          </wp:inline>
+        </w:drawing>
+      </w:r>
+    </w:p>
+    <w:p>
+      <w:pPr>
+        <w:pStyle w:val="Caption"/>
+      </w:pPr>
+      <w:r>
+        <w:t xml:space="preserve">Figure </w:t>
+      </w:r>
+      <w:r>
+        <w:fldChar w:fldCharType="begin"/>
+      </w:r>
+      <w:r>
+        <w:instrText xml:space="preserve"> SEQ Figure \* ARABIC </w:instrText>
+      </w:r>
+      <w:r>
+        <w:fldChar w:fldCharType="separate"/>
+      </w:r>
+      <w:r>
+        <w:rPr>
+          <w:noProof/>
+        </w:rPr>
+        <w:t>3</w:t>
+      </w:r>
+      <w:r>
+        <w:fldChar w:fldCharType="end"/>
+      </w:r>
+      <w:r>
+        <w:t>: &lt;</w:t>
+      </w:r>
+      <w:r>
+        <w:t>Store Owner</w:t>
+      </w:r>
+      <w:r>
+        <w:t>&gt;</w:t>
+      </w:r>
+      <w:r>
+        <w:t xml:space="preserve"> </w:t>
+      </w:r>
+      <w:r>
+        <w:t>Accept Request and Set Price</w:t>
+      </w:r>
+    </w:p>
+    <w:p>
+      <w:pPr>
+        <w:pStyle w:val="FreeCaption"/>
+      </w:pPr>
+      <w:r>
+        <w:t>Use Case Specification</w:t>
+      </w:r>
+    </w:p>
+    <w:tbl>
+      <w:tblPr>
+        <w:tblStyle w:val="TableGrid"/>
+        <w:tblW w:w="0" w:type="auto"/>
+        <w:tblLook w:val="04A0" w:firstRow="1" w:lastRow="0" w:firstColumn="1" w:lastColumn="0" w:noHBand="0" w:noVBand="1"/>
+      </w:tblPr>
+      <w:tblGrid>
+        <w:gridCol w:w="2251"/>
+        <w:gridCol w:w="2251"/>
+        <w:gridCol w:w="2251"/>
+        <w:gridCol w:w="2251"/>
+      </w:tblGrid>
+      <w:tr>
+        <w:tc>
+          <w:tcPr>
+            <w:tcW w:w="9004" w:type="dxa"/>
+            <w:gridSpan w:val="4"/>
+            <w:shd w:val="clear" w:color="auto" w:fill="D9D9D9" w:themeFill="background1" w:themeFillShade="D9"/>
+          </w:tcPr>
+          <w:p>
+            <w:pPr>
+              <w:pStyle w:val="TableofFigures"/>
+              <w:widowControl w:val="0"/>
+              <w:spacing w:line="240" w:lineRule="auto"/>
+              <w:rPr>
+                <w:b/>
+                <w:szCs w:val="24"/>
+              </w:rPr>
+            </w:pPr>
+            <w:r>
+              <w:rPr>
+                <w:b/>
+                <w:szCs w:val="24"/>
+              </w:rPr>
+              <w:t xml:space="preserve">USE CASE – </w:t>
+            </w:r>
+            <w:sdt>
+              <w:sdtPr>
+                <w:alias w:val="UC Number"/>
+                <w:tag w:val="UC Number"/>
+                <w:id w:val="-275175513"/>
+                <w:text/>
+              </w:sdtPr>
+              <w:sdtContent>
+                <w:r>
+                  <w:t>Accept Request and Set Price</w:t>
+                </w:r>
+              </w:sdtContent>
+            </w:sdt>
+          </w:p>
+        </w:tc>
+      </w:tr>
+      <w:tr>
+        <w:tc>
+          <w:tcPr>
+            <w:tcW w:w="2251" w:type="dxa"/>
+            <w:shd w:val="clear" w:color="auto" w:fill="D9D9D9" w:themeFill="background1" w:themeFillShade="D9"/>
+          </w:tcPr>
+          <w:p>
+            <w:pPr>
+              <w:widowControl w:val="0"/>
+              <w:rPr>
+                <w:b/>
+                <w:szCs w:val="24"/>
+              </w:rPr>
+            </w:pPr>
+            <w:r>
+              <w:rPr>
+                <w:b/>
+                <w:szCs w:val="24"/>
+              </w:rPr>
+              <w:t>Use Case No.</w:t>
+            </w:r>
+          </w:p>
+        </w:tc>
+        <w:sdt>
+          <w:sdtPr>
+            <w:alias w:val="UC Number"/>
+            <w:tag w:val="UC Number"/>
+            <w:id w:val="1864013716"/>
+            <w:showingPlcHdr/>
+            <w:text/>
+          </w:sdtPr>
+          <w:sdtContent>
+            <w:tc>
+              <w:tcPr>
+                <w:tcW w:w="2251" w:type="dxa"/>
+              </w:tcPr>
+              <w:p>
+                <w:pPr>
+                  <w:widowControl w:val="0"/>
+                  <w:rPr>
+                    <w:szCs w:val="24"/>
+                  </w:rPr>
+                </w:pPr>
+                <w:r>
+                  <w:rPr>
+                    <w:rStyle w:val="PlaceholderText"/>
+                    <w:szCs w:val="24"/>
+                  </w:rPr>
+                  <w:t>Click here to enter text.</w:t>
+                </w:r>
+              </w:p>
+            </w:tc>
+          </w:sdtContent>
+        </w:sdt>
+        <w:tc>
+          <w:tcPr>
+            <w:tcW w:w="2251" w:type="dxa"/>
+            <w:shd w:val="clear" w:color="auto" w:fill="D9D9D9" w:themeFill="background1" w:themeFillShade="D9"/>
+          </w:tcPr>
+          <w:p>
+            <w:pPr>
+              <w:widowControl w:val="0"/>
+              <w:rPr>
+                <w:szCs w:val="24"/>
+              </w:rPr>
+            </w:pPr>
+            <w:r>
+              <w:rPr>
+                <w:szCs w:val="24"/>
+              </w:rPr>
+              <w:t>Use Case Version</w:t>
+            </w:r>
+          </w:p>
+        </w:tc>
+        <w:sdt>
+          <w:sdtPr>
+            <w:alias w:val="UC Version"/>
+            <w:tag w:val="UC Version"/>
+            <w:id w:val="1496531036"/>
+            <w:text/>
+          </w:sdtPr>
+          <w:sdtContent>
+            <w:tc>
+              <w:tcPr>
+                <w:tcW w:w="2251" w:type="dxa"/>
+              </w:tcPr>
+              <w:p>
+                <w:pPr>
+                  <w:widowControl w:val="0"/>
+                  <w:rPr>
+                    <w:szCs w:val="24"/>
+                  </w:rPr>
+                </w:pPr>
+                <w:r>
+                  <w:t>2.0</w:t>
+                </w:r>
+              </w:p>
+            </w:tc>
+          </w:sdtContent>
+        </w:sdt>
+      </w:tr>
+      <w:tr>
+        <w:tc>
+          <w:tcPr>
+            <w:tcW w:w="2251" w:type="dxa"/>
+            <w:shd w:val="clear" w:color="auto" w:fill="D9D9D9" w:themeFill="background1" w:themeFillShade="D9"/>
+          </w:tcPr>
+          <w:p>
+            <w:pPr>
+              <w:widowControl w:val="0"/>
+              <w:rPr>
+                <w:b/>
+                <w:szCs w:val="24"/>
+              </w:rPr>
+            </w:pPr>
+            <w:r>
+              <w:rPr>
+                <w:b/>
+                <w:szCs w:val="24"/>
+              </w:rPr>
+              <w:t>Use Case Name</w:t>
+            </w:r>
+          </w:p>
+        </w:tc>
+        <w:sdt>
+          <w:sdtPr>
+            <w:alias w:val="UC Name"/>
+            <w:tag w:val="UC Name"/>
+            <w:id w:val="1734117150"/>
+            <w:text/>
+          </w:sdtPr>
+          <w:sdtContent>
+            <w:tc>
+              <w:tcPr>
+                <w:tcW w:w="6753" w:type="dxa"/>
+                <w:gridSpan w:val="3"/>
+              </w:tcPr>
+              <w:p>
+                <w:pPr>
+                  <w:widowControl w:val="0"/>
+                  <w:rPr>
+                    <w:szCs w:val="24"/>
+                  </w:rPr>
+                </w:pPr>
+                <w:r>
+                  <w:t>Accept Request and Set Price</w:t>
+                </w:r>
+              </w:p>
+            </w:tc>
+          </w:sdtContent>
+        </w:sdt>
+      </w:tr>
+      <w:tr>
+        <w:tc>
+          <w:tcPr>
+            <w:tcW w:w="2251" w:type="dxa"/>
+            <w:shd w:val="clear" w:color="auto" w:fill="D9D9D9" w:themeFill="background1" w:themeFillShade="D9"/>
+          </w:tcPr>
+          <w:p>
+            <w:pPr>
+              <w:widowControl w:val="0"/>
+              <w:rPr>
+                <w:b/>
+                <w:szCs w:val="24"/>
+              </w:rPr>
+            </w:pPr>
+            <w:r>
+              <w:rPr>
+                <w:b/>
+                <w:szCs w:val="24"/>
+              </w:rPr>
+              <w:t>Author</w:t>
+            </w:r>
+          </w:p>
+        </w:tc>
+        <w:sdt>
+          <w:sdtPr>
+            <w:alias w:val="Author"/>
+            <w:tag w:val="Author"/>
+            <w:id w:val="-276412895"/>
+            <w:comboBox>
+              <w:listItem w:displayText="DanQT" w:value="DanQT"/>
+              <w:listItem w:displayText="PhucTQ" w:value="PhucTQ"/>
+              <w:listItem w:displayText="HoangNH" w:value="HoangNH"/>
+              <w:listItem w:displayText="DucHC" w:value="DucHC"/>
+            </w:comboBox>
+          </w:sdtPr>
+          <w:sdtContent>
+            <w:tc>
+              <w:tcPr>
+                <w:tcW w:w="6753" w:type="dxa"/>
+                <w:gridSpan w:val="3"/>
+              </w:tcPr>
+              <w:p>
+                <w:pPr>
+                  <w:widowControl w:val="0"/>
+                  <w:rPr>
+                    <w:szCs w:val="24"/>
+                  </w:rPr>
+                </w:pPr>
+                <w:proofErr w:type="spellStart"/>
+                <w:r>
+                  <w:t>PhucTQ</w:t>
+                </w:r>
+                <w:proofErr w:type="spellEnd"/>
+              </w:p>
+            </w:tc>
+          </w:sdtContent>
+        </w:sdt>
+      </w:tr>
+      <w:tr>
+        <w:tc>
+          <w:tcPr>
+            <w:tcW w:w="2251" w:type="dxa"/>
+            <w:shd w:val="clear" w:color="auto" w:fill="D9D9D9" w:themeFill="background1" w:themeFillShade="D9"/>
+          </w:tcPr>
+          <w:p>
+            <w:pPr>
+              <w:widowControl w:val="0"/>
+              <w:rPr>
+                <w:b/>
+                <w:szCs w:val="24"/>
+              </w:rPr>
+            </w:pPr>
+            <w:r>
+              <w:rPr>
+                <w:b/>
+                <w:szCs w:val="24"/>
+              </w:rPr>
+              <w:t>Date</w:t>
+            </w:r>
+          </w:p>
+        </w:tc>
+        <w:sdt>
+          <w:sdtPr>
+            <w:alias w:val="Created Date"/>
+            <w:tag w:val="Created Date"/>
+            <w:id w:val="-1486387743"/>
+            <w:date w:fullDate="2015-05-30T00:00:00Z">
+              <w:dateFormat w:val="MMMM d, yyyy"/>
+              <w:lid w:val="en-US"/>
+              <w:storeMappedDataAs w:val="dateTime"/>
+              <w:calendar w:val="gregorian"/>
+            </w:date>
+          </w:sdtPr>
+          <w:sdtContent>
+            <w:tc>
+              <w:tcPr>
+                <w:tcW w:w="2251" w:type="dxa"/>
+              </w:tcPr>
+              <w:p>
+                <w:pPr>
+                  <w:widowControl w:val="0"/>
+                  <w:rPr>
+                    <w:szCs w:val="24"/>
+                  </w:rPr>
+                </w:pPr>
+                <w:r>
+                  <w:rPr>
+                    <w:lang w:val="en-US"/>
+                  </w:rPr>
+                  <w:t>May 30, 2015</w:t>
+                </w:r>
+              </w:p>
+            </w:tc>
+          </w:sdtContent>
+        </w:sdt>
+        <w:tc>
+          <w:tcPr>
+            <w:tcW w:w="2251" w:type="dxa"/>
+            <w:shd w:val="clear" w:color="auto" w:fill="D9D9D9" w:themeFill="background1" w:themeFillShade="D9"/>
+          </w:tcPr>
+          <w:p>
+            <w:pPr>
+              <w:widowControl w:val="0"/>
+              <w:rPr>
+                <w:szCs w:val="24"/>
+              </w:rPr>
+            </w:pPr>
+            <w:r>
+              <w:rPr>
+                <w:szCs w:val="24"/>
+              </w:rPr>
+              <w:t>Priority</w:t>
+            </w:r>
+          </w:p>
+        </w:tc>
+        <w:sdt>
+          <w:sdtPr>
+            <w:alias w:val="Priority"/>
+            <w:tag w:val="Priority"/>
+            <w:id w:val="1835344662"/>
+            <w:comboBox>
+              <w:listItem w:displayText="High" w:value="High"/>
+              <w:listItem w:displayText="Medium" w:value="Medium"/>
+              <w:listItem w:displayText="Normal" w:value="Normal"/>
+            </w:comboBox>
+          </w:sdtPr>
+          <w:sdtContent>
+            <w:tc>
+              <w:tcPr>
+                <w:tcW w:w="2251" w:type="dxa"/>
+              </w:tcPr>
+              <w:p>
+                <w:pPr>
+                  <w:widowControl w:val="0"/>
+                  <w:rPr>
+                    <w:szCs w:val="24"/>
+                  </w:rPr>
+                </w:pPr>
+                <w:r>
+                  <w:rPr>
+                    <w:szCs w:val="24"/>
+                  </w:rPr>
+                  <w:t>High</w:t>
+                </w:r>
+              </w:p>
+            </w:tc>
+          </w:sdtContent>
+        </w:sdt>
+      </w:tr>
+      <w:tr>
+        <w:tc>
+          <w:tcPr>
+            <w:tcW w:w="9004" w:type="dxa"/>
+            <w:gridSpan w:val="4"/>
+          </w:tcPr>
+          <w:p>
+            <w:pPr>
+              <w:widowControl w:val="0"/>
+              <w:rPr>
+                <w:szCs w:val="24"/>
+              </w:rPr>
+            </w:pPr>
+            <w:r>
+              <w:rPr>
+                <w:b/>
+                <w:szCs w:val="24"/>
+              </w:rPr>
+              <w:t>Actor</w:t>
+            </w:r>
+            <w:r>
+              <w:rPr>
+                <w:szCs w:val="24"/>
+              </w:rPr>
+              <w:t>:</w:t>
+            </w:r>
+          </w:p>
+          <w:p>
+            <w:pPr>
+              <w:pStyle w:val="ListParagraph"/>
+              <w:widowControl w:val="0"/>
+              <w:numPr>
+                <w:ilvl w:val="0"/>
+                <w:numId w:val="3"/>
+              </w:numPr>
+            </w:pPr>
+            <w:r>
+              <w:t>Store Owner.</w:t>
+            </w:r>
+          </w:p>
+          <w:p>
+            <w:pPr>
+              <w:pStyle w:val="BodyText"/>
+              <w:keepNext/>
+              <w:spacing w:after="0" w:line="240" w:lineRule="auto"/>
+              <w:rPr>
+                <w:szCs w:val="24"/>
+              </w:rPr>
+            </w:pPr>
+            <w:r>
+              <w:rPr>
+                <w:b/>
+                <w:szCs w:val="24"/>
+              </w:rPr>
+              <w:t>Summary</w:t>
+            </w:r>
+            <w:r>
+              <w:rPr>
+                <w:szCs w:val="24"/>
+              </w:rPr>
+              <w:t>:</w:t>
+            </w:r>
+          </w:p>
+          <w:p>
+            <w:pPr>
+              <w:pStyle w:val="ListParagraph"/>
+              <w:widowControl w:val="0"/>
+              <w:numPr>
+                <w:ilvl w:val="0"/>
+                <w:numId w:val="3"/>
+              </w:numPr>
+            </w:pPr>
+            <w:r>
+              <w:t>This use allow Store Owner accept consignment request</w:t>
+            </w:r>
+            <w:r>
+              <w:t xml:space="preserve"> </w:t>
+            </w:r>
+            <w:r>
+              <w:t>while</w:t>
+            </w:r>
+            <w:r>
+              <w:t xml:space="preserve"> product cannot be evaluated by amazon service</w:t>
+            </w:r>
+            <w:r>
+              <w:t>.</w:t>
+            </w:r>
+          </w:p>
+          <w:p>
+            <w:pPr>
+              <w:keepNext/>
+              <w:rPr>
+                <w:szCs w:val="24"/>
+              </w:rPr>
+            </w:pPr>
+            <w:r>
+              <w:rPr>
+                <w:b/>
+                <w:szCs w:val="24"/>
+              </w:rPr>
+              <w:t>Goal</w:t>
+            </w:r>
+            <w:r>
+              <w:rPr>
+                <w:szCs w:val="24"/>
+              </w:rPr>
+              <w:t>:</w:t>
+            </w:r>
+          </w:p>
+          <w:p>
+            <w:pPr>
+              <w:pStyle w:val="ListParagraph"/>
+              <w:widowControl w:val="0"/>
+              <w:numPr>
+                <w:ilvl w:val="0"/>
+                <w:numId w:val="3"/>
+              </w:numPr>
+            </w:pPr>
+            <w:r>
+              <w:t>A</w:t>
+            </w:r>
+            <w:r>
+              <w:t>ccept consignment request.</w:t>
+            </w:r>
+          </w:p>
+          <w:p>
+            <w:pPr>
+              <w:keepNext/>
+              <w:rPr>
+                <w:szCs w:val="24"/>
+              </w:rPr>
+            </w:pPr>
+            <w:r>
+              <w:rPr>
+                <w:b/>
+                <w:szCs w:val="24"/>
+              </w:rPr>
+              <w:t>Triggers</w:t>
+            </w:r>
+            <w:r>
+              <w:rPr>
+                <w:szCs w:val="24"/>
+              </w:rPr>
+              <w:t>:</w:t>
+            </w:r>
+          </w:p>
+          <w:p>
+            <w:pPr>
+              <w:pStyle w:val="ListParagraph"/>
+              <w:widowControl w:val="0"/>
+              <w:numPr>
+                <w:ilvl w:val="0"/>
+                <w:numId w:val="3"/>
+              </w:numPr>
+            </w:pPr>
+            <w:r>
+              <w:t>Store Owner click “Accept” button on request detail page.</w:t>
+            </w:r>
+          </w:p>
+          <w:p>
+            <w:pPr>
+              <w:keepNext/>
+              <w:rPr>
+                <w:szCs w:val="24"/>
+              </w:rPr>
+            </w:pPr>
+            <w:r>
+              <w:rPr>
+                <w:b/>
+                <w:szCs w:val="24"/>
+              </w:rPr>
+              <w:t>Preconditions</w:t>
+            </w:r>
+            <w:r>
+              <w:rPr>
+                <w:szCs w:val="24"/>
+              </w:rPr>
+              <w:t>:</w:t>
+            </w:r>
+          </w:p>
+          <w:p>
+            <w:pPr>
+              <w:pStyle w:val="ListParagraph"/>
+              <w:widowControl w:val="0"/>
+              <w:numPr>
+                <w:ilvl w:val="0"/>
+                <w:numId w:val="4"/>
+              </w:numPr>
+            </w:pPr>
+            <w:r>
+              <w:t>Store Owner has logged onto the system.</w:t>
+            </w:r>
+          </w:p>
+          <w:p>
+            <w:pPr>
+              <w:pStyle w:val="ListParagraph"/>
+              <w:widowControl w:val="0"/>
+              <w:numPr>
+                <w:ilvl w:val="0"/>
+                <w:numId w:val="4"/>
+              </w:numPr>
+            </w:pPr>
+            <w:r>
+              <w:t>The consignment product’s price has</w:t>
+            </w:r>
+            <w:r>
+              <w:t xml:space="preserve"> </w:t>
+            </w:r>
+            <w:r>
+              <w:rPr>
+                <w:b/>
+              </w:rPr>
+              <w:t>not</w:t>
+            </w:r>
+            <w:r>
+              <w:t xml:space="preserve"> been evaluated.</w:t>
+            </w:r>
+          </w:p>
+          <w:p>
+            <w:pPr>
+              <w:pStyle w:val="ListParagraph"/>
+              <w:widowControl w:val="0"/>
+              <w:numPr>
+                <w:ilvl w:val="0"/>
+                <w:numId w:val="4"/>
+              </w:numPr>
+            </w:pPr>
+            <w:r>
+              <w:t>The consignment has not been accepted or refused by Store Owner.</w:t>
+            </w:r>
+          </w:p>
+          <w:p>
+            <w:pPr>
+              <w:pStyle w:val="ListParagraph"/>
+              <w:widowControl w:val="0"/>
+              <w:numPr>
+                <w:ilvl w:val="0"/>
+                <w:numId w:val="4"/>
+              </w:numPr>
+            </w:pPr>
+            <w:r>
+              <w:t>The consignment has not been cancelled by Customer.</w:t>
+            </w:r>
+          </w:p>
+          <w:p>
+            <w:pPr>
+              <w:keepNext/>
+              <w:rPr>
+                <w:szCs w:val="24"/>
+              </w:rPr>
+            </w:pPr>
+            <w:r>
+              <w:rPr>
+                <w:b/>
+                <w:szCs w:val="24"/>
+              </w:rPr>
+              <w:t>Post Conditions</w:t>
+            </w:r>
+            <w:r>
+              <w:rPr>
+                <w:szCs w:val="24"/>
+              </w:rPr>
+              <w:t>:</w:t>
+            </w:r>
+          </w:p>
+          <w:p>
+            <w:pPr>
+              <w:pStyle w:val="ListParagraph"/>
+              <w:widowControl w:val="0"/>
+              <w:numPr>
+                <w:ilvl w:val="0"/>
+                <w:numId w:val="5"/>
+              </w:numPr>
+            </w:pPr>
+            <w:r>
+              <w:rPr>
+                <w:b/>
+              </w:rPr>
+              <w:t>Success</w:t>
+            </w:r>
+            <w:r>
+              <w:t>: The consignment has been accepted</w:t>
+            </w:r>
+            <w:r>
+              <w:t xml:space="preserve"> and consign price has been set</w:t>
+            </w:r>
+            <w:r>
+              <w:t>.</w:t>
+            </w:r>
+          </w:p>
+          <w:p>
+            <w:pPr>
+              <w:pStyle w:val="ListParagraph"/>
+              <w:widowControl w:val="0"/>
+              <w:numPr>
+                <w:ilvl w:val="0"/>
+                <w:numId w:val="5"/>
+              </w:numPr>
+            </w:pPr>
+            <w:r>
+              <w:rPr>
+                <w:b/>
+              </w:rPr>
+              <w:lastRenderedPageBreak/>
+              <w:t>Fail</w:t>
+            </w:r>
+            <w:r>
+              <w:t>: The consignment has not been accepted.</w:t>
+            </w:r>
+          </w:p>
+          <w:p>
+            <w:pPr>
+              <w:keepNext/>
+              <w:rPr>
+                <w:szCs w:val="24"/>
+              </w:rPr>
+            </w:pPr>
+            <w:r>
+              <w:rPr>
+                <w:b/>
+                <w:szCs w:val="24"/>
+              </w:rPr>
+              <w:t>Main Success Scenario</w:t>
+            </w:r>
+            <w:r>
+              <w:rPr>
+                <w:szCs w:val="24"/>
+              </w:rPr>
+              <w:t>:</w:t>
+            </w:r>
+          </w:p>
+          <w:tbl>
+            <w:tblPr>
+              <w:tblStyle w:val="TableGrid"/>
+              <w:tblW w:w="0" w:type="auto"/>
+              <w:tblLook w:val="04A0" w:firstRow="1" w:lastRow="0" w:firstColumn="1" w:lastColumn="0" w:noHBand="0" w:noVBand="1"/>
+            </w:tblPr>
+            <w:tblGrid>
+              <w:gridCol w:w="985"/>
+              <w:gridCol w:w="3240"/>
+              <w:gridCol w:w="4548"/>
+            </w:tblGrid>
+            <w:tr>
+              <w:trPr>
+                <w:cantSplit/>
+              </w:trPr>
+              <w:tc>
+                <w:tcPr>
+                  <w:tcW w:w="985" w:type="dxa"/>
+                  <w:shd w:val="clear" w:color="auto" w:fill="D9D9D9" w:themeFill="background1" w:themeFillShade="D9"/>
+                </w:tcPr>
+                <w:p>
+                  <w:pPr>
+                    <w:widowControl w:val="0"/>
+                    <w:jc w:val="center"/>
+                    <w:rPr>
+                      <w:szCs w:val="24"/>
+                    </w:rPr>
+                  </w:pPr>
+                  <w:r>
+                    <w:rPr>
+                      <w:szCs w:val="24"/>
+                    </w:rPr>
+                    <w:t>Step</w:t>
+                  </w:r>
+                </w:p>
+              </w:tc>
+              <w:tc>
+                <w:tcPr>
+                  <w:tcW w:w="3240" w:type="dxa"/>
+                  <w:shd w:val="clear" w:color="auto" w:fill="D9D9D9" w:themeFill="background1" w:themeFillShade="D9"/>
+                </w:tcPr>
+                <w:p>
+                  <w:pPr>
+                    <w:widowControl w:val="0"/>
+                    <w:jc w:val="center"/>
+                    <w:rPr>
+                      <w:szCs w:val="24"/>
+                    </w:rPr>
+                  </w:pPr>
+                  <w:r>
+                    <w:rPr>
+                      <w:szCs w:val="24"/>
+                    </w:rPr>
+                    <w:t>Actor Action</w:t>
+                  </w:r>
+                </w:p>
+              </w:tc>
+              <w:tc>
+                <w:tcPr>
+                  <w:tcW w:w="4548" w:type="dxa"/>
+                  <w:shd w:val="clear" w:color="auto" w:fill="D9D9D9" w:themeFill="background1" w:themeFillShade="D9"/>
+                </w:tcPr>
+                <w:p>
+                  <w:pPr>
+                    <w:widowControl w:val="0"/>
+                    <w:jc w:val="center"/>
+                    <w:rPr>
+                      <w:szCs w:val="24"/>
+                    </w:rPr>
+                  </w:pPr>
+                  <w:r>
+                    <w:rPr>
+                      <w:szCs w:val="24"/>
+                    </w:rPr>
+                    <w:t>System Response</w:t>
+                  </w:r>
+                </w:p>
+              </w:tc>
+            </w:tr>
+            <w:tr>
+              <w:trPr>
+                <w:cantSplit/>
+              </w:trPr>
+              <w:tc>
+                <w:tcPr>
+                  <w:tcW w:w="985" w:type="dxa"/>
+                </w:tcPr>
+                <w:p>
+                  <w:pPr>
+                    <w:jc w:val="right"/>
+                  </w:pPr>
+                  <w:r>
+                    <w:t>1</w:t>
+                  </w:r>
+                </w:p>
+              </w:tc>
+              <w:tc>
+                <w:tcPr>
+                  <w:tcW w:w="3240" w:type="dxa"/>
+                </w:tcPr>
+                <w:p>
+                  <w:r>
+                    <w:t>Click “Accept” button on request detail page.</w:t>
+                  </w:r>
+                </w:p>
+              </w:tc>
+              <w:tc>
+                <w:tcPr>
+                  <w:tcW w:w="4548" w:type="dxa"/>
+                </w:tcPr>
+                <w:p/>
+                <w:p/>
+                <w:p>
+                  <w:r>
+                    <w:t>Open “Consignment Accepting” dialog box show:</w:t>
+                  </w:r>
+                </w:p>
+                <w:p>
+                  <w:pPr>
+                    <w:pStyle w:val="ListParagraph"/>
+                    <w:numPr>
+                      <w:ilvl w:val="0"/>
+                      <w:numId w:val="5"/>
+                    </w:numPr>
+                    <w:spacing w:after="0"/>
+                  </w:pPr>
+                  <w:r>
+                    <w:t>Consign Price</w:t>
+                  </w:r>
+                  <w:r>
+                    <w:t>:</w:t>
+                  </w:r>
+                  <w:r>
+                    <w:t xml:space="preserve"> </w:t>
+                  </w:r>
+                  <w:r>
+                    <w:t>require</w:t>
+                  </w:r>
+                  <w:r>
+                    <w:t xml:space="preserve"> input</w:t>
+                  </w:r>
+                  <w:r>
+                    <w:t xml:space="preserve"> field</w:t>
+                  </w:r>
+                </w:p>
+                <w:p>
+                  <w:pPr>
+                    <w:pStyle w:val="ListParagraph"/>
+                    <w:numPr>
+                      <w:ilvl w:val="0"/>
+                      <w:numId w:val="5"/>
+                    </w:numPr>
+                    <w:spacing w:after="0"/>
+                  </w:pPr>
+                  <w:r>
+                    <w:t>Accept:</w:t>
+                  </w:r>
+                  <w:r>
+                    <w:t xml:space="preserve"> button</w:t>
+                  </w:r>
+                </w:p>
+                <w:p>
+                  <w:pPr>
+                    <w:pStyle w:val="ListParagraph"/>
+                    <w:numPr>
+                      <w:ilvl w:val="0"/>
+                      <w:numId w:val="5"/>
+                    </w:numPr>
+                    <w:spacing w:after="0"/>
+                  </w:pPr>
+                  <w:r>
+                    <w:t>Close</w:t>
+                  </w:r>
+                  <w:r>
+                    <w:t>:</w:t>
+                  </w:r>
+                  <w:r>
+                    <w:t xml:space="preserve"> button</w:t>
+                  </w:r>
+                </w:p>
+              </w:tc>
+            </w:tr>
+            <w:tr>
+              <w:trPr>
+                <w:cantSplit/>
+              </w:trPr>
+              <w:tc>
+                <w:tcPr>
+                  <w:tcW w:w="985" w:type="dxa"/>
+                </w:tcPr>
+                <w:p>
+                  <w:pPr>
+                    <w:jc w:val="right"/>
+                  </w:pPr>
+                  <w:r>
+                    <w:t>2</w:t>
+                  </w:r>
+                </w:p>
+              </w:tc>
+              <w:tc>
+                <w:tcPr>
+                  <w:tcW w:w="3240" w:type="dxa"/>
+                </w:tcPr>
+                <w:p>
+                  <w:r>
+                    <w:t>Enter consign price.</w:t>
+                  </w:r>
+                </w:p>
+                <w:p>
+                  <w:r>
+                    <w:t>Click “Accept” button</w:t>
+                  </w:r>
+                  <w:r>
+                    <w:t>.</w:t>
+                  </w:r>
+                </w:p>
+                <w:p>
+                  <w:r>
+                    <w:t>[Alternative 1]</w:t>
+                  </w:r>
+                </w:p>
+              </w:tc>
+              <w:tc>
+                <w:tcPr>
+                  <w:tcW w:w="4548" w:type="dxa"/>
+                </w:tcPr>
+                <w:p/>
+                <w:p>
+                  <w:r>
+                    <w:t xml:space="preserve">Show successful message: “Accepted successfully”. </w:t>
+                  </w:r>
+                </w:p>
+                <w:p>
+                  <w:r>
+                    <w:t>[Exception 1</w:t>
+                  </w:r>
+                  <w:r>
+                    <w:t>, 2</w:t>
+                  </w:r>
+                  <w:r>
+                    <w:t>]</w:t>
+                  </w:r>
+                </w:p>
+              </w:tc>
+            </w:tr>
+          </w:tbl>
+          <w:p>
+            <w:pPr>
+              <w:widowControl w:val="0"/>
+              <w:rPr>
+                <w:szCs w:val="24"/>
+              </w:rPr>
+            </w:pPr>
+          </w:p>
+          <w:p>
+            <w:pPr>
+              <w:keepNext/>
+              <w:rPr>
+                <w:szCs w:val="24"/>
+              </w:rPr>
+            </w:pPr>
+            <w:r>
+              <w:rPr>
+                <w:b/>
+                <w:szCs w:val="24"/>
+              </w:rPr>
+              <w:t>Alternative Scenario</w:t>
+            </w:r>
+            <w:r>
+              <w:rPr>
+                <w:szCs w:val="24"/>
+              </w:rPr>
+              <w:t>:</w:t>
+            </w:r>
+          </w:p>
+          <w:tbl>
+            <w:tblPr>
+              <w:tblStyle w:val="TableGrid"/>
+              <w:tblW w:w="0" w:type="auto"/>
+              <w:tblLook w:val="04A0" w:firstRow="1" w:lastRow="0" w:firstColumn="1" w:lastColumn="0" w:noHBand="0" w:noVBand="1"/>
+            </w:tblPr>
+            <w:tblGrid>
+              <w:gridCol w:w="985"/>
+              <w:gridCol w:w="3240"/>
+              <w:gridCol w:w="4548"/>
+            </w:tblGrid>
+            <w:tr>
+              <w:trPr>
+                <w:cantSplit/>
+              </w:trPr>
+              <w:tc>
+                <w:tcPr>
+                  <w:tcW w:w="985" w:type="dxa"/>
+                  <w:shd w:val="clear" w:color="auto" w:fill="D9D9D9" w:themeFill="background1" w:themeFillShade="D9"/>
+                </w:tcPr>
+                <w:p>
+                  <w:pPr>
+                    <w:widowControl w:val="0"/>
+                    <w:jc w:val="center"/>
+                    <w:rPr>
+                      <w:szCs w:val="24"/>
+                    </w:rPr>
+                  </w:pPr>
+                  <w:r>
+                    <w:rPr>
+                      <w:szCs w:val="24"/>
+                    </w:rPr>
+                    <w:t>No</w:t>
+                  </w:r>
+                </w:p>
+              </w:tc>
+              <w:tc>
+                <w:tcPr>
+                  <w:tcW w:w="3240" w:type="dxa"/>
+                  <w:shd w:val="clear" w:color="auto" w:fill="D9D9D9" w:themeFill="background1" w:themeFillShade="D9"/>
+                </w:tcPr>
+                <w:p>
+                  <w:pPr>
+                    <w:widowControl w:val="0"/>
+                    <w:jc w:val="center"/>
+                    <w:rPr>
+                      <w:szCs w:val="24"/>
+                    </w:rPr>
+                  </w:pPr>
+                  <w:r>
+                    <w:rPr>
+                      <w:szCs w:val="24"/>
+                    </w:rPr>
+                    <w:t>Actor Action</w:t>
+                  </w:r>
+                </w:p>
+              </w:tc>
+              <w:tc>
+                <w:tcPr>
+                  <w:tcW w:w="4548" w:type="dxa"/>
+                  <w:shd w:val="clear" w:color="auto" w:fill="D9D9D9" w:themeFill="background1" w:themeFillShade="D9"/>
+                </w:tcPr>
+                <w:p>
+                  <w:pPr>
+                    <w:widowControl w:val="0"/>
+                    <w:jc w:val="center"/>
+                    <w:rPr>
+                      <w:szCs w:val="24"/>
+                    </w:rPr>
+                  </w:pPr>
+                  <w:r>
+                    <w:rPr>
+                      <w:szCs w:val="24"/>
+                    </w:rPr>
+                    <w:t>System Response</w:t>
+                  </w:r>
+                </w:p>
+              </w:tc>
+            </w:tr>
+            <w:tr>
+              <w:trPr>
+                <w:cantSplit/>
+              </w:trPr>
+              <w:tc>
+                <w:tcPr>
+                  <w:tcW w:w="985" w:type="dxa"/>
+                </w:tcPr>
+                <w:p>
+                  <w:pPr>
+                    <w:jc w:val="right"/>
+                  </w:pPr>
+                  <w:r>
+                    <w:t>1</w:t>
+                  </w:r>
+                </w:p>
+              </w:tc>
+              <w:tc>
+                <w:tcPr>
+                  <w:tcW w:w="3240" w:type="dxa"/>
+                </w:tcPr>
+                <w:p>
+                  <w:pPr>
+                    <w:widowControl w:val="0"/>
+                    <w:rPr>
+                      <w:szCs w:val="24"/>
+                    </w:rPr>
+                  </w:pPr>
+                  <w:r>
+                    <w:rPr>
+                      <w:szCs w:val="24"/>
+                    </w:rPr>
+                    <w:t>Click “Close” button</w:t>
+                  </w:r>
+                  <w:r>
+                    <w:rPr>
+                      <w:szCs w:val="24"/>
+                    </w:rPr>
+                    <w:t>.</w:t>
+                  </w:r>
+                </w:p>
+              </w:tc>
+              <w:tc>
+                <w:tcPr>
+                  <w:tcW w:w="4548" w:type="dxa"/>
+                </w:tcPr>
+                <w:p>
+                  <w:pPr>
+                    <w:widowControl w:val="0"/>
+                    <w:rPr>
+                      <w:szCs w:val="24"/>
+                    </w:rPr>
+                  </w:pPr>
+                </w:p>
+                <w:p>
+                  <w:pPr>
+                    <w:widowControl w:val="0"/>
+                    <w:rPr>
+                      <w:szCs w:val="24"/>
+                    </w:rPr>
+                  </w:pPr>
+                  <w:r>
+                    <w:rPr>
+                      <w:szCs w:val="24"/>
+                    </w:rPr>
+                    <w:t xml:space="preserve">Close </w:t>
+                  </w:r>
+                  <w:r>
+                    <w:rPr>
+                      <w:szCs w:val="24"/>
+                    </w:rPr>
+                    <w:t>“Consignment Accepting”</w:t>
+                  </w:r>
+                  <w:r>
+                    <w:rPr>
+                      <w:szCs w:val="24"/>
+                    </w:rPr>
+                    <w:t xml:space="preserve"> dialog box</w:t>
+                  </w:r>
+                </w:p>
+                <w:p>
+                  <w:pPr>
+                    <w:widowControl w:val="0"/>
+                    <w:rPr>
+                      <w:szCs w:val="24"/>
+                    </w:rPr>
+                  </w:pPr>
+                  <w:r>
+                    <w:rPr>
+                      <w:szCs w:val="24"/>
+                    </w:rPr>
+                    <w:t>R</w:t>
+                  </w:r>
+                  <w:r>
+                    <w:rPr>
+                      <w:szCs w:val="24"/>
+                    </w:rPr>
+                    <w:t xml:space="preserve">eturn to </w:t>
+                  </w:r>
+                  <w:r>
+                    <w:rPr>
+                      <w:szCs w:val="24"/>
+                    </w:rPr>
+                    <w:t>request detail page</w:t>
+                  </w:r>
+                  <w:r>
+                    <w:rPr>
+                      <w:szCs w:val="24"/>
+                    </w:rPr>
+                    <w:t>.</w:t>
+                  </w:r>
+                </w:p>
+              </w:tc>
+            </w:tr>
+          </w:tbl>
+          <w:p>
+            <w:pPr>
+              <w:widowControl w:val="0"/>
+              <w:rPr>
+                <w:szCs w:val="24"/>
+              </w:rPr>
+            </w:pPr>
+          </w:p>
+          <w:p>
+            <w:pPr>
+              <w:keepNext/>
+              <w:rPr>
+                <w:szCs w:val="24"/>
+              </w:rPr>
+            </w:pPr>
+            <w:r>
+              <w:rPr>
+                <w:b/>
+                <w:szCs w:val="24"/>
+              </w:rPr>
+              <w:t>Exceptions</w:t>
+            </w:r>
+            <w:r>
+              <w:rPr>
+                <w:szCs w:val="24"/>
+              </w:rPr>
+              <w:t>:</w:t>
+            </w:r>
+          </w:p>
+          <w:tbl>
+            <w:tblPr>
+              <w:tblStyle w:val="TableGrid"/>
+              <w:tblW w:w="0" w:type="auto"/>
+              <w:tblLook w:val="04A0" w:firstRow="1" w:lastRow="0" w:firstColumn="1" w:lastColumn="0" w:noHBand="0" w:noVBand="1"/>
+            </w:tblPr>
+            <w:tblGrid>
+              <w:gridCol w:w="985"/>
+              <w:gridCol w:w="3240"/>
+              <w:gridCol w:w="4548"/>
+            </w:tblGrid>
+            <w:tr>
+              <w:trPr>
+                <w:cantSplit/>
+              </w:trPr>
+              <w:tc>
+                <w:tcPr>
+                  <w:tcW w:w="985" w:type="dxa"/>
+                  <w:shd w:val="clear" w:color="auto" w:fill="D9D9D9" w:themeFill="background1" w:themeFillShade="D9"/>
+                </w:tcPr>
+                <w:p>
+                  <w:pPr>
+                    <w:widowControl w:val="0"/>
+                    <w:jc w:val="center"/>
+                    <w:rPr>
+                      <w:szCs w:val="24"/>
+                    </w:rPr>
+                  </w:pPr>
+                  <w:r>
+                    <w:rPr>
+                      <w:szCs w:val="24"/>
+                    </w:rPr>
+                    <w:t>No</w:t>
+                  </w:r>
+                </w:p>
+              </w:tc>
+              <w:tc>
+                <w:tcPr>
+                  <w:tcW w:w="3240" w:type="dxa"/>
+                  <w:shd w:val="clear" w:color="auto" w:fill="D9D9D9" w:themeFill="background1" w:themeFillShade="D9"/>
+                </w:tcPr>
+                <w:p>
+                  <w:pPr>
+                    <w:widowControl w:val="0"/>
+                    <w:jc w:val="center"/>
+                    <w:rPr>
+                      <w:szCs w:val="24"/>
+                    </w:rPr>
+                  </w:pPr>
+                  <w:r>
+                    <w:rPr>
+                      <w:szCs w:val="24"/>
+                    </w:rPr>
+                    <w:t>Actor Action</w:t>
+                  </w:r>
+                </w:p>
+              </w:tc>
+              <w:tc>
+                <w:tcPr>
+                  <w:tcW w:w="4548" w:type="dxa"/>
+                  <w:shd w:val="clear" w:color="auto" w:fill="D9D9D9" w:themeFill="background1" w:themeFillShade="D9"/>
+                </w:tcPr>
+                <w:p>
+                  <w:pPr>
+                    <w:widowControl w:val="0"/>
+                    <w:jc w:val="center"/>
+                    <w:rPr>
+                      <w:szCs w:val="24"/>
+                    </w:rPr>
+                  </w:pPr>
+                  <w:r>
+                    <w:rPr>
+                      <w:szCs w:val="24"/>
+                    </w:rPr>
+                    <w:t>System Response</w:t>
+                  </w:r>
+                </w:p>
+              </w:tc>
+            </w:tr>
+            <w:tr>
+              <w:trPr>
+                <w:cantSplit/>
+              </w:trPr>
+              <w:tc>
+                <w:tcPr>
+                  <w:tcW w:w="985" w:type="dxa"/>
+                </w:tcPr>
+                <w:p>
+                  <w:pPr>
+                    <w:jc w:val="right"/>
+                  </w:pPr>
+                  <w:r>
+                    <w:t>1</w:t>
+                  </w:r>
+                </w:p>
+              </w:tc>
+              <w:tc>
+                <w:tcPr>
+                  <w:tcW w:w="3240" w:type="dxa"/>
+                </w:tcPr>
+                <w:p>
+                  <w:pPr>
+                    <w:widowControl w:val="0"/>
+                    <w:rPr>
+                      <w:szCs w:val="24"/>
+                    </w:rPr>
+                  </w:pPr>
+                </w:p>
+              </w:tc>
+              <w:tc>
+                <w:tcPr>
+                  <w:tcW w:w="4548" w:type="dxa"/>
+                </w:tcPr>
+                <w:p>
+                  <w:pPr>
+                    <w:widowControl w:val="0"/>
+                    <w:rPr>
+                      <w:szCs w:val="24"/>
+                    </w:rPr>
+                  </w:pPr>
+                  <w:r>
+                    <w:rPr>
+                      <w:szCs w:val="24"/>
+                    </w:rPr>
+                    <w:t>Show fail message: “Accepted Fail”.</w:t>
+                  </w:r>
+                </w:p>
+              </w:tc>
+            </w:tr>
+            <w:tr>
+              <w:trPr>
+                <w:cantSplit/>
+              </w:trPr>
+              <w:tc>
+                <w:tcPr>
+                  <w:tcW w:w="985" w:type="dxa"/>
+                </w:tcPr>
+                <w:p>
+                  <w:pPr>
+                    <w:jc w:val="right"/>
+                  </w:pPr>
+                  <w:r>
+                    <w:t>2</w:t>
+                  </w:r>
+                </w:p>
+              </w:tc>
+              <w:tc>
+                <w:tcPr>
+                  <w:tcW w:w="3240" w:type="dxa"/>
+                </w:tcPr>
+                <w:p>
+                  <w:pPr>
+                    <w:widowControl w:val="0"/>
+                    <w:rPr>
+                      <w:szCs w:val="24"/>
+                    </w:rPr>
+                  </w:pPr>
+                  <w:r>
+                    <w:rPr>
+                      <w:szCs w:val="24"/>
+                    </w:rPr>
+                    <w:t>Enter wrong number format</w:t>
+                  </w:r>
+                </w:p>
+              </w:tc>
+              <w:tc>
+                <w:tcPr>
+                  <w:tcW w:w="4548" w:type="dxa"/>
+                </w:tcPr>
+                <w:p>
+                  <w:pPr>
+                    <w:widowControl w:val="0"/>
+                    <w:rPr>
+                      <w:szCs w:val="24"/>
+                    </w:rPr>
+                  </w:pPr>
+                  <w:r>
+                    <w:rPr>
+                      <w:szCs w:val="24"/>
+                    </w:rPr>
+                    <w:t>Show message: “Wrong number format”.</w:t>
+                  </w:r>
+                </w:p>
+              </w:tc>
+            </w:tr>
+          </w:tbl>
+          <w:p>
+            <w:pPr>
+              <w:widowControl w:val="0"/>
+              <w:rPr>
+                <w:szCs w:val="24"/>
+              </w:rPr>
+            </w:pPr>
+          </w:p>
+          <w:p>
+            <w:pPr>
+              <w:keepNext/>
+              <w:rPr>
+                <w:szCs w:val="24"/>
+              </w:rPr>
+            </w:pPr>
+            <w:r>
+              <w:rPr>
+                <w:b/>
+                <w:szCs w:val="24"/>
+              </w:rPr>
+              <w:t>Relationships</w:t>
+            </w:r>
+            <w:r>
+              <w:rPr>
+                <w:szCs w:val="24"/>
+              </w:rPr>
+              <w:t>:</w:t>
+            </w:r>
+          </w:p>
+          <w:p>
+            <w:pPr>
+              <w:pStyle w:val="ListParagraph"/>
+              <w:widowControl w:val="0"/>
+              <w:numPr>
+                <w:ilvl w:val="0"/>
+                <w:numId w:val="5"/>
+              </w:numPr>
+            </w:pPr>
+            <w:r>
+              <w:t>Included Use-cases: N/A</w:t>
+            </w:r>
+          </w:p>
+          <w:p>
+            <w:pPr>
+              <w:pStyle w:val="ListParagraph"/>
+              <w:widowControl w:val="0"/>
+              <w:numPr>
+                <w:ilvl w:val="0"/>
+                <w:numId w:val="5"/>
+              </w:numPr>
+            </w:pPr>
+            <w:r>
+              <w:t>Extended Use-case: N/A</w:t>
+            </w:r>
+          </w:p>
+          <w:p>
+            <w:pPr>
+              <w:pStyle w:val="ListParagraph"/>
+              <w:widowControl w:val="0"/>
+              <w:numPr>
+                <w:ilvl w:val="0"/>
+                <w:numId w:val="5"/>
+              </w:numPr>
+            </w:pPr>
+            <w:r>
+              <w:t>Including Use-case: N/A</w:t>
+            </w:r>
+          </w:p>
+          <w:p>
+            <w:pPr>
+              <w:pStyle w:val="ListParagraph"/>
+              <w:widowControl w:val="0"/>
+              <w:numPr>
+                <w:ilvl w:val="0"/>
+                <w:numId w:val="5"/>
+              </w:numPr>
+            </w:pPr>
+            <w:r>
+              <w:t>Extending Use-case: N/A</w:t>
+            </w:r>
+          </w:p>
+          <w:p>
+            <w:pPr>
+              <w:keepNext/>
+              <w:rPr>
+                <w:szCs w:val="24"/>
+              </w:rPr>
+            </w:pPr>
+            <w:r>
+              <w:rPr>
+                <w:b/>
+                <w:szCs w:val="24"/>
+              </w:rPr>
+              <w:t>Business Rules</w:t>
+            </w:r>
+            <w:r>
+              <w:rPr>
+                <w:szCs w:val="24"/>
+              </w:rPr>
+              <w:t>:</w:t>
+            </w:r>
+          </w:p>
+          <w:p>
+            <w:pPr>
+              <w:pStyle w:val="ListParagraph"/>
+              <w:widowControl w:val="0"/>
+              <w:numPr>
+                <w:ilvl w:val="0"/>
+                <w:numId w:val="6"/>
+              </w:numPr>
+            </w:pPr>
+            <w:r>
+              <w:t>Consign Product is evaluated by Store Owner.</w:t>
+            </w:r>
+          </w:p>
+          <w:p>
+            <w:pPr>
+              <w:pStyle w:val="ListParagraph"/>
+              <w:widowControl w:val="0"/>
+              <w:numPr>
+                <w:ilvl w:val="0"/>
+                <w:numId w:val="6"/>
+              </w:numPr>
+            </w:pPr>
+            <w:r>
+              <w:t>System shall notify customer after consignment is accepted.</w:t>
+            </w:r>
+          </w:p>
+          <w:p>
+            <w:pPr>
+              <w:pStyle w:val="ListParagraph"/>
+              <w:widowControl w:val="0"/>
+              <w:numPr>
+                <w:ilvl w:val="0"/>
+                <w:numId w:val="6"/>
+              </w:numPr>
+            </w:pPr>
+            <w:r>
+              <w:t xml:space="preserve">Store Owner </w:t>
+            </w:r>
+            <w:r>
+              <w:t>shall</w:t>
+            </w:r>
+            <w:r>
+              <w:t xml:space="preserve"> be able to cancel accepted-consignment.</w:t>
+            </w:r>
+          </w:p>
+        </w:tc>
+      </w:tr>
+    </w:tbl>
+    <w:p/>
+    <w:p>
+      <w:pPr>
+        <w:pStyle w:val="Heading5"/>
+        <w:rPr>
+          <w:lang w:val="en-GB" w:eastAsia="ja-JP"/>
+        </w:rPr>
+      </w:pPr>
+      <w:r>
+        <w:rPr>
+          <w:lang w:val="en-GB" w:eastAsia="ja-JP"/>
+        </w:rPr>
+        <w:lastRenderedPageBreak/>
+        <w:t>&lt;</w:t>
+      </w:r>
+      <w:r>
+        <w:rPr>
+          <w:lang w:val="en-GB" w:eastAsia="ja-JP"/>
+        </w:rPr>
+        <w:t>Store Owner</w:t>
+      </w:r>
+      <w:r>
+        <w:rPr>
+          <w:lang w:val="en-GB" w:eastAsia="ja-JP"/>
+        </w:rPr>
+        <w:t>&gt;</w:t>
+      </w:r>
+      <w:r>
+        <w:rPr>
+          <w:lang w:val="en-GB" w:eastAsia="ja-JP"/>
+        </w:rPr>
+        <w:t xml:space="preserve"> </w:t>
+      </w:r>
+      <w:r>
+        <w:rPr>
+          <w:lang w:val="en-GB" w:eastAsia="ja-JP"/>
+        </w:rPr>
+        <w:t>Refuse</w:t>
+      </w:r>
+      <w:r>
+        <w:rPr>
+          <w:lang w:val="en-GB" w:eastAsia="ja-JP"/>
+        </w:rPr>
+        <w:t xml:space="preserve"> Request</w:t>
+      </w:r>
+    </w:p>
+    <w:p>
+      <w:pPr>
+        <w:pStyle w:val="FreeCaption"/>
+      </w:pPr>
+      <w:r>
+        <w:t>Use Case Diagram</w:t>
+      </w:r>
+    </w:p>
+    <w:p>
+      <w:pPr>
+        <w:keepNext/>
+      </w:pPr>
+      <w:r>
+        <w:rPr>
+          <w:noProof/>
+        </w:rPr>
+        <w:drawing>
+          <wp:inline distT="0" distB="0" distL="0" distR="0">
+            <wp:extent cx="5448300" cy="2695575"/>
+            <wp:effectExtent l="0" t="0" r="0" b="9525"/>
+            <wp:docPr id="4" name="Picture 4"/>
+            <wp:cNvGraphicFramePr>
+              <a:graphicFrameLocks xmlns:a="http://schemas.openxmlformats.org/drawingml/2006/main" noChangeAspect="1"/>
+            </wp:cNvGraphicFramePr>
+            <a:graphic xmlns:a="http://schemas.openxmlformats.org/drawingml/2006/main">
+              <a:graphicData uri="http://schemas.openxmlformats.org/drawingml/2006/picture">
+                <pic:pic xmlns:pic="http://schemas.openxmlformats.org/drawingml/2006/picture">
+                  <pic:nvPicPr>
+                    <pic:cNvPr id="4" name="Refuse Request.png"/>
+                    <pic:cNvPicPr/>
+                  </pic:nvPicPr>
+                  <pic:blipFill>
+                    <a:blip r:embed="rId8">
+                      <a:extLst>
+                        <a:ext uri="{28A0092B-C50C-407E-A947-70E740481C1C}">
+                          <a14:useLocalDpi xmlns:a14="http://schemas.microsoft.com/office/drawing/2010/main" val="0"/>
+                        </a:ext>
+                      </a:extLst>
+                    </a:blip>
+                    <a:stretch>
+                      <a:fillRect/>
+                    </a:stretch>
+                  </pic:blipFill>
+                  <pic:spPr>
+                    <a:xfrm>
+                      <a:off x="0" y="0"/>
+                      <a:ext cx="5448300" cy="2695575"/>
+                    </a:xfrm>
+                    <a:prstGeom prst="rect">
+                      <a:avLst/>
+                    </a:prstGeom>
+                  </pic:spPr>
+                </pic:pic>
+              </a:graphicData>
+            </a:graphic>
+          </wp:inline>
+        </w:drawing>
+      </w:r>
+    </w:p>
+    <w:p>
+      <w:pPr>
+        <w:pStyle w:val="Caption"/>
+      </w:pPr>
+      <w:r>
+        <w:t xml:space="preserve">Figure </w:t>
+      </w:r>
+      <w:r>
+        <w:fldChar w:fldCharType="begin"/>
+      </w:r>
+      <w:r>
+        <w:instrText xml:space="preserve"> SEQ Figure \* ARABIC </w:instrText>
+      </w:r>
+      <w:r>
+        <w:fldChar w:fldCharType="separate"/>
+      </w:r>
+      <w:r>
+        <w:rPr>
+          <w:noProof/>
+        </w:rPr>
+        <w:t>3</w:t>
+      </w:r>
+      <w:r>
+        <w:fldChar w:fldCharType="end"/>
+      </w:r>
+      <w:r>
+        <w:t>: &lt;</w:t>
+      </w:r>
+      <w:r>
+        <w:t>Store Owner</w:t>
+      </w:r>
+      <w:r>
+        <w:t>&gt;</w:t>
+      </w:r>
+      <w:r>
+        <w:t xml:space="preserve"> Refuse Request</w:t>
+      </w:r>
+    </w:p>
+    <w:p>
+      <w:pPr>
+        <w:pStyle w:val="FreeCaption"/>
+      </w:pPr>
+      <w:r>
+        <w:t>Use Case Specification</w:t>
+      </w:r>
+    </w:p>
+    <w:tbl>
+      <w:tblPr>
+        <w:tblStyle w:val="TableGrid"/>
+        <w:tblW w:w="0" w:type="auto"/>
+        <w:tblLook w:val="04A0" w:firstRow="1" w:lastRow="0" w:firstColumn="1" w:lastColumn="0" w:noHBand="0" w:noVBand="1"/>
+      </w:tblPr>
+      <w:tblGrid>
+        <w:gridCol w:w="2251"/>
+        <w:gridCol w:w="2251"/>
+        <w:gridCol w:w="2251"/>
+        <w:gridCol w:w="2251"/>
+      </w:tblGrid>
+      <w:tr>
+        <w:tc>
+          <w:tcPr>
+            <w:tcW w:w="9004" w:type="dxa"/>
+            <w:gridSpan w:val="4"/>
+            <w:shd w:val="clear" w:color="auto" w:fill="D9D9D9" w:themeFill="background1" w:themeFillShade="D9"/>
+          </w:tcPr>
+          <w:p>
+            <w:pPr>
+              <w:pStyle w:val="TableofFigures"/>
+              <w:widowControl w:val="0"/>
+              <w:spacing w:line="240" w:lineRule="auto"/>
+              <w:rPr>
+                <w:b/>
+                <w:szCs w:val="24"/>
+              </w:rPr>
+            </w:pPr>
+            <w:r>
+              <w:rPr>
+                <w:b/>
+                <w:szCs w:val="24"/>
+              </w:rPr>
+              <w:t xml:space="preserve">USE CASE – </w:t>
+            </w:r>
+            <w:sdt>
+              <w:sdtPr>
+                <w:alias w:val="UC Number"/>
+                <w:tag w:val="UC Number"/>
+                <w:id w:val="792414699"/>
+                <w:text/>
+              </w:sdtPr>
+              <w:sdtContent>
+                <w:r>
+                  <w:t>Refuse Request</w:t>
+                </w:r>
+              </w:sdtContent>
+            </w:sdt>
+          </w:p>
+        </w:tc>
+      </w:tr>
+      <w:tr>
+        <w:tc>
+          <w:tcPr>
+            <w:tcW w:w="2251" w:type="dxa"/>
+            <w:shd w:val="clear" w:color="auto" w:fill="D9D9D9" w:themeFill="background1" w:themeFillShade="D9"/>
+          </w:tcPr>
+          <w:p>
+            <w:pPr>
+              <w:widowControl w:val="0"/>
+              <w:rPr>
+                <w:b/>
+                <w:szCs w:val="24"/>
+              </w:rPr>
+            </w:pPr>
+            <w:r>
+              <w:rPr>
+                <w:b/>
+                <w:szCs w:val="24"/>
+              </w:rPr>
+              <w:t>Use Case No.</w:t>
+            </w:r>
+          </w:p>
+        </w:tc>
+        <w:sdt>
+          <w:sdtPr>
+            <w:alias w:val="UC Number"/>
+            <w:tag w:val="UC Number"/>
+            <w:id w:val="303428481"/>
+            <w:showingPlcHdr/>
+            <w:text/>
+          </w:sdtPr>
+          <w:sdtContent>
+            <w:tc>
+              <w:tcPr>
+                <w:tcW w:w="2251" w:type="dxa"/>
+              </w:tcPr>
+              <w:p>
+                <w:pPr>
+                  <w:widowControl w:val="0"/>
+                  <w:rPr>
+                    <w:szCs w:val="24"/>
+                  </w:rPr>
+                </w:pPr>
+                <w:r>
+                  <w:rPr>
+                    <w:rStyle w:val="PlaceholderText"/>
+                    <w:szCs w:val="24"/>
+                  </w:rPr>
+                  <w:t>Click here to enter text.</w:t>
+                </w:r>
+              </w:p>
+            </w:tc>
+          </w:sdtContent>
+        </w:sdt>
+        <w:tc>
+          <w:tcPr>
+            <w:tcW w:w="2251" w:type="dxa"/>
+            <w:shd w:val="clear" w:color="auto" w:fill="D9D9D9" w:themeFill="background1" w:themeFillShade="D9"/>
+          </w:tcPr>
+          <w:p>
+            <w:pPr>
+              <w:widowControl w:val="0"/>
+              <w:rPr>
+                <w:szCs w:val="24"/>
+              </w:rPr>
+            </w:pPr>
+            <w:r>
+              <w:rPr>
+                <w:szCs w:val="24"/>
+              </w:rPr>
+              <w:t>Use Case Version</w:t>
+            </w:r>
+          </w:p>
+        </w:tc>
+        <w:sdt>
+          <w:sdtPr>
+            <w:alias w:val="UC Version"/>
+            <w:tag w:val="UC Version"/>
+            <w:id w:val="419453753"/>
+            <w:text/>
+          </w:sdtPr>
+          <w:sdtContent>
+            <w:tc>
+              <w:tcPr>
+                <w:tcW w:w="2251" w:type="dxa"/>
+              </w:tcPr>
+              <w:p>
+                <w:pPr>
+                  <w:widowControl w:val="0"/>
+                  <w:rPr>
+                    <w:szCs w:val="24"/>
+                  </w:rPr>
+                </w:pPr>
+                <w:r>
+                  <w:t>2.0</w:t>
+                </w:r>
+              </w:p>
+            </w:tc>
+          </w:sdtContent>
+        </w:sdt>
+      </w:tr>
+      <w:tr>
+        <w:tc>
+          <w:tcPr>
+            <w:tcW w:w="2251" w:type="dxa"/>
+            <w:shd w:val="clear" w:color="auto" w:fill="D9D9D9" w:themeFill="background1" w:themeFillShade="D9"/>
+          </w:tcPr>
+          <w:p>
+            <w:pPr>
+              <w:widowControl w:val="0"/>
+              <w:rPr>
+                <w:b/>
+                <w:szCs w:val="24"/>
+              </w:rPr>
+            </w:pPr>
+            <w:r>
+              <w:rPr>
+                <w:b/>
+                <w:szCs w:val="24"/>
+              </w:rPr>
+              <w:t>Use Case Name</w:t>
+            </w:r>
+          </w:p>
+        </w:tc>
+        <w:sdt>
+          <w:sdtPr>
+            <w:alias w:val="UC Name"/>
+            <w:tag w:val="UC Name"/>
+            <w:id w:val="-309023991"/>
+            <w:text/>
+          </w:sdtPr>
+          <w:sdtContent>
+            <w:tc>
+              <w:tcPr>
+                <w:tcW w:w="6753" w:type="dxa"/>
+                <w:gridSpan w:val="3"/>
+              </w:tcPr>
+              <w:p>
+                <w:pPr>
+                  <w:widowControl w:val="0"/>
+                  <w:rPr>
+                    <w:szCs w:val="24"/>
+                  </w:rPr>
+                </w:pPr>
+                <w:r>
+                  <w:t xml:space="preserve">Refuse </w:t>
+                </w:r>
+                <w:r>
+                  <w:t>Request</w:t>
+                </w:r>
+              </w:p>
+            </w:tc>
+          </w:sdtContent>
+        </w:sdt>
+      </w:tr>
+      <w:tr>
+        <w:tc>
+          <w:tcPr>
+            <w:tcW w:w="2251" w:type="dxa"/>
+            <w:shd w:val="clear" w:color="auto" w:fill="D9D9D9" w:themeFill="background1" w:themeFillShade="D9"/>
+          </w:tcPr>
+          <w:p>
+            <w:pPr>
+              <w:widowControl w:val="0"/>
+              <w:rPr>
+                <w:b/>
+                <w:szCs w:val="24"/>
+              </w:rPr>
+            </w:pPr>
+            <w:r>
+              <w:rPr>
+                <w:b/>
+                <w:szCs w:val="24"/>
+              </w:rPr>
+              <w:t>Author</w:t>
+            </w:r>
+          </w:p>
+        </w:tc>
+        <w:sdt>
+          <w:sdtPr>
+            <w:alias w:val="Author"/>
+            <w:tag w:val="Author"/>
+            <w:id w:val="-669243983"/>
+            <w:comboBox>
+              <w:listItem w:displayText="DanQT" w:value="DanQT"/>
+              <w:listItem w:displayText="PhucTQ" w:value="PhucTQ"/>
+              <w:listItem w:displayText="HoangNH" w:value="HoangNH"/>
+              <w:listItem w:displayText="DucHC" w:value="DucHC"/>
+            </w:comboBox>
+          </w:sdtPr>
+          <w:sdtContent>
+            <w:tc>
+              <w:tcPr>
+                <w:tcW w:w="6753" w:type="dxa"/>
+                <w:gridSpan w:val="3"/>
+              </w:tcPr>
+              <w:p>
+                <w:pPr>
+                  <w:widowControl w:val="0"/>
+                  <w:rPr>
+                    <w:szCs w:val="24"/>
+                  </w:rPr>
+                </w:pPr>
+                <w:proofErr w:type="spellStart"/>
+                <w:r>
+                  <w:t>PhucTQ</w:t>
+                </w:r>
+                <w:proofErr w:type="spellEnd"/>
+              </w:p>
+            </w:tc>
+          </w:sdtContent>
+        </w:sdt>
+      </w:tr>
+      <w:tr>
+        <w:tc>
+          <w:tcPr>
+            <w:tcW w:w="2251" w:type="dxa"/>
+            <w:shd w:val="clear" w:color="auto" w:fill="D9D9D9" w:themeFill="background1" w:themeFillShade="D9"/>
+          </w:tcPr>
+          <w:p>
+            <w:pPr>
+              <w:widowControl w:val="0"/>
+              <w:rPr>
+                <w:b/>
+                <w:szCs w:val="24"/>
+              </w:rPr>
+            </w:pPr>
+            <w:r>
+              <w:rPr>
+                <w:b/>
+                <w:szCs w:val="24"/>
+              </w:rPr>
+              <w:t>Date</w:t>
+            </w:r>
+          </w:p>
+        </w:tc>
+        <w:sdt>
+          <w:sdtPr>
+            <w:alias w:val="Created Date"/>
+            <w:tag w:val="Created Date"/>
+            <w:id w:val="1304032797"/>
+            <w:date w:fullDate="2015-05-30T00:00:00Z">
+              <w:dateFormat w:val="MMMM d, yyyy"/>
+              <w:lid w:val="en-US"/>
+              <w:storeMappedDataAs w:val="dateTime"/>
+              <w:calendar w:val="gregorian"/>
+            </w:date>
+          </w:sdtPr>
+          <w:sdtContent>
+            <w:tc>
+              <w:tcPr>
+                <w:tcW w:w="2251" w:type="dxa"/>
+              </w:tcPr>
+              <w:p>
+                <w:pPr>
+                  <w:widowControl w:val="0"/>
+                  <w:rPr>
+                    <w:szCs w:val="24"/>
+                  </w:rPr>
+                </w:pPr>
+                <w:r>
+                  <w:rPr>
+                    <w:lang w:val="en-US"/>
+                  </w:rPr>
+                  <w:t>May 30, 2015</w:t>
+                </w:r>
+              </w:p>
+            </w:tc>
+          </w:sdtContent>
+        </w:sdt>
+        <w:tc>
+          <w:tcPr>
+            <w:tcW w:w="2251" w:type="dxa"/>
+            <w:shd w:val="clear" w:color="auto" w:fill="D9D9D9" w:themeFill="background1" w:themeFillShade="D9"/>
+          </w:tcPr>
+          <w:p>
+            <w:pPr>
+              <w:widowControl w:val="0"/>
+              <w:rPr>
+                <w:szCs w:val="24"/>
+              </w:rPr>
+            </w:pPr>
+            <w:r>
+              <w:rPr>
+                <w:szCs w:val="24"/>
+              </w:rPr>
+              <w:t>Priority</w:t>
+            </w:r>
+          </w:p>
+        </w:tc>
+        <w:sdt>
+          <w:sdtPr>
+            <w:alias w:val="Priority"/>
+            <w:tag w:val="Priority"/>
+            <w:id w:val="781616859"/>
+            <w:comboBox>
+              <w:listItem w:displayText="High" w:value="High"/>
+              <w:listItem w:displayText="Medium" w:value="Medium"/>
+              <w:listItem w:displayText="Normal" w:value="Normal"/>
+            </w:comboBox>
+          </w:sdtPr>
+          <w:sdtContent>
+            <w:tc>
+              <w:tcPr>
+                <w:tcW w:w="2251" w:type="dxa"/>
+              </w:tcPr>
+              <w:p>
+                <w:pPr>
+                  <w:widowControl w:val="0"/>
+                  <w:rPr>
+                    <w:szCs w:val="24"/>
+                  </w:rPr>
+                </w:pPr>
+                <w:r>
+                  <w:rPr>
+                    <w:szCs w:val="24"/>
+                  </w:rPr>
+                  <w:t>High</w:t>
+                </w:r>
+              </w:p>
+            </w:tc>
+          </w:sdtContent>
+        </w:sdt>
+      </w:tr>
+      <w:tr>
+        <w:tc>
+          <w:tcPr>
+            <w:tcW w:w="9004" w:type="dxa"/>
+            <w:gridSpan w:val="4"/>
+          </w:tcPr>
+          <w:p>
+            <w:pPr>
+              <w:widowControl w:val="0"/>
+              <w:rPr>
+                <w:szCs w:val="24"/>
+              </w:rPr>
+            </w:pPr>
+            <w:r>
+              <w:rPr>
+                <w:b/>
+                <w:szCs w:val="24"/>
+              </w:rPr>
+              <w:t>Actor</w:t>
+            </w:r>
+            <w:r>
+              <w:rPr>
+                <w:szCs w:val="24"/>
+              </w:rPr>
+              <w:t>:</w:t>
+            </w:r>
+          </w:p>
+          <w:p>
+            <w:pPr>
+              <w:pStyle w:val="ListParagraph"/>
+              <w:widowControl w:val="0"/>
+              <w:numPr>
+                <w:ilvl w:val="0"/>
+                <w:numId w:val="3"/>
+              </w:numPr>
+            </w:pPr>
+            <w:r>
+              <w:t>Store Owner.</w:t>
+            </w:r>
+          </w:p>
+          <w:p>
+            <w:pPr>
+              <w:pStyle w:val="BodyText"/>
+              <w:keepNext/>
+              <w:spacing w:after="0" w:line="240" w:lineRule="auto"/>
+              <w:rPr>
+                <w:szCs w:val="24"/>
+              </w:rPr>
+            </w:pPr>
+            <w:r>
+              <w:rPr>
+                <w:b/>
+                <w:szCs w:val="24"/>
+              </w:rPr>
+              <w:t>Summary</w:t>
+            </w:r>
+            <w:r>
+              <w:rPr>
+                <w:szCs w:val="24"/>
+              </w:rPr>
+              <w:t>:</w:t>
+            </w:r>
+          </w:p>
+          <w:p>
+            <w:pPr>
+              <w:pStyle w:val="ListParagraph"/>
+              <w:widowControl w:val="0"/>
+              <w:numPr>
+                <w:ilvl w:val="0"/>
+                <w:numId w:val="3"/>
+              </w:numPr>
+            </w:pPr>
+            <w:r>
+              <w:t>This use case allow Store Owner refuse consignment request.</w:t>
+            </w:r>
+          </w:p>
+          <w:p>
+            <w:pPr>
+              <w:keepNext/>
+              <w:rPr>
+                <w:szCs w:val="24"/>
+              </w:rPr>
+            </w:pPr>
+            <w:r>
+              <w:rPr>
+                <w:b/>
+                <w:szCs w:val="24"/>
+              </w:rPr>
+              <w:t>Goal</w:t>
+            </w:r>
+            <w:r>
+              <w:rPr>
+                <w:szCs w:val="24"/>
+              </w:rPr>
+              <w:t>:</w:t>
+            </w:r>
+          </w:p>
+          <w:p>
+            <w:pPr>
+              <w:pStyle w:val="ListParagraph"/>
+              <w:widowControl w:val="0"/>
+              <w:numPr>
+                <w:ilvl w:val="0"/>
+                <w:numId w:val="3"/>
+              </w:numPr>
+            </w:pPr>
+            <w:r>
+              <w:t>Refuse</w:t>
+            </w:r>
+            <w:r>
+              <w:t xml:space="preserve"> consignment request.</w:t>
+            </w:r>
+          </w:p>
+          <w:p>
+            <w:pPr>
+              <w:keepNext/>
+              <w:rPr>
+                <w:szCs w:val="24"/>
+              </w:rPr>
+            </w:pPr>
+            <w:r>
+              <w:rPr>
+                <w:b/>
+                <w:szCs w:val="24"/>
+              </w:rPr>
+              <w:t>Triggers</w:t>
+            </w:r>
+            <w:r>
+              <w:rPr>
+                <w:szCs w:val="24"/>
+              </w:rPr>
+              <w:t>:</w:t>
+            </w:r>
+          </w:p>
+          <w:p>
+            <w:pPr>
+              <w:pStyle w:val="ListParagraph"/>
+              <w:widowControl w:val="0"/>
+              <w:numPr>
+                <w:ilvl w:val="0"/>
+                <w:numId w:val="3"/>
+              </w:numPr>
+            </w:pPr>
+            <w:r>
+              <w:t>Store Owner click “</w:t>
+            </w:r>
+            <w:r>
+              <w:t>Refuse</w:t>
+            </w:r>
+            <w:r>
+              <w:t>” button on request detail page.</w:t>
+            </w:r>
+          </w:p>
+          <w:p>
+            <w:pPr>
+              <w:keepNext/>
+              <w:rPr>
+                <w:szCs w:val="24"/>
+              </w:rPr>
+            </w:pPr>
+            <w:r>
+              <w:rPr>
+                <w:b/>
+                <w:szCs w:val="24"/>
+              </w:rPr>
+              <w:t>Preconditions</w:t>
+            </w:r>
+            <w:r>
+              <w:rPr>
+                <w:szCs w:val="24"/>
+              </w:rPr>
+              <w:t>:</w:t>
+            </w:r>
+          </w:p>
+          <w:p>
+            <w:pPr>
+              <w:pStyle w:val="ListParagraph"/>
+              <w:widowControl w:val="0"/>
+              <w:numPr>
+                <w:ilvl w:val="0"/>
+                <w:numId w:val="4"/>
+              </w:numPr>
+            </w:pPr>
+            <w:r>
+              <w:t>Store Owner has logged onto the system.</w:t>
+            </w:r>
+          </w:p>
+          <w:p>
+            <w:pPr>
+              <w:pStyle w:val="ListParagraph"/>
+              <w:widowControl w:val="0"/>
+              <w:numPr>
+                <w:ilvl w:val="0"/>
+                <w:numId w:val="4"/>
+              </w:numPr>
+            </w:pPr>
+            <w:r>
+              <w:t>The consignment has not been accepted or refused by Store Owner.</w:t>
+            </w:r>
+          </w:p>
+          <w:p>
+            <w:pPr>
+              <w:pStyle w:val="ListParagraph"/>
+              <w:widowControl w:val="0"/>
+              <w:numPr>
+                <w:ilvl w:val="0"/>
+                <w:numId w:val="4"/>
+              </w:numPr>
+            </w:pPr>
+            <w:r>
+              <w:t>The consignment has not been cancelled by Customer.</w:t>
+            </w:r>
+          </w:p>
+          <w:p>
+            <w:pPr>
+              <w:keepNext/>
+              <w:rPr>
+                <w:szCs w:val="24"/>
+              </w:rPr>
+            </w:pPr>
+            <w:r>
+              <w:rPr>
+                <w:b/>
+                <w:szCs w:val="24"/>
+              </w:rPr>
+              <w:lastRenderedPageBreak/>
+              <w:t>Post Conditions</w:t>
+            </w:r>
+            <w:r>
+              <w:rPr>
+                <w:szCs w:val="24"/>
+              </w:rPr>
+              <w:t>:</w:t>
+            </w:r>
+          </w:p>
+          <w:p>
+            <w:pPr>
+              <w:pStyle w:val="ListParagraph"/>
+              <w:widowControl w:val="0"/>
+              <w:numPr>
+                <w:ilvl w:val="0"/>
+                <w:numId w:val="5"/>
+              </w:numPr>
+            </w:pPr>
+            <w:r>
+              <w:rPr>
+                <w:b/>
+              </w:rPr>
+              <w:t>Success</w:t>
+            </w:r>
+            <w:r>
+              <w:t xml:space="preserve">: The consignment has been </w:t>
+            </w:r>
+            <w:r>
+              <w:t>refused</w:t>
+            </w:r>
+            <w:r>
+              <w:t>.</w:t>
+            </w:r>
+          </w:p>
+          <w:p>
+            <w:pPr>
+              <w:pStyle w:val="ListParagraph"/>
+              <w:widowControl w:val="0"/>
+              <w:numPr>
+                <w:ilvl w:val="0"/>
+                <w:numId w:val="5"/>
+              </w:numPr>
+            </w:pPr>
+            <w:r>
+              <w:rPr>
+                <w:b/>
+              </w:rPr>
+              <w:t>Fail</w:t>
+            </w:r>
+            <w:r>
+              <w:t xml:space="preserve">: The consignment has not been </w:t>
+            </w:r>
+            <w:r>
+              <w:t>refused</w:t>
+            </w:r>
+            <w:r>
+              <w:t>.</w:t>
+            </w:r>
+          </w:p>
+          <w:p>
+            <w:pPr>
+              <w:keepNext/>
+              <w:rPr>
+                <w:szCs w:val="24"/>
+              </w:rPr>
+            </w:pPr>
+            <w:r>
+              <w:rPr>
+                <w:b/>
+                <w:szCs w:val="24"/>
+              </w:rPr>
+              <w:t>Main Success Scenario</w:t>
+            </w:r>
+            <w:r>
+              <w:rPr>
+                <w:szCs w:val="24"/>
+              </w:rPr>
+              <w:t>:</w:t>
+            </w:r>
+          </w:p>
+          <w:tbl>
+            <w:tblPr>
+              <w:tblStyle w:val="TableGrid"/>
+              <w:tblW w:w="0" w:type="auto"/>
+              <w:tblLook w:val="04A0" w:firstRow="1" w:lastRow="0" w:firstColumn="1" w:lastColumn="0" w:noHBand="0" w:noVBand="1"/>
+            </w:tblPr>
+            <w:tblGrid>
+              <w:gridCol w:w="985"/>
+              <w:gridCol w:w="3240"/>
+              <w:gridCol w:w="4548"/>
+            </w:tblGrid>
+            <w:tr>
+              <w:trPr>
+                <w:cantSplit/>
+              </w:trPr>
+              <w:tc>
+                <w:tcPr>
+                  <w:tcW w:w="985" w:type="dxa"/>
+                  <w:shd w:val="clear" w:color="auto" w:fill="D9D9D9" w:themeFill="background1" w:themeFillShade="D9"/>
+                </w:tcPr>
+                <w:p>
+                  <w:pPr>
+                    <w:widowControl w:val="0"/>
+                    <w:jc w:val="center"/>
+                    <w:rPr>
+                      <w:szCs w:val="24"/>
+                    </w:rPr>
+                  </w:pPr>
+                  <w:r>
+                    <w:rPr>
+                      <w:szCs w:val="24"/>
+                    </w:rPr>
+                    <w:t>Step</w:t>
+                  </w:r>
+                </w:p>
+              </w:tc>
+              <w:tc>
+                <w:tcPr>
+                  <w:tcW w:w="3240" w:type="dxa"/>
+                  <w:shd w:val="clear" w:color="auto" w:fill="D9D9D9" w:themeFill="background1" w:themeFillShade="D9"/>
+                </w:tcPr>
+                <w:p>
+                  <w:pPr>
+                    <w:widowControl w:val="0"/>
+                    <w:jc w:val="center"/>
+                    <w:rPr>
+                      <w:szCs w:val="24"/>
+                    </w:rPr>
+                  </w:pPr>
+                  <w:r>
+                    <w:rPr>
+                      <w:szCs w:val="24"/>
+                    </w:rPr>
+                    <w:t>Actor Action</w:t>
+                  </w:r>
+                </w:p>
+              </w:tc>
+              <w:tc>
+                <w:tcPr>
+                  <w:tcW w:w="4548" w:type="dxa"/>
+                  <w:shd w:val="clear" w:color="auto" w:fill="D9D9D9" w:themeFill="background1" w:themeFillShade="D9"/>
+                </w:tcPr>
+                <w:p>
+                  <w:pPr>
+                    <w:widowControl w:val="0"/>
+                    <w:jc w:val="center"/>
+                    <w:rPr>
+                      <w:szCs w:val="24"/>
+                    </w:rPr>
+                  </w:pPr>
+                  <w:r>
+                    <w:rPr>
+                      <w:szCs w:val="24"/>
+                    </w:rPr>
+                    <w:t>System Response</w:t>
+                  </w:r>
+                </w:p>
+              </w:tc>
+            </w:tr>
+            <w:tr>
+              <w:trPr>
+                <w:cantSplit/>
+              </w:trPr>
+              <w:tc>
+                <w:tcPr>
+                  <w:tcW w:w="985" w:type="dxa"/>
+                </w:tcPr>
+                <w:p>
+                  <w:pPr>
+                    <w:jc w:val="right"/>
+                  </w:pPr>
+                  <w:r>
+                    <w:t>1</w:t>
+                  </w:r>
+                </w:p>
+              </w:tc>
+              <w:tc>
+                <w:tcPr>
+                  <w:tcW w:w="3240" w:type="dxa"/>
+                </w:tcPr>
+                <w:p>
+                  <w:r>
+                    <w:t>Click “</w:t>
+                  </w:r>
+                  <w:r>
+                    <w:t>Refuse</w:t>
+                  </w:r>
+                  <w:r>
+                    <w:t>” button on request detail page.</w:t>
+                  </w:r>
+                </w:p>
+              </w:tc>
+              <w:tc>
+                <w:tcPr>
+                  <w:tcW w:w="4548" w:type="dxa"/>
+                </w:tcPr>
+                <w:p/>
+                <w:p/>
+                <w:p>
+                  <w:r>
+                    <w:t xml:space="preserve">Open “Consignment </w:t>
+                  </w:r>
+                  <w:r>
+                    <w:t>Refusing</w:t>
+                  </w:r>
+                  <w:r>
+                    <w:t xml:space="preserve">” </w:t>
+                  </w:r>
+                  <w:r>
+                    <w:t>dialog box include:</w:t>
+                  </w:r>
+                </w:p>
+                <w:p>
+                  <w:pPr>
+                    <w:pStyle w:val="ListParagraph"/>
+                    <w:numPr>
+                      <w:ilvl w:val="0"/>
+                      <w:numId w:val="5"/>
+                    </w:numPr>
+                    <w:spacing w:after="0"/>
+                  </w:pPr>
+                  <w:r>
+                    <w:t>Confirm message</w:t>
+                  </w:r>
+                </w:p>
+                <w:p>
+                  <w:pPr>
+                    <w:pStyle w:val="ListParagraph"/>
+                    <w:numPr>
+                      <w:ilvl w:val="0"/>
+                      <w:numId w:val="5"/>
+                    </w:numPr>
+                    <w:spacing w:after="0"/>
+                  </w:pPr>
+                  <w:r>
+                    <w:t>Refuse: button</w:t>
+                  </w:r>
+                </w:p>
+                <w:p>
+                  <w:pPr>
+                    <w:pStyle w:val="ListParagraph"/>
+                    <w:numPr>
+                      <w:ilvl w:val="0"/>
+                      <w:numId w:val="5"/>
+                    </w:numPr>
+                    <w:spacing w:after="0"/>
+                  </w:pPr>
+                  <w:r>
+                    <w:t>Close: button</w:t>
+                  </w:r>
+                </w:p>
+              </w:tc>
+            </w:tr>
+            <w:tr>
+              <w:trPr>
+                <w:cantSplit/>
+              </w:trPr>
+              <w:tc>
+                <w:tcPr>
+                  <w:tcW w:w="985" w:type="dxa"/>
+                </w:tcPr>
+                <w:p>
+                  <w:pPr>
+                    <w:jc w:val="right"/>
+                  </w:pPr>
+                  <w:r>
+                    <w:t>2</w:t>
+                  </w:r>
+                </w:p>
+              </w:tc>
+              <w:tc>
+                <w:tcPr>
+                  <w:tcW w:w="3240" w:type="dxa"/>
+                </w:tcPr>
+                <w:p>
+                  <w:r>
+                    <w:t>Click “</w:t>
+                  </w:r>
+                  <w:r>
+                    <w:t>Refuse</w:t>
+                  </w:r>
+                  <w:r>
+                    <w:t>” button</w:t>
+                  </w:r>
+                  <w:r>
+                    <w:t>.</w:t>
+                  </w:r>
+                </w:p>
+                <w:p>
+                  <w:r>
+                    <w:t>[Alternative 1]</w:t>
+                  </w:r>
+                </w:p>
+              </w:tc>
+              <w:tc>
+                <w:tcPr>
+                  <w:tcW w:w="4548" w:type="dxa"/>
+                </w:tcPr>
+                <w:p/>
+                <w:p>
+                  <w:r>
+                    <w:t>Show successful message: “</w:t>
+                  </w:r>
+                  <w:r>
+                    <w:t>Refused</w:t>
+                  </w:r>
+                  <w:r>
+                    <w:t xml:space="preserve"> successfully”. </w:t>
+                  </w:r>
+                </w:p>
+                <w:p>
+                  <w:r>
+                    <w:t>[Exception 1]</w:t>
+                  </w:r>
+                </w:p>
+              </w:tc>
+            </w:tr>
+          </w:tbl>
+          <w:p>
+            <w:pPr>
+              <w:widowControl w:val="0"/>
+              <w:rPr>
+                <w:szCs w:val="24"/>
+              </w:rPr>
+            </w:pPr>
+          </w:p>
+          <w:p>
+            <w:pPr>
+              <w:keepNext/>
+              <w:rPr>
+                <w:szCs w:val="24"/>
+              </w:rPr>
+            </w:pPr>
+            <w:r>
+              <w:rPr>
+                <w:b/>
+                <w:szCs w:val="24"/>
+              </w:rPr>
+              <w:t>Alternative Scenario</w:t>
+            </w:r>
+            <w:r>
+              <w:rPr>
+                <w:szCs w:val="24"/>
+              </w:rPr>
+              <w:t>:</w:t>
+            </w:r>
+          </w:p>
+          <w:tbl>
+            <w:tblPr>
+              <w:tblStyle w:val="TableGrid"/>
+              <w:tblW w:w="0" w:type="auto"/>
+              <w:tblLook w:val="04A0" w:firstRow="1" w:lastRow="0" w:firstColumn="1" w:lastColumn="0" w:noHBand="0" w:noVBand="1"/>
+            </w:tblPr>
+            <w:tblGrid>
+              <w:gridCol w:w="985"/>
+              <w:gridCol w:w="3240"/>
+              <w:gridCol w:w="4548"/>
+            </w:tblGrid>
+            <w:tr>
+              <w:trPr>
+                <w:cantSplit/>
+              </w:trPr>
+              <w:tc>
+                <w:tcPr>
+                  <w:tcW w:w="985" w:type="dxa"/>
+                  <w:shd w:val="clear" w:color="auto" w:fill="D9D9D9" w:themeFill="background1" w:themeFillShade="D9"/>
+                </w:tcPr>
+                <w:p>
+                  <w:pPr>
+                    <w:widowControl w:val="0"/>
+                    <w:jc w:val="center"/>
+                    <w:rPr>
+                      <w:szCs w:val="24"/>
+                    </w:rPr>
+                  </w:pPr>
+                  <w:r>
+                    <w:rPr>
+                      <w:szCs w:val="24"/>
+                    </w:rPr>
+                    <w:t>No</w:t>
+                  </w:r>
+                </w:p>
+              </w:tc>
+              <w:tc>
+                <w:tcPr>
+                  <w:tcW w:w="3240" w:type="dxa"/>
+                  <w:shd w:val="clear" w:color="auto" w:fill="D9D9D9" w:themeFill="background1" w:themeFillShade="D9"/>
+                </w:tcPr>
+                <w:p>
+                  <w:pPr>
+                    <w:widowControl w:val="0"/>
+                    <w:jc w:val="center"/>
+                    <w:rPr>
+                      <w:szCs w:val="24"/>
+                    </w:rPr>
+                  </w:pPr>
+                  <w:r>
+                    <w:rPr>
+                      <w:szCs w:val="24"/>
+                    </w:rPr>
+                    <w:t>Actor Action</w:t>
+                  </w:r>
+                </w:p>
+              </w:tc>
+              <w:tc>
+                <w:tcPr>
+                  <w:tcW w:w="4548" w:type="dxa"/>
+                  <w:shd w:val="clear" w:color="auto" w:fill="D9D9D9" w:themeFill="background1" w:themeFillShade="D9"/>
+                </w:tcPr>
+                <w:p>
+                  <w:pPr>
+                    <w:widowControl w:val="0"/>
+                    <w:jc w:val="center"/>
+                    <w:rPr>
+                      <w:szCs w:val="24"/>
+                    </w:rPr>
+                  </w:pPr>
+                  <w:r>
+                    <w:rPr>
+                      <w:szCs w:val="24"/>
+                    </w:rPr>
+                    <w:t>System Response</w:t>
+                  </w:r>
+                </w:p>
+              </w:tc>
+            </w:tr>
+            <w:tr>
+              <w:trPr>
+                <w:cantSplit/>
+              </w:trPr>
+              <w:tc>
+                <w:tcPr>
+                  <w:tcW w:w="985" w:type="dxa"/>
+                </w:tcPr>
+                <w:p>
+                  <w:pPr>
+                    <w:jc w:val="right"/>
+                  </w:pPr>
+                  <w:r>
+                    <w:t>1</w:t>
+                  </w:r>
+                </w:p>
+              </w:tc>
+              <w:tc>
+                <w:tcPr>
+                  <w:tcW w:w="3240" w:type="dxa"/>
+                </w:tcPr>
+                <w:p>
+                  <w:pPr>
+                    <w:widowControl w:val="0"/>
+                    <w:rPr>
+                      <w:szCs w:val="24"/>
+                    </w:rPr>
+                  </w:pPr>
+                  <w:r>
+                    <w:rPr>
+                      <w:szCs w:val="24"/>
+                    </w:rPr>
+                    <w:t>Click “Close” button</w:t>
+                  </w:r>
+                  <w:r>
+                    <w:rPr>
+                      <w:szCs w:val="24"/>
+                    </w:rPr>
+                    <w:t>.</w:t>
+                  </w:r>
+                </w:p>
+              </w:tc>
+              <w:tc>
+                <w:tcPr>
+                  <w:tcW w:w="4548" w:type="dxa"/>
+                </w:tcPr>
+                <w:p>
+                  <w:pPr>
+                    <w:widowControl w:val="0"/>
+                    <w:rPr>
+                      <w:szCs w:val="24"/>
+                    </w:rPr>
+                  </w:pPr>
+                </w:p>
+                <w:p>
+                  <w:pPr>
+                    <w:widowControl w:val="0"/>
+                    <w:rPr>
+                      <w:szCs w:val="24"/>
+                    </w:rPr>
+                  </w:pPr>
+                  <w:r>
+                    <w:rPr>
+                      <w:szCs w:val="24"/>
+                    </w:rPr>
+                    <w:t xml:space="preserve">Close </w:t>
+                  </w:r>
+                  <w:r>
+                    <w:rPr>
+                      <w:szCs w:val="24"/>
+                    </w:rPr>
+                    <w:t>“Consignment</w:t>
+                  </w:r>
+                  <w:r>
+                    <w:rPr>
+                      <w:szCs w:val="24"/>
+                    </w:rPr>
+                    <w:t xml:space="preserve"> Refusing</w:t>
+                  </w:r>
+                  <w:r>
+                    <w:rPr>
+                      <w:szCs w:val="24"/>
+                    </w:rPr>
+                    <w:t>”</w:t>
+                  </w:r>
+                  <w:r>
+                    <w:rPr>
+                      <w:szCs w:val="24"/>
+                    </w:rPr>
+                    <w:t xml:space="preserve"> dialog box.</w:t>
+                  </w:r>
+                </w:p>
+                <w:p>
+                  <w:pPr>
+                    <w:widowControl w:val="0"/>
+                    <w:rPr>
+                      <w:szCs w:val="24"/>
+                    </w:rPr>
+                  </w:pPr>
+                  <w:r>
+                    <w:rPr>
+                      <w:szCs w:val="24"/>
+                    </w:rPr>
+                    <w:t>R</w:t>
+                  </w:r>
+                  <w:r>
+                    <w:rPr>
+                      <w:szCs w:val="24"/>
+                    </w:rPr>
+                    <w:t>eturn to</w:t>
+                  </w:r>
+                  <w:r>
+                    <w:rPr>
+                      <w:szCs w:val="24"/>
+                    </w:rPr>
+                    <w:t xml:space="preserve"> request detail page</w:t>
+                  </w:r>
+                  <w:r>
+                    <w:rPr>
+                      <w:szCs w:val="24"/>
+                    </w:rPr>
+                    <w:t>.</w:t>
+                  </w:r>
+                </w:p>
+              </w:tc>
+            </w:tr>
+          </w:tbl>
+          <w:p>
+            <w:pPr>
+              <w:widowControl w:val="0"/>
+              <w:rPr>
+                <w:szCs w:val="24"/>
+              </w:rPr>
+            </w:pPr>
+          </w:p>
+          <w:p>
+            <w:pPr>
+              <w:keepNext/>
+              <w:rPr>
+                <w:szCs w:val="24"/>
+              </w:rPr>
+            </w:pPr>
+            <w:r>
+              <w:rPr>
+                <w:b/>
+                <w:szCs w:val="24"/>
+              </w:rPr>
+              <w:t>Exceptions</w:t>
+            </w:r>
+            <w:r>
+              <w:rPr>
+                <w:szCs w:val="24"/>
+              </w:rPr>
+              <w:t>:</w:t>
+            </w:r>
+          </w:p>
+          <w:tbl>
+            <w:tblPr>
+              <w:tblStyle w:val="TableGrid"/>
+              <w:tblW w:w="0" w:type="auto"/>
+              <w:tblLook w:val="04A0" w:firstRow="1" w:lastRow="0" w:firstColumn="1" w:lastColumn="0" w:noHBand="0" w:noVBand="1"/>
+            </w:tblPr>
+            <w:tblGrid>
+              <w:gridCol w:w="985"/>
+              <w:gridCol w:w="3240"/>
+              <w:gridCol w:w="4548"/>
+            </w:tblGrid>
+            <w:tr>
+              <w:trPr>
+                <w:cantSplit/>
+              </w:trPr>
+              <w:tc>
+                <w:tcPr>
+                  <w:tcW w:w="985" w:type="dxa"/>
+                  <w:shd w:val="clear" w:color="auto" w:fill="D9D9D9" w:themeFill="background1" w:themeFillShade="D9"/>
+                </w:tcPr>
+                <w:p>
+                  <w:pPr>
+                    <w:widowControl w:val="0"/>
+                    <w:jc w:val="center"/>
+                    <w:rPr>
+                      <w:szCs w:val="24"/>
+                    </w:rPr>
+                  </w:pPr>
+                  <w:r>
+                    <w:rPr>
+                      <w:szCs w:val="24"/>
+                    </w:rPr>
+                    <w:t>No</w:t>
+                  </w:r>
+                </w:p>
+              </w:tc>
+              <w:tc>
+                <w:tcPr>
+                  <w:tcW w:w="3240" w:type="dxa"/>
+                  <w:shd w:val="clear" w:color="auto" w:fill="D9D9D9" w:themeFill="background1" w:themeFillShade="D9"/>
+                </w:tcPr>
+                <w:p>
+                  <w:pPr>
+                    <w:widowControl w:val="0"/>
+                    <w:jc w:val="center"/>
+                    <w:rPr>
+                      <w:szCs w:val="24"/>
+                    </w:rPr>
+                  </w:pPr>
+                  <w:r>
+                    <w:rPr>
+                      <w:szCs w:val="24"/>
+                    </w:rPr>
+                    <w:t>Actor Action</w:t>
+                  </w:r>
+                </w:p>
+              </w:tc>
+              <w:tc>
+                <w:tcPr>
+                  <w:tcW w:w="4548" w:type="dxa"/>
+                  <w:shd w:val="clear" w:color="auto" w:fill="D9D9D9" w:themeFill="background1" w:themeFillShade="D9"/>
+                </w:tcPr>
+                <w:p>
+                  <w:pPr>
+                    <w:widowControl w:val="0"/>
+                    <w:jc w:val="center"/>
+                    <w:rPr>
+                      <w:szCs w:val="24"/>
+                    </w:rPr>
+                  </w:pPr>
+                  <w:r>
+                    <w:rPr>
+                      <w:szCs w:val="24"/>
+                    </w:rPr>
+                    <w:t>System Response</w:t>
+                  </w:r>
+                </w:p>
+              </w:tc>
+            </w:tr>
+            <w:tr>
+              <w:trPr>
+                <w:cantSplit/>
+              </w:trPr>
+              <w:tc>
+                <w:tcPr>
+                  <w:tcW w:w="985" w:type="dxa"/>
+                </w:tcPr>
+                <w:p>
+                  <w:pPr>
+                    <w:jc w:val="right"/>
+                  </w:pPr>
+                  <w:r>
+                    <w:t>1</w:t>
+                  </w:r>
+                </w:p>
+              </w:tc>
+              <w:tc>
+                <w:tcPr>
+                  <w:tcW w:w="3240" w:type="dxa"/>
+                </w:tcPr>
+                <w:p>
+                  <w:pPr>
+                    <w:widowControl w:val="0"/>
+                    <w:rPr>
+                      <w:szCs w:val="24"/>
+                    </w:rPr>
+                  </w:pPr>
+                </w:p>
+              </w:tc>
+              <w:tc>
+                <w:tcPr>
+                  <w:tcW w:w="4548" w:type="dxa"/>
+                </w:tcPr>
+                <w:p>
+                  <w:pPr>
+                    <w:widowControl w:val="0"/>
+                    <w:rPr>
+                      <w:szCs w:val="24"/>
+                    </w:rPr>
+                  </w:pPr>
+                  <w:r>
+                    <w:rPr>
+                      <w:szCs w:val="24"/>
+                    </w:rPr>
+                    <w:t>Show fail message: “</w:t>
+                  </w:r>
+                  <w:r>
+                    <w:rPr>
+                      <w:szCs w:val="24"/>
+                    </w:rPr>
+                    <w:t>Refused</w:t>
+                  </w:r>
+                  <w:r>
+                    <w:rPr>
+                      <w:szCs w:val="24"/>
+                    </w:rPr>
+                    <w:t xml:space="preserve"> Fail”.</w:t>
+                  </w:r>
+                </w:p>
+              </w:tc>
+            </w:tr>
+          </w:tbl>
+          <w:p>
+            <w:pPr>
+              <w:widowControl w:val="0"/>
+              <w:rPr>
+                <w:szCs w:val="24"/>
+              </w:rPr>
+            </w:pPr>
+          </w:p>
+          <w:p>
+            <w:pPr>
+              <w:keepNext/>
+              <w:rPr>
+                <w:szCs w:val="24"/>
+              </w:rPr>
+            </w:pPr>
+            <w:r>
+              <w:rPr>
+                <w:b/>
+                <w:szCs w:val="24"/>
+              </w:rPr>
+              <w:t>Relationships</w:t>
+            </w:r>
+            <w:r>
+              <w:rPr>
+                <w:szCs w:val="24"/>
+              </w:rPr>
+              <w:t>:</w:t>
+            </w:r>
+          </w:p>
+          <w:p>
+            <w:pPr>
+              <w:pStyle w:val="ListParagraph"/>
+              <w:widowControl w:val="0"/>
+              <w:numPr>
+                <w:ilvl w:val="0"/>
+                <w:numId w:val="5"/>
+              </w:numPr>
+            </w:pPr>
+            <w:r>
+              <w:t>Included Use-cases: N/A</w:t>
+            </w:r>
+            <w:r>
+              <w:t>.</w:t>
+            </w:r>
+          </w:p>
+          <w:p>
+            <w:pPr>
+              <w:pStyle w:val="ListParagraph"/>
+              <w:widowControl w:val="0"/>
+              <w:numPr>
+                <w:ilvl w:val="0"/>
+                <w:numId w:val="5"/>
+              </w:numPr>
+            </w:pPr>
+            <w:r>
+              <w:t>Extended Use-case: View Request Detail.</w:t>
+            </w:r>
+          </w:p>
+          <w:p>
+            <w:pPr>
+              <w:pStyle w:val="ListParagraph"/>
+              <w:widowControl w:val="0"/>
+              <w:numPr>
+                <w:ilvl w:val="0"/>
+                <w:numId w:val="5"/>
+              </w:numPr>
+            </w:pPr>
+            <w:r>
+              <w:t>Including Use-case: N/A</w:t>
+            </w:r>
+            <w:r>
+              <w:t>.</w:t>
+            </w:r>
+          </w:p>
+          <w:p>
+            <w:pPr>
+              <w:pStyle w:val="ListParagraph"/>
+              <w:widowControl w:val="0"/>
+              <w:numPr>
+                <w:ilvl w:val="0"/>
+                <w:numId w:val="5"/>
+              </w:numPr>
+            </w:pPr>
+            <w:r>
+              <w:t>Extending Use-case: N/A</w:t>
+            </w:r>
+            <w:r>
+              <w:t>.</w:t>
+            </w:r>
+          </w:p>
+          <w:p>
+            <w:pPr>
+              <w:keepNext/>
+              <w:rPr>
+                <w:szCs w:val="24"/>
+              </w:rPr>
+            </w:pPr>
+            <w:r>
+              <w:rPr>
+                <w:b/>
+                <w:szCs w:val="24"/>
+              </w:rPr>
+              <w:t>Business Rules</w:t>
+            </w:r>
+            <w:r>
+              <w:rPr>
+                <w:szCs w:val="24"/>
+              </w:rPr>
+              <w:t>:</w:t>
+            </w:r>
+          </w:p>
+          <w:p>
+            <w:pPr>
+              <w:pStyle w:val="ListParagraph"/>
+              <w:widowControl w:val="0"/>
+              <w:numPr>
+                <w:ilvl w:val="0"/>
+                <w:numId w:val="6"/>
+              </w:numPr>
+            </w:pPr>
+            <w:r>
+              <w:t xml:space="preserve">System shall notify customer after consignment is </w:t>
+            </w:r>
+            <w:r>
+              <w:t>refused</w:t>
+            </w:r>
+            <w:r>
+              <w:t>.</w:t>
+            </w:r>
+          </w:p>
+          <w:p>
+            <w:pPr>
+              <w:pStyle w:val="ListParagraph"/>
+              <w:widowControl w:val="0"/>
+              <w:numPr>
+                <w:ilvl w:val="0"/>
+                <w:numId w:val="6"/>
+              </w:numPr>
+            </w:pPr>
+            <w:r>
+              <w:t xml:space="preserve">Store Owner shall be able to cancel </w:t>
+            </w:r>
+            <w:r>
+              <w:t>refused</w:t>
+            </w:r>
+            <w:r>
+              <w:t>-consignment</w:t>
+            </w:r>
+            <w:r>
+              <w:t xml:space="preserve"> until midnight of the </w:t>
+            </w:r>
+            <w:r>
+              <w:rPr>
+                <w:b/>
+              </w:rPr>
+              <w:t>third day</w:t>
+            </w:r>
+            <w:r>
+              <w:t xml:space="preserve"> after refuse.</w:t>
+            </w:r>
+          </w:p>
+        </w:tc>
+      </w:tr>
+    </w:tbl>
+    <w:p/>
     <w:p/>
     <w:sectPr>
       <w:pgSz w:w="12240" w:h="15840"/>

</xml_diff>

<commit_message>
Update Manage Consignment use case spec
</commit_message>
<xml_diff>
--- a/Source/Document/Use-case/Manage Consignment.docx
+++ b/Source/Document/Use-case/Manage Consignment.docx
@@ -33,7 +33,7 @@
           <w:noProof/>
         </w:rPr>
         <w:drawing>
-          <wp:inline distT="0" distB="0" distL="0" distR="0">
+          <wp:inline distT="0" distB="0" distL="0" distR="0" wp14:anchorId="7360A46D" wp14:editId="5D90CF0D">
             <wp:extent cx="5715000" cy="1571625"/>
             <wp:effectExtent l="0" t="0" r="0" b="9525"/>
             <wp:docPr id="8" name="Picture 8"/>
@@ -396,11 +396,9 @@
                     <w:szCs w:val="24"/>
                   </w:rPr>
                 </w:pPr>
-                <w:proofErr w:type="spellStart"/>
                 <w:r>
                   <w:t>PhucTQ</w:t>
                 </w:r>
-                <w:proofErr w:type="spellEnd"/>
               </w:p>
             </w:tc>
           </w:sdtContent>
@@ -605,7 +603,13 @@
               </w:numPr>
             </w:pPr>
             <w:r>
-              <w:t>Show consignment request for current store.</w:t>
+              <w:t>Show</w:t>
+            </w:r>
+            <w:r>
+              <w:t xml:space="preserve"> list of</w:t>
+            </w:r>
+            <w:r>
+              <w:t xml:space="preserve"> consignment request for current store.</w:t>
             </w:r>
           </w:p>
           <w:p>
@@ -641,7 +645,10 @@
               </w:numPr>
             </w:pPr>
             <w:r>
-              <w:t xml:space="preserve">View </w:t>
+              <w:t>Store Owner v</w:t>
+            </w:r>
+            <w:r>
+              <w:t xml:space="preserve">iew </w:t>
             </w:r>
             <w:r>
               <w:t>list of consignment request.</w:t>
@@ -680,13 +687,10 @@
               </w:numPr>
             </w:pPr>
             <w:r>
-              <w:t>Store Owner click “Consignment” menu</w:t>
-            </w:r>
-            <w:r>
-              <w:t xml:space="preserve"> item</w:t>
-            </w:r>
-            <w:r>
-              <w:t xml:space="preserve"> in top navigation bar.</w:t>
+              <w:t xml:space="preserve">Store Owner </w:t>
+            </w:r>
+            <w:r>
+              <w:t>asks the system to show request list</w:t>
             </w:r>
           </w:p>
           <w:p>
@@ -924,10 +928,10 @@
                 </w:tcPr>
                 <w:p>
                   <w:r>
-                    <w:t>C</w:t>
-                  </w:r>
-                  <w:r>
-                    <w:t>lick “Consignment” menu item in top navigation bar.</w:t>
+                    <w:t>Store Owner asks the system to show request list</w:t>
+                  </w:r>
+                  <w:r>
+                    <w:t>.</w:t>
                   </w:r>
                 </w:p>
               </w:tc>
@@ -937,19 +941,12 @@
                 </w:tcPr>
                 <w:p/>
                 <w:p/>
-                <w:p/>
                 <w:p>
                   <w:r>
                     <w:t>Show consignment request list</w:t>
                   </w:r>
                   <w:r>
-                    <w:t xml:space="preserve"> in</w:t>
-                  </w:r>
-                  <w:r>
-                    <w:t xml:space="preserve"> table </w:t>
-                  </w:r>
-                  <w:r>
-                    <w:t xml:space="preserve">form include following </w:t>
+                    <w:t xml:space="preserve"> include following </w:t>
                   </w:r>
                   <w:r>
                     <w:t>information</w:t>
@@ -1180,8 +1177,6 @@
                   <w:r>
                     <w:t>.</w:t>
                   </w:r>
-                  <w:bookmarkStart w:id="0" w:name="_GoBack"/>
-                  <w:bookmarkEnd w:id="0"/>
                 </w:p>
               </w:tc>
               <w:tc>
@@ -1400,7 +1395,13 @@
               <w:t>shall</w:t>
             </w:r>
             <w:r>
-              <w:t xml:space="preserve"> show Store Owner action for each consignment (accepted or refused).</w:t>
+              <w:t xml:space="preserve"> </w:t>
+            </w:r>
+            <w:r>
+              <w:t>track</w:t>
+            </w:r>
+            <w:r>
+              <w:t xml:space="preserve"> Store Owner action for each consignment (accepted or refused).</w:t>
             </w:r>
           </w:p>
           <w:p>
@@ -1419,7 +1420,13 @@
               <w:t>shall</w:t>
             </w:r>
             <w:r>
-              <w:t xml:space="preserve"> provide link to detail page for each consignment.</w:t>
+              <w:t xml:space="preserve"> provide </w:t>
+            </w:r>
+            <w:r>
+              <w:t xml:space="preserve">a way to view </w:t>
+            </w:r>
+            <w:r>
+              <w:t>detail for each consignment.</w:t>
             </w:r>
           </w:p>
         </w:tc>
@@ -1495,7 +1502,7 @@
           <w:noProof/>
         </w:rPr>
         <w:drawing>
-          <wp:inline distT="0" distB="0" distL="0" distR="0">
+          <wp:inline distT="0" distB="0" distL="0" distR="0" wp14:anchorId="1763FD77" wp14:editId="71FF8C9A">
             <wp:extent cx="5715000" cy="1552575"/>
             <wp:effectExtent l="0" t="0" r="0" b="9525"/>
             <wp:docPr id="7" name="Picture 7"/>
@@ -1864,11 +1871,9 @@
                     <w:szCs w:val="24"/>
                   </w:rPr>
                 </w:pPr>
-                <w:proofErr w:type="spellStart"/>
                 <w:r>
                   <w:t>PhucTQ</w:t>
                 </w:r>
-                <w:proofErr w:type="spellEnd"/>
               </w:p>
             </w:tc>
           </w:sdtContent>
@@ -2072,7 +2077,23 @@
               <w:t xml:space="preserve"> after the product is evaluated</w:t>
             </w:r>
             <w:r>
-              <w:t xml:space="preserve"> by amazon service</w:t>
+              <w:t xml:space="preserve"> by </w:t>
+            </w:r>
+            <w:commentRangeStart w:id="0"/>
+            <w:r>
+              <w:t>pricing</w:t>
+            </w:r>
+            <w:r>
+              <w:t xml:space="preserve"> service</w:t>
+            </w:r>
+            <w:commentRangeEnd w:id="0"/>
+            <w:r>
+              <w:rPr>
+                <w:rStyle w:val="CommentReference"/>
+                <w:rFonts w:asciiTheme="minorHAnsi" w:eastAsiaTheme="minorHAnsi" w:hAnsiTheme="minorHAnsi"/>
+                <w:lang w:val="en-US" w:eastAsia="en-US"/>
+              </w:rPr>
+              <w:commentReference w:id="0"/>
             </w:r>
             <w:r>
               <w:t>.</w:t>
@@ -2109,7 +2130,7 @@
               </w:numPr>
             </w:pPr>
             <w:r>
-              <w:t>A</w:t>
+              <w:t>Store Owner a</w:t>
             </w:r>
             <w:r>
               <w:t>ccept consignment request.</w:t>
@@ -2146,7 +2167,16 @@
               </w:numPr>
             </w:pPr>
             <w:r>
-              <w:t>Store Owner click “Accept” button on request detail page.</w:t>
+              <w:t xml:space="preserve">Store Owner </w:t>
+            </w:r>
+            <w:r>
+              <w:t>asks the system to accept a consignment</w:t>
+            </w:r>
+            <w:r>
+              <w:t xml:space="preserve"> request</w:t>
+            </w:r>
+            <w:r>
+              <w:t>.</w:t>
             </w:r>
           </w:p>
           <w:p>
@@ -2417,7 +2447,13 @@
                 </w:tcPr>
                 <w:p>
                   <w:r>
-                    <w:t>Click “Accept” button on request detail page.</w:t>
+                    <w:t>A</w:t>
+                  </w:r>
+                  <w:r>
+                    <w:t>sk the system to accept a consignment</w:t>
+                  </w:r>
+                  <w:r>
+                    <w:t>.</w:t>
                   </w:r>
                 </w:p>
               </w:tc>
@@ -2429,7 +2465,10 @@
                 <w:p/>
                 <w:p>
                   <w:r>
-                    <w:t>Open “Consignment Accepting” dialog box show:</w:t>
+                    <w:t>Show information</w:t>
+                  </w:r>
+                  <w:r>
+                    <w:t>:</w:t>
                   </w:r>
                 </w:p>
                 <w:p>
@@ -2445,10 +2484,10 @@
                     <w:t>Consign Price</w:t>
                   </w:r>
                   <w:r>
-                    <w:t>: non</w:t>
-                  </w:r>
-                  <w:r>
-                    <w:t>-editable field</w:t>
+                    <w:t xml:space="preserve"> </w:t>
+                  </w:r>
+                  <w:r>
+                    <w:t>label</w:t>
                   </w:r>
                 </w:p>
                 <w:p>
@@ -2461,10 +2500,13 @@
                     <w:spacing w:after="0"/>
                   </w:pPr>
                   <w:r>
-                    <w:t>Accept:</w:t>
-                  </w:r>
-                  <w:r>
-                    <w:t xml:space="preserve"> button</w:t>
+                    <w:t>Accept</w:t>
+                  </w:r>
+                  <w:r>
+                    <w:t xml:space="preserve"> </w:t>
+                  </w:r>
+                  <w:r>
+                    <w:t>command</w:t>
                   </w:r>
                 </w:p>
                 <w:p>
@@ -2477,10 +2519,7 @@
                     <w:spacing w:after="0"/>
                   </w:pPr>
                   <w:r>
-                    <w:t>Close:</w:t>
-                  </w:r>
-                  <w:r>
-                    <w:t xml:space="preserve"> button</w:t>
+                    <w:t>Close command</w:t>
                   </w:r>
                 </w:p>
               </w:tc>
@@ -2508,10 +2547,7 @@
                 </w:tcPr>
                 <w:p>
                   <w:r>
-                    <w:t>Click “Accept” button</w:t>
-                  </w:r>
-                  <w:r>
-                    <w:t>.</w:t>
+                    <w:t>Send Accept command</w:t>
                   </w:r>
                 </w:p>
                 <w:p>
@@ -2527,7 +2563,7 @@
                 <w:p/>
                 <w:p>
                   <w:r>
-                    <w:t xml:space="preserve">Show successful message: “Accepted successfully”. </w:t>
+                    <w:t xml:space="preserve">Show message: “Accepted successfully”. </w:t>
                   </w:r>
                 </w:p>
                 <w:p>
@@ -2678,13 +2714,7 @@
                     <w:rPr>
                       <w:szCs w:val="24"/>
                     </w:rPr>
-                    <w:t>Click “Close” button</w:t>
-                  </w:r>
-                  <w:r>
-                    <w:rPr>
-                      <w:szCs w:val="24"/>
-                    </w:rPr>
-                    <w:t>.</w:t>
+                    <w:t>Send Close command</w:t>
                   </w:r>
                 </w:p>
               </w:tc>
@@ -2717,13 +2747,7 @@
                     <w:rPr>
                       <w:szCs w:val="24"/>
                     </w:rPr>
-                    <w:t>“Consignment Accepting”</w:t>
-                  </w:r>
-                  <w:r>
-                    <w:rPr>
-                      <w:szCs w:val="24"/>
-                    </w:rPr>
-                    <w:t xml:space="preserve"> dialog box</w:t>
+                    <w:t>information.</w:t>
                   </w:r>
                 </w:p>
                 <w:p>
@@ -2749,13 +2773,7 @@
                     <w:rPr>
                       <w:szCs w:val="24"/>
                     </w:rPr>
-                    <w:t>request detail page</w:t>
-                  </w:r>
-                  <w:r>
-                    <w:rPr>
-                      <w:szCs w:val="24"/>
-                    </w:rPr>
-                    <w:t>.</w:t>
+                    <w:t>previous view.</w:t>
                   </w:r>
                 </w:p>
               </w:tc>
@@ -3054,15 +3072,7 @@
                 <w:szCs w:val="24"/>
                 <w:lang w:val="en-US"/>
               </w:rPr>
-              <w:t xml:space="preserve"> product</w:t>
-            </w:r>
-            <w:r>
-              <w:rPr>
-                <w:b/>
-                <w:szCs w:val="24"/>
-                <w:lang w:val="en-US"/>
-              </w:rPr>
-              <w:t>.</w:t>
+              <w:t xml:space="preserve"> product.</w:t>
             </w:r>
           </w:p>
           <w:p>
@@ -3094,7 +3104,29 @@
               <w:t>shall</w:t>
             </w:r>
             <w:r>
-              <w:t xml:space="preserve"> be able to cancel accepted-consignment.</w:t>
+              <w:t xml:space="preserve"> be able to cancel accepted-consignment</w:t>
+            </w:r>
+            <w:r>
+              <w:t xml:space="preserve"> until midnight of the </w:t>
+            </w:r>
+            <w:commentRangeStart w:id="1"/>
+            <w:r>
+              <w:t>seventh day</w:t>
+            </w:r>
+            <w:commentRangeEnd w:id="1"/>
+            <w:r>
+              <w:rPr>
+                <w:rStyle w:val="CommentReference"/>
+                <w:rFonts w:asciiTheme="minorHAnsi" w:eastAsiaTheme="minorHAnsi" w:hAnsiTheme="minorHAnsi"/>
+                <w:lang w:val="en-US" w:eastAsia="en-US"/>
+              </w:rPr>
+              <w:commentReference w:id="1"/>
+            </w:r>
+            <w:r>
+              <w:t xml:space="preserve"> after accept</w:t>
+            </w:r>
+            <w:r>
+              <w:t>.</w:t>
             </w:r>
           </w:p>
         </w:tc>
@@ -3131,13 +3163,7 @@
         <w:rPr>
           <w:lang w:val="en-GB" w:eastAsia="ja-JP"/>
         </w:rPr>
-        <w:t xml:space="preserve"> Accept Request</w:t>
-      </w:r>
-      <w:r>
-        <w:rPr>
-          <w:lang w:val="en-GB" w:eastAsia="ja-JP"/>
-        </w:rPr>
-        <w:t xml:space="preserve"> and Set Price</w:t>
+        <w:t xml:space="preserve"> Accept Request and Set Price</w:t>
       </w:r>
     </w:p>
     <w:p>
@@ -3157,7 +3183,7 @@
           <w:noProof/>
         </w:rPr>
         <w:drawing>
-          <wp:inline distT="0" distB="0" distL="0" distR="0">
+          <wp:inline distT="0" distB="0" distL="0" distR="0" wp14:anchorId="73C1EFFF" wp14:editId="7220F3CF">
             <wp:extent cx="5791200" cy="1714500"/>
             <wp:effectExtent l="0" t="0" r="0" b="0"/>
             <wp:docPr id="6" name="Picture 6"/>
@@ -3172,7 +3198,7 @@
                     <pic:cNvPicPr/>
                   </pic:nvPicPr>
                   <pic:blipFill>
-                    <a:blip r:embed="rId7">
+                    <a:blip r:embed="rId9">
                       <a:extLst>
                         <a:ext uri="{28A0092B-C50C-407E-A947-70E740481C1C}">
                           <a14:useLocalDpi xmlns:a14="http://schemas.microsoft.com/office/drawing/2010/main" val="0"/>
@@ -3291,6 +3317,7 @@
                 <w:id w:val="-275175513"/>
                 <w:text/>
               </w:sdtPr>
+              <w:sdtEndPr/>
               <w:sdtContent>
                 <w:r>
                   <w:t>Accept Request and Set Price</w:t>
@@ -3331,6 +3358,7 @@
             <w:showingPlcHdr/>
             <w:text/>
           </w:sdtPr>
+          <w:sdtEndPr/>
           <w:sdtContent>
             <w:tc>
               <w:tcPr>
@@ -3381,6 +3409,7 @@
             <w:id w:val="1496531036"/>
             <w:text/>
           </w:sdtPr>
+          <w:sdtEndPr/>
           <w:sdtContent>
             <w:tc>
               <w:tcPr>
@@ -3431,6 +3460,7 @@
             <w:id w:val="1734117150"/>
             <w:text/>
           </w:sdtPr>
+          <w:sdtEndPr/>
           <w:sdtContent>
             <w:tc>
               <w:tcPr>
@@ -3487,6 +3517,7 @@
               <w:listItem w:displayText="DucHC" w:value="DucHC"/>
             </w:comboBox>
           </w:sdtPr>
+          <w:sdtEndPr/>
           <w:sdtContent>
             <w:tc>
               <w:tcPr>
@@ -3500,11 +3531,9 @@
                     <w:szCs w:val="24"/>
                   </w:rPr>
                 </w:pPr>
-                <w:proofErr w:type="spellStart"/>
                 <w:r>
                   <w:t>PhucTQ</w:t>
                 </w:r>
-                <w:proofErr w:type="spellEnd"/>
               </w:p>
             </w:tc>
           </w:sdtContent>
@@ -3545,6 +3574,7 @@
               <w:calendar w:val="gregorian"/>
             </w:date>
           </w:sdtPr>
+          <w:sdtEndPr/>
           <w:sdtContent>
             <w:tc>
               <w:tcPr>
@@ -3598,6 +3628,7 @@
               <w:listItem w:displayText="Normal" w:value="Normal"/>
             </w:comboBox>
           </w:sdtPr>
+          <w:sdtEndPr/>
           <w:sdtContent>
             <w:tc>
               <w:tcPr>
@@ -3703,7 +3734,23 @@
               <w:t>while</w:t>
             </w:r>
             <w:r>
-              <w:t xml:space="preserve"> product cannot be evaluated by amazon service</w:t>
+              <w:t xml:space="preserve"> product cannot be evaluated by </w:t>
+            </w:r>
+            <w:commentRangeStart w:id="2"/>
+            <w:r>
+              <w:t>pricing</w:t>
+            </w:r>
+            <w:r>
+              <w:t xml:space="preserve"> service</w:t>
+            </w:r>
+            <w:commentRangeEnd w:id="2"/>
+            <w:r>
+              <w:rPr>
+                <w:rStyle w:val="CommentReference"/>
+                <w:rFonts w:asciiTheme="minorHAnsi" w:eastAsiaTheme="minorHAnsi" w:hAnsiTheme="minorHAnsi"/>
+                <w:lang w:val="en-US" w:eastAsia="en-US"/>
+              </w:rPr>
+              <w:commentReference w:id="2"/>
             </w:r>
             <w:r>
               <w:t>.</w:t>
@@ -3740,7 +3787,7 @@
               </w:numPr>
             </w:pPr>
             <w:r>
-              <w:t>A</w:t>
+              <w:t>Store Owner a</w:t>
             </w:r>
             <w:r>
               <w:t>ccept consignment request.</w:t>
@@ -3777,7 +3824,13 @@
               </w:numPr>
             </w:pPr>
             <w:r>
-              <w:t>Store Owner click “Accept” button on request detail page.</w:t>
+              <w:t xml:space="preserve">Store Owner </w:t>
+            </w:r>
+            <w:r>
+              <w:t>asks the system to accept a consignment request</w:t>
+            </w:r>
+            <w:r>
+              <w:t>.</w:t>
             </w:r>
           </w:p>
           <w:p>
@@ -4054,7 +4107,7 @@
                 </w:tcPr>
                 <w:p>
                   <w:r>
-                    <w:t>Click “Accept” button on request detail page.</w:t>
+                    <w:t>Asks the system to accept a consignment request.</w:t>
                   </w:r>
                 </w:p>
               </w:tc>
@@ -4066,7 +4119,7 @@
                 <w:p/>
                 <w:p>
                   <w:r>
-                    <w:t>Open “Consignment Accepting” dialog box show:</w:t>
+                    <w:t>Show information:</w:t>
                   </w:r>
                 </w:p>
                 <w:p>
@@ -4082,19 +4135,7 @@
                     <w:t>Consign Price</w:t>
                   </w:r>
                   <w:r>
-                    <w:t>:</w:t>
-                  </w:r>
-                  <w:r>
-                    <w:t xml:space="preserve"> </w:t>
-                  </w:r>
-                  <w:r>
-                    <w:t>require</w:t>
-                  </w:r>
-                  <w:r>
-                    <w:t xml:space="preserve"> input</w:t>
-                  </w:r>
-                  <w:r>
-                    <w:t xml:space="preserve"> field</w:t>
+                    <w:t xml:space="preserve"> free text field</w:t>
                   </w:r>
                 </w:p>
                 <w:p>
@@ -4107,10 +4148,13 @@
                     <w:spacing w:after="0"/>
                   </w:pPr>
                   <w:r>
-                    <w:t>Accept:</w:t>
-                  </w:r>
-                  <w:r>
-                    <w:t xml:space="preserve"> button</w:t>
+                    <w:t>Accept</w:t>
+                  </w:r>
+                  <w:r>
+                    <w:t xml:space="preserve"> </w:t>
+                  </w:r>
+                  <w:r>
+                    <w:t>command</w:t>
                   </w:r>
                 </w:p>
                 <w:p>
@@ -4126,10 +4170,7 @@
                     <w:t>Close</w:t>
                   </w:r>
                   <w:r>
-                    <w:t>:</w:t>
-                  </w:r>
-                  <w:r>
-                    <w:t xml:space="preserve"> button</w:t>
+                    <w:t xml:space="preserve"> command</w:t>
                   </w:r>
                 </w:p>
               </w:tc>
@@ -4162,7 +4203,7 @@
                 </w:p>
                 <w:p>
                   <w:r>
-                    <w:t>Click “Accept” button</w:t>
+                    <w:t>Send Accept command</w:t>
                   </w:r>
                   <w:r>
                     <w:t>.</w:t>
@@ -4338,7 +4379,7 @@
                     <w:rPr>
                       <w:szCs w:val="24"/>
                     </w:rPr>
-                    <w:t>Click “Close” button</w:t>
+                    <w:t>Send Close command</w:t>
                   </w:r>
                   <w:r>
                     <w:rPr>
@@ -4377,7 +4418,7 @@
                     <w:rPr>
                       <w:szCs w:val="24"/>
                     </w:rPr>
-                    <w:t>“Consignment Accepting”</w:t>
+                    <w:t>information</w:t>
                   </w:r>
                   <w:r>
                     <w:rPr>
@@ -4409,7 +4450,7 @@
                     <w:rPr>
                       <w:szCs w:val="24"/>
                     </w:rPr>
-                    <w:t>request detail page</w:t>
+                    <w:t>previous view</w:t>
                   </w:r>
                   <w:r>
                     <w:rPr>
@@ -4780,7 +4821,29 @@
               <w:t>shall</w:t>
             </w:r>
             <w:r>
-              <w:t xml:space="preserve"> be able to cancel accepted-consignment.</w:t>
+              <w:t xml:space="preserve"> be able to cancel accepted-consignment</w:t>
+            </w:r>
+            <w:r>
+              <w:t xml:space="preserve"> until midnight of the </w:t>
+            </w:r>
+            <w:commentRangeStart w:id="3"/>
+            <w:r>
+              <w:t xml:space="preserve">seventh day </w:t>
+            </w:r>
+            <w:commentRangeEnd w:id="3"/>
+            <w:r>
+              <w:rPr>
+                <w:rStyle w:val="CommentReference"/>
+                <w:rFonts w:asciiTheme="minorHAnsi" w:eastAsiaTheme="minorHAnsi" w:hAnsiTheme="minorHAnsi"/>
+                <w:lang w:val="en-US" w:eastAsia="en-US"/>
+              </w:rPr>
+              <w:commentReference w:id="3"/>
+            </w:r>
+            <w:r>
+              <w:t>after accept</w:t>
+            </w:r>
+            <w:r>
+              <w:t>.</w:t>
             </w:r>
           </w:p>
         </w:tc>
@@ -4817,19 +4880,7 @@
         <w:rPr>
           <w:lang w:val="en-GB" w:eastAsia="ja-JP"/>
         </w:rPr>
-        <w:t xml:space="preserve"> </w:t>
-      </w:r>
-      <w:r>
-        <w:rPr>
-          <w:lang w:val="en-GB" w:eastAsia="ja-JP"/>
-        </w:rPr>
-        <w:t>Refuse</w:t>
-      </w:r>
-      <w:r>
-        <w:rPr>
-          <w:lang w:val="en-GB" w:eastAsia="ja-JP"/>
-        </w:rPr>
-        <w:t xml:space="preserve"> Request</w:t>
+        <w:t xml:space="preserve"> Refuse Request</w:t>
       </w:r>
     </w:p>
     <w:p>
@@ -4849,7 +4900,7 @@
           <w:noProof/>
         </w:rPr>
         <w:drawing>
-          <wp:inline distT="0" distB="0" distL="0" distR="0">
+          <wp:inline distT="0" distB="0" distL="0" distR="0" wp14:anchorId="753634DF" wp14:editId="3B9745C6">
             <wp:extent cx="5448300" cy="2695575"/>
             <wp:effectExtent l="0" t="0" r="0" b="9525"/>
             <wp:docPr id="4" name="Picture 4"/>
@@ -4864,7 +4915,7 @@
                     <pic:cNvPicPr/>
                   </pic:nvPicPr>
                   <pic:blipFill>
-                    <a:blip r:embed="rId8">
+                    <a:blip r:embed="rId10">
                       <a:extLst>
                         <a:ext uri="{28A0092B-C50C-407E-A947-70E740481C1C}">
                           <a14:useLocalDpi xmlns:a14="http://schemas.microsoft.com/office/drawing/2010/main" val="0"/>
@@ -4980,6 +5031,7 @@
                 <w:id w:val="792414699"/>
                 <w:text/>
               </w:sdtPr>
+              <w:sdtEndPr/>
               <w:sdtContent>
                 <w:r>
                   <w:t>Refuse Request</w:t>
@@ -5020,6 +5072,7 @@
             <w:showingPlcHdr/>
             <w:text/>
           </w:sdtPr>
+          <w:sdtEndPr/>
           <w:sdtContent>
             <w:tc>
               <w:tcPr>
@@ -5070,6 +5123,7 @@
             <w:id w:val="419453753"/>
             <w:text/>
           </w:sdtPr>
+          <w:sdtEndPr/>
           <w:sdtContent>
             <w:tc>
               <w:tcPr>
@@ -5120,6 +5174,7 @@
             <w:id w:val="-309023991"/>
             <w:text/>
           </w:sdtPr>
+          <w:sdtEndPr/>
           <w:sdtContent>
             <w:tc>
               <w:tcPr>
@@ -5179,6 +5234,7 @@
               <w:listItem w:displayText="DucHC" w:value="DucHC"/>
             </w:comboBox>
           </w:sdtPr>
+          <w:sdtEndPr/>
           <w:sdtContent>
             <w:tc>
               <w:tcPr>
@@ -5192,11 +5248,9 @@
                     <w:szCs w:val="24"/>
                   </w:rPr>
                 </w:pPr>
-                <w:proofErr w:type="spellStart"/>
                 <w:r>
                   <w:t>PhucTQ</w:t>
                 </w:r>
-                <w:proofErr w:type="spellEnd"/>
               </w:p>
             </w:tc>
           </w:sdtContent>
@@ -5237,6 +5291,7 @@
               <w:calendar w:val="gregorian"/>
             </w:date>
           </w:sdtPr>
+          <w:sdtEndPr/>
           <w:sdtContent>
             <w:tc>
               <w:tcPr>
@@ -5290,6 +5345,7 @@
               <w:listItem w:displayText="Normal" w:value="Normal"/>
             </w:comboBox>
           </w:sdtPr>
+          <w:sdtEndPr/>
           <w:sdtContent>
             <w:tc>
               <w:tcPr>
@@ -5420,7 +5476,13 @@
               </w:numPr>
             </w:pPr>
             <w:r>
-              <w:t>Refuse</w:t>
+              <w:t>Store Owner r</w:t>
+            </w:r>
+            <w:r>
+              <w:t>efuse</w:t>
+            </w:r>
+            <w:r>
+              <w:t>s</w:t>
             </w:r>
             <w:r>
               <w:t xml:space="preserve"> consignment request.</w:t>
@@ -5457,13 +5519,10 @@
               </w:numPr>
             </w:pPr>
             <w:r>
-              <w:t>Store Owner click “</w:t>
-            </w:r>
-            <w:r>
-              <w:t>Refuse</w:t>
-            </w:r>
-            <w:r>
-              <w:t>” button on request detail page.</w:t>
+              <w:t xml:space="preserve">Store Owner </w:t>
+            </w:r>
+            <w:r>
+              <w:t>asks the system to refuse a consignment request.</w:t>
             </w:r>
           </w:p>
           <w:p>
@@ -5721,13 +5780,10 @@
                 </w:tcPr>
                 <w:p>
                   <w:r>
-                    <w:t>Click “</w:t>
-                  </w:r>
-                  <w:r>
-                    <w:t>Refuse</w:t>
-                  </w:r>
-                  <w:r>
-                    <w:t>” button on request detail page.</w:t>
+                    <w:t>Asks the system to refuse a consignment</w:t>
+                  </w:r>
+                  <w:r>
+                    <w:t>.</w:t>
                   </w:r>
                 </w:p>
               </w:tc>
@@ -5739,16 +5795,7 @@
                 <w:p/>
                 <w:p>
                   <w:r>
-                    <w:t xml:space="preserve">Open “Consignment </w:t>
-                  </w:r>
-                  <w:r>
-                    <w:t>Refusing</w:t>
-                  </w:r>
-                  <w:r>
-                    <w:t xml:space="preserve">” </w:t>
-                  </w:r>
-                  <w:r>
-                    <w:t>dialog box include:</w:t>
+                    <w:t>Show information:</w:t>
                   </w:r>
                 </w:p>
                 <w:p>
@@ -5774,7 +5821,7 @@
                     <w:spacing w:after="0"/>
                   </w:pPr>
                   <w:r>
-                    <w:t>Refuse: button</w:t>
+                    <w:t>Refuse command</w:t>
                   </w:r>
                 </w:p>
                 <w:p>
@@ -5787,7 +5834,13 @@
                     <w:spacing w:after="0"/>
                   </w:pPr>
                   <w:r>
-                    <w:t>Close: button</w:t>
+                    <w:t>Close</w:t>
+                  </w:r>
+                  <w:r>
+                    <w:t xml:space="preserve"> command</w:t>
+                  </w:r>
+                  <w:r>
+                    <w:t xml:space="preserve"> </w:t>
                   </w:r>
                 </w:p>
               </w:tc>
@@ -5815,13 +5868,7 @@
                 </w:tcPr>
                 <w:p>
                   <w:r>
-                    <w:t>Click “</w:t>
-                  </w:r>
-                  <w:r>
-                    <w:t>Refuse</w:t>
-                  </w:r>
-                  <w:r>
-                    <w:t>” button</w:t>
+                    <w:t>Send refuse command</w:t>
                   </w:r>
                   <w:r>
                     <w:t>.</w:t>
@@ -6036,20 +6083,10 @@
                     <w:rPr>
                       <w:szCs w:val="24"/>
                     </w:rPr>
-                    <w:t>“Consignment</w:t>
-                  </w:r>
-                  <w:r>
-                    <w:rPr>
-                      <w:szCs w:val="24"/>
-                    </w:rPr>
-                    <w:t xml:space="preserve"> Refusing</w:t>
-                  </w:r>
-                  <w:r>
-                    <w:rPr>
-                      <w:szCs w:val="24"/>
-                    </w:rPr>
-                    <w:t>”</w:t>
-                  </w:r>
+                    <w:t>information</w:t>
+                  </w:r>
+                  <w:bookmarkStart w:id="4" w:name="_GoBack"/>
+                  <w:bookmarkEnd w:id="4"/>
                   <w:r>
                     <w:rPr>
                       <w:szCs w:val="24"/>
@@ -6414,14 +6451,27 @@
             <w:r>
               <w:t xml:space="preserve"> until midnight of the </w:t>
             </w:r>
-            <w:r>
-              <w:rPr>
-                <w:b/>
-              </w:rPr>
-              <w:t>third day</w:t>
-            </w:r>
-            <w:r>
-              <w:t xml:space="preserve"> after refuse.</w:t>
+            <w:commentRangeStart w:id="5"/>
+            <w:r>
+              <w:t>seventh</w:t>
+            </w:r>
+            <w:r>
+              <w:t xml:space="preserve"> day</w:t>
+            </w:r>
+            <w:r>
+              <w:t xml:space="preserve"> </w:t>
+            </w:r>
+            <w:commentRangeEnd w:id="5"/>
+            <w:r>
+              <w:rPr>
+                <w:rStyle w:val="CommentReference"/>
+                <w:rFonts w:asciiTheme="minorHAnsi" w:eastAsiaTheme="minorHAnsi" w:hAnsiTheme="minorHAnsi"/>
+                <w:lang w:val="en-US" w:eastAsia="en-US"/>
+              </w:rPr>
+              <w:commentReference w:id="5"/>
+            </w:r>
+            <w:r>
+              <w:t>after refuse.</w:t>
             </w:r>
           </w:p>
         </w:tc>
@@ -6437,6 +6487,101 @@
     </w:sectPr>
   </w:body>
 </w:document>
+</file>
+
+<file path=word/comments.xml><?xml version="1.0" encoding="utf-8"?>
+<w:comments xmlns:wpc="http://schemas.microsoft.com/office/word/2010/wordprocessingCanvas" xmlns:mc="http://schemas.openxmlformats.org/markup-compatibility/2006" xmlns:o="urn:schemas-microsoft-com:office:office" xmlns:r="http://schemas.openxmlformats.org/officeDocument/2006/relationships" xmlns:m="http://schemas.openxmlformats.org/officeDocument/2006/math" xmlns:v="urn:schemas-microsoft-com:vml" xmlns:wp14="http://schemas.microsoft.com/office/word/2010/wordprocessingDrawing" xmlns:wp="http://schemas.openxmlformats.org/drawingml/2006/wordprocessingDrawing" xmlns:w10="urn:schemas-microsoft-com:office:word" xmlns:w="http://schemas.openxmlformats.org/wordprocessingml/2006/main" xmlns:w14="http://schemas.microsoft.com/office/word/2010/wordml" xmlns:w15="http://schemas.microsoft.com/office/word/2012/wordml" xmlns:wpg="http://schemas.microsoft.com/office/word/2010/wordprocessingGroup" xmlns:wpi="http://schemas.microsoft.com/office/word/2010/wordprocessingInk" xmlns:wne="http://schemas.microsoft.com/office/word/2006/wordml" xmlns:wps="http://schemas.microsoft.com/office/word/2010/wordprocessingShape" mc:Ignorable="w14 w15 wp14">
+  <w:comment w:id="0" w:author="Phuc Tran" w:date="2015-06-01T10:31:00Z" w:initials="PT">
+    <w:p>
+      <w:pPr>
+        <w:pStyle w:val="CommentText"/>
+      </w:pPr>
+      <w:r>
+        <w:rPr>
+          <w:rStyle w:val="CommentReference"/>
+        </w:rPr>
+        <w:annotationRef/>
+      </w:r>
+      <w:r>
+        <w:t>Choose right name</w:t>
+      </w:r>
+    </w:p>
+  </w:comment>
+  <w:comment w:id="1" w:author="Phuc Tran" w:date="2015-06-01T10:35:00Z" w:initials="PT">
+    <w:p>
+      <w:pPr>
+        <w:pStyle w:val="CommentText"/>
+      </w:pPr>
+      <w:r>
+        <w:rPr>
+          <w:rStyle w:val="CommentReference"/>
+        </w:rPr>
+        <w:annotationRef/>
+      </w:r>
+      <w:r>
+        <w:t>Policy</w:t>
+      </w:r>
+    </w:p>
+  </w:comment>
+  <w:comment w:id="2" w:author="Phuc Tran" w:date="2015-06-01T10:41:00Z" w:initials="PT">
+    <w:p>
+      <w:pPr>
+        <w:pStyle w:val="CommentText"/>
+      </w:pPr>
+      <w:r>
+        <w:rPr>
+          <w:rStyle w:val="CommentReference"/>
+        </w:rPr>
+        <w:annotationRef/>
+      </w:r>
+      <w:r>
+        <w:t>Choose right name</w:t>
+      </w:r>
+    </w:p>
+  </w:comment>
+  <w:comment w:id="3" w:author="Phuc Tran" w:date="2015-06-01T10:46:00Z" w:initials="PT">
+    <w:p>
+      <w:pPr>
+        <w:pStyle w:val="CommentText"/>
+      </w:pPr>
+      <w:r>
+        <w:rPr>
+          <w:rStyle w:val="CommentReference"/>
+        </w:rPr>
+        <w:annotationRef/>
+      </w:r>
+      <w:r>
+        <w:t>Policy</w:t>
+      </w:r>
+    </w:p>
+  </w:comment>
+  <w:comment w:id="5" w:author="Phuc Tran" w:date="2015-06-01T09:46:00Z" w:initials="PT">
+    <w:p>
+      <w:pPr>
+        <w:pStyle w:val="CommentText"/>
+      </w:pPr>
+      <w:r>
+        <w:rPr>
+          <w:rStyle w:val="CommentReference"/>
+        </w:rPr>
+        <w:annotationRef/>
+      </w:r>
+      <w:r>
+        <w:t>Policy</w:t>
+      </w:r>
+    </w:p>
+  </w:comment>
+</w:comments>
+</file>
+
+<file path=word/commentsExtended.xml><?xml version="1.0" encoding="utf-8"?>
+<w15:commentsEx xmlns:wpc="http://schemas.microsoft.com/office/word/2010/wordprocessingCanvas" xmlns:mc="http://schemas.openxmlformats.org/markup-compatibility/2006" xmlns:o="urn:schemas-microsoft-com:office:office" xmlns:r="http://schemas.openxmlformats.org/officeDocument/2006/relationships" xmlns:m="http://schemas.openxmlformats.org/officeDocument/2006/math" xmlns:v="urn:schemas-microsoft-com:vml" xmlns:wp14="http://schemas.microsoft.com/office/word/2010/wordprocessingDrawing" xmlns:wp="http://schemas.openxmlformats.org/drawingml/2006/wordprocessingDrawing" xmlns:w10="urn:schemas-microsoft-com:office:word" xmlns:w="http://schemas.openxmlformats.org/wordprocessingml/2006/main" xmlns:w14="http://schemas.microsoft.com/office/word/2010/wordml" xmlns:w15="http://schemas.microsoft.com/office/word/2012/wordml" xmlns:wpg="http://schemas.microsoft.com/office/word/2010/wordprocessingGroup" xmlns:wpi="http://schemas.microsoft.com/office/word/2010/wordprocessingInk" xmlns:wne="http://schemas.microsoft.com/office/word/2006/wordml" xmlns:wps="http://schemas.microsoft.com/office/word/2010/wordprocessingShape" mc:Ignorable="w14 w15 wp14">
+  <w15:commentEx w15:paraId="19BB192F" w15:done="0"/>
+  <w15:commentEx w15:paraId="39C1D400" w15:done="0"/>
+  <w15:commentEx w15:paraId="5BEED91E" w15:done="0"/>
+  <w15:commentEx w15:paraId="4B8A3A87" w15:done="0"/>
+  <w15:commentEx w15:paraId="750C3AEC" w15:done="0"/>
+</w15:commentsEx>
 </file>
 
 <file path=word/numbering.xml><?xml version="1.0" encoding="utf-8"?>
@@ -6832,6 +6977,14 @@
     <w:abstractNumId w:val="1"/>
   </w:num>
 </w:numbering>
+</file>
+
+<file path=word/people.xml><?xml version="1.0" encoding="utf-8"?>
+<w15:people xmlns:wpc="http://schemas.microsoft.com/office/word/2010/wordprocessingCanvas" xmlns:mc="http://schemas.openxmlformats.org/markup-compatibility/2006" xmlns:o="urn:schemas-microsoft-com:office:office" xmlns:r="http://schemas.openxmlformats.org/officeDocument/2006/relationships" xmlns:m="http://schemas.openxmlformats.org/officeDocument/2006/math" xmlns:v="urn:schemas-microsoft-com:vml" xmlns:wp14="http://schemas.microsoft.com/office/word/2010/wordprocessingDrawing" xmlns:wp="http://schemas.openxmlformats.org/drawingml/2006/wordprocessingDrawing" xmlns:w10="urn:schemas-microsoft-com:office:word" xmlns:w="http://schemas.openxmlformats.org/wordprocessingml/2006/main" xmlns:w14="http://schemas.microsoft.com/office/word/2010/wordml" xmlns:w15="http://schemas.microsoft.com/office/word/2012/wordml" xmlns:wpg="http://schemas.microsoft.com/office/word/2010/wordprocessingGroup" xmlns:wpi="http://schemas.microsoft.com/office/word/2010/wordprocessingInk" xmlns:wne="http://schemas.microsoft.com/office/word/2006/wordml" xmlns:wps="http://schemas.microsoft.com/office/word/2010/wordprocessingShape" mc:Ignorable="w14 w15 wp14">
+  <w15:person w15:author="Phuc Tran">
+    <w15:presenceInfo w15:providerId="Windows Live" w15:userId="288320eac3d3e841"/>
+  </w15:person>
+</w15:people>
 </file>
 
 <file path=word/styles.xml><?xml version="1.0" encoding="utf-8"?>
@@ -7804,6 +7957,104 @@
       <w:lang w:val="en-GB" w:eastAsia="ja-JP"/>
     </w:rPr>
   </w:style>
+  <w:style w:type="character" w:styleId="CommentReference">
+    <w:name w:val="annotation reference"/>
+    <w:basedOn w:val="DefaultParagraphFont"/>
+    <w:uiPriority w:val="99"/>
+    <w:semiHidden/>
+    <w:unhideWhenUsed/>
+    <w:rsid w:val="00F31CF7"/>
+    <w:rPr>
+      <w:sz w:val="16"/>
+      <w:szCs w:val="16"/>
+    </w:rPr>
+  </w:style>
+  <w:style w:type="paragraph" w:styleId="CommentText">
+    <w:name w:val="annotation text"/>
+    <w:basedOn w:val="Normal"/>
+    <w:link w:val="CommentTextChar"/>
+    <w:uiPriority w:val="99"/>
+    <w:semiHidden/>
+    <w:unhideWhenUsed/>
+    <w:rsid w:val="00F31CF7"/>
+    <w:pPr>
+      <w:spacing w:line="240" w:lineRule="auto"/>
+    </w:pPr>
+    <w:rPr>
+      <w:sz w:val="20"/>
+      <w:szCs w:val="20"/>
+    </w:rPr>
+  </w:style>
+  <w:style w:type="character" w:customStyle="1" w:styleId="CommentTextChar">
+    <w:name w:val="Comment Text Char"/>
+    <w:basedOn w:val="DefaultParagraphFont"/>
+    <w:link w:val="CommentText"/>
+    <w:uiPriority w:val="99"/>
+    <w:semiHidden/>
+    <w:rsid w:val="00F31CF7"/>
+    <w:rPr>
+      <w:sz w:val="20"/>
+      <w:szCs w:val="20"/>
+    </w:rPr>
+  </w:style>
+  <w:style w:type="paragraph" w:styleId="CommentSubject">
+    <w:name w:val="annotation subject"/>
+    <w:basedOn w:val="CommentText"/>
+    <w:next w:val="CommentText"/>
+    <w:link w:val="CommentSubjectChar"/>
+    <w:uiPriority w:val="99"/>
+    <w:semiHidden/>
+    <w:unhideWhenUsed/>
+    <w:rsid w:val="00F31CF7"/>
+    <w:rPr>
+      <w:b/>
+      <w:bCs/>
+    </w:rPr>
+  </w:style>
+  <w:style w:type="character" w:customStyle="1" w:styleId="CommentSubjectChar">
+    <w:name w:val="Comment Subject Char"/>
+    <w:basedOn w:val="CommentTextChar"/>
+    <w:link w:val="CommentSubject"/>
+    <w:uiPriority w:val="99"/>
+    <w:semiHidden/>
+    <w:rsid w:val="00F31CF7"/>
+    <w:rPr>
+      <w:b/>
+      <w:bCs/>
+      <w:sz w:val="20"/>
+      <w:szCs w:val="20"/>
+    </w:rPr>
+  </w:style>
+  <w:style w:type="paragraph" w:styleId="BalloonText">
+    <w:name w:val="Balloon Text"/>
+    <w:basedOn w:val="Normal"/>
+    <w:link w:val="BalloonTextChar"/>
+    <w:uiPriority w:val="99"/>
+    <w:semiHidden/>
+    <w:unhideWhenUsed/>
+    <w:rsid w:val="00F31CF7"/>
+    <w:pPr>
+      <w:spacing w:after="0" w:line="240" w:lineRule="auto"/>
+    </w:pPr>
+    <w:rPr>
+      <w:rFonts w:ascii="Segoe UI" w:hAnsi="Segoe UI" w:cs="Segoe UI"/>
+      <w:sz w:val="18"/>
+      <w:szCs w:val="18"/>
+    </w:rPr>
+  </w:style>
+  <w:style w:type="character" w:customStyle="1" w:styleId="BalloonTextChar">
+    <w:name w:val="Balloon Text Char"/>
+    <w:basedOn w:val="DefaultParagraphFont"/>
+    <w:link w:val="BalloonText"/>
+    <w:uiPriority w:val="99"/>
+    <w:semiHidden/>
+    <w:rsid w:val="00F31CF7"/>
+    <w:rPr>
+      <w:rFonts w:ascii="Segoe UI" w:hAnsi="Segoe UI" w:cs="Segoe UI"/>
+      <w:sz w:val="18"/>
+      <w:szCs w:val="18"/>
+    </w:rPr>
+  </w:style>
 </w:styles>
 </file>
 

</xml_diff>

<commit_message>
Update use case image using StarUml 5.0
</commit_message>
<xml_diff>
--- a/Source/Document/Use-case/Manage Consignment.docx
+++ b/Source/Document/Use-case/Manage Consignment.docx
@@ -1,6 +1,6 @@
 
 <file path=word/document.xml><?xml version="1.0" encoding="utf-8"?>
-<w:document xmlns:wpc="http://schemas.microsoft.com/office/word/2010/wordprocessingCanvas" xmlns:mc="http://schemas.openxmlformats.org/markup-compatibility/2006" xmlns:o="urn:schemas-microsoft-com:office:office" xmlns:r="http://schemas.openxmlformats.org/officeDocument/2006/relationships" xmlns:m="http://schemas.openxmlformats.org/officeDocument/2006/math" xmlns:v="urn:schemas-microsoft-com:vml" xmlns:wp14="http://schemas.microsoft.com/office/word/2010/wordprocessingDrawing" xmlns:wp="http://schemas.openxmlformats.org/drawingml/2006/wordprocessingDrawing" xmlns:w10="urn:schemas-microsoft-com:office:word" xmlns:w="http://schemas.openxmlformats.org/wordprocessingml/2006/main" xmlns:w14="http://schemas.microsoft.com/office/word/2010/wordml" xmlns:w15="http://schemas.microsoft.com/office/word/2012/wordml" xmlns:wpg="http://schemas.microsoft.com/office/word/2010/wordprocessingGroup" xmlns:wpi="http://schemas.microsoft.com/office/word/2010/wordprocessingInk" xmlns:wne="http://schemas.microsoft.com/office/word/2006/wordml" xmlns:wps="http://schemas.microsoft.com/office/word/2010/wordprocessingShape" mc:Ignorable="w14 w15 wp14">
+<w:document xmlns:wpc="http://schemas.microsoft.com/office/word/2010/wordprocessingCanvas" xmlns:mc="http://schemas.openxmlformats.org/markup-compatibility/2006" xmlns:o="urn:schemas-microsoft-com:office:office" xmlns:r="http://schemas.openxmlformats.org/officeDocument/2006/relationships" xmlns:m="http://schemas.openxmlformats.org/officeDocument/2006/math" xmlns:v="urn:schemas-microsoft-com:vml" xmlns:wp14="http://schemas.microsoft.com/office/word/2010/wordprocessingDrawing" xmlns:wp="http://schemas.openxmlformats.org/drawingml/2006/wordprocessingDrawing" xmlns:w10="urn:schemas-microsoft-com:office:word" xmlns:w="http://schemas.openxmlformats.org/wordprocessingml/2006/main" xmlns:w14="http://schemas.microsoft.com/office/word/2010/wordml" xmlns:wpg="http://schemas.microsoft.com/office/word/2010/wordprocessingGroup" xmlns:wpi="http://schemas.microsoft.com/office/word/2010/wordprocessingInk" xmlns:wne="http://schemas.microsoft.com/office/word/2006/wordml" xmlns:wps="http://schemas.microsoft.com/office/word/2010/wordprocessingShape" mc:Ignorable="w14 wp14">
   <w:body>
     <w:p>
       <w:pPr>
@@ -31,12 +31,13 @@
       <w:r>
         <w:rPr>
           <w:noProof/>
+          <w:lang w:val="ru-RU" w:eastAsia="ru-RU"/>
         </w:rPr>
         <w:drawing>
-          <wp:inline distT="0" distB="0" distL="0" distR="0" wp14:anchorId="7360A46D" wp14:editId="5D90CF0D">
-            <wp:extent cx="5715000" cy="1571625"/>
-            <wp:effectExtent l="0" t="0" r="0" b="9525"/>
-            <wp:docPr id="8" name="Picture 8"/>
+          <wp:inline distT="0" distB="0" distL="0" distR="0" wp14:anchorId="4C168458" wp14:editId="16E00B5F">
+            <wp:extent cx="5486400" cy="1562100"/>
+            <wp:effectExtent l="0" t="0" r="0" b="0"/>
+            <wp:docPr id="2" name="Picture 2"/>
             <wp:cNvGraphicFramePr>
               <a:graphicFrameLocks xmlns:a="http://schemas.openxmlformats.org/drawingml/2006/main" noChangeAspect="1"/>
             </wp:cNvGraphicFramePr>
@@ -44,11 +45,11 @@
               <a:graphicData uri="http://schemas.openxmlformats.org/drawingml/2006/picture">
                 <pic:pic xmlns:pic="http://schemas.openxmlformats.org/drawingml/2006/picture">
                   <pic:nvPicPr>
-                    <pic:cNvPr id="8" name="View Request List.png"/>
+                    <pic:cNvPr id="0" name="View Request List.jpg"/>
                     <pic:cNvPicPr/>
                   </pic:nvPicPr>
                   <pic:blipFill>
-                    <a:blip r:embed="rId5">
+                    <a:blip r:embed="rId6">
                       <a:extLst>
                         <a:ext uri="{28A0092B-C50C-407E-A947-70E740481C1C}">
                           <a14:useLocalDpi xmlns:a14="http://schemas.microsoft.com/office/drawing/2010/main" val="0"/>
@@ -62,7 +63,7 @@
                   <pic:spPr>
                     <a:xfrm>
                       <a:off x="0" y="0"/>
-                      <a:ext cx="5715000" cy="1571625"/>
+                      <a:ext cx="5486400" cy="1562100"/>
                     </a:xfrm>
                     <a:prstGeom prst="rect">
                       <a:avLst/>
@@ -396,9 +397,11 @@
                     <w:szCs w:val="24"/>
                   </w:rPr>
                 </w:pPr>
+                <w:proofErr w:type="spellStart"/>
                 <w:r>
                   <w:t>PhucTQ</w:t>
                 </w:r>
+                <w:proofErr w:type="spellEnd"/>
               </w:p>
             </w:tc>
           </w:sdtContent>
@@ -1172,7 +1175,15 @@
                 </w:tcPr>
                 <w:p>
                   <w:r>
-                    <w:t>Store doesn’t has any consignment request</w:t>
+                    <w:t xml:space="preserve">Store doesn’t </w:t>
+                  </w:r>
+                  <w:proofErr w:type="gramStart"/>
+                  <w:r>
+                    <w:t>has</w:t>
+                  </w:r>
+                  <w:proofErr w:type="gramEnd"/>
+                  <w:r>
+                    <w:t xml:space="preserve"> any consignment request</w:t>
                   </w:r>
                   <w:r>
                     <w:t>.</w:t>
@@ -1328,8 +1339,13 @@
                 <w:numId w:val="6"/>
               </w:numPr>
             </w:pPr>
-            <w:r>
-              <w:t>List are sorted by on request date in reverse chronological order. The most recent request appears first in the list, while the oldest one appears last.</w:t>
+            <w:proofErr w:type="gramStart"/>
+            <w:r>
+              <w:t>List are</w:t>
+            </w:r>
+            <w:proofErr w:type="gramEnd"/>
+            <w:r>
+              <w:t xml:space="preserve"> sorted by on request date in reverse chronological order. The most recent request appears first in the list, while the oldest one appears last.</w:t>
             </w:r>
           </w:p>
           <w:p>
@@ -1500,12 +1516,13 @@
       <w:r>
         <w:rPr>
           <w:noProof/>
+          <w:lang w:val="ru-RU" w:eastAsia="ru-RU"/>
         </w:rPr>
         <w:drawing>
-          <wp:inline distT="0" distB="0" distL="0" distR="0" wp14:anchorId="1763FD77" wp14:editId="71FF8C9A">
-            <wp:extent cx="5715000" cy="1552575"/>
-            <wp:effectExtent l="0" t="0" r="0" b="9525"/>
-            <wp:docPr id="7" name="Picture 7"/>
+          <wp:inline distT="0" distB="0" distL="0" distR="0" wp14:anchorId="2569137C" wp14:editId="4B1D3FB5">
+            <wp:extent cx="5429250" cy="1562100"/>
+            <wp:effectExtent l="0" t="0" r="0" b="0"/>
+            <wp:docPr id="3" name="Picture 3"/>
             <wp:cNvGraphicFramePr>
               <a:graphicFrameLocks xmlns:a="http://schemas.openxmlformats.org/drawingml/2006/main" noChangeAspect="1"/>
             </wp:cNvGraphicFramePr>
@@ -1513,11 +1530,11 @@
               <a:graphicData uri="http://schemas.openxmlformats.org/drawingml/2006/picture">
                 <pic:pic xmlns:pic="http://schemas.openxmlformats.org/drawingml/2006/picture">
                   <pic:nvPicPr>
-                    <pic:cNvPr id="7" name="Normal Accept Request.png"/>
+                    <pic:cNvPr id="0" name="Normal Accept Request.jpg"/>
                     <pic:cNvPicPr/>
                   </pic:nvPicPr>
                   <pic:blipFill>
-                    <a:blip r:embed="rId6">
+                    <a:blip r:embed="rId7">
                       <a:extLst>
                         <a:ext uri="{28A0092B-C50C-407E-A947-70E740481C1C}">
                           <a14:useLocalDpi xmlns:a14="http://schemas.microsoft.com/office/drawing/2010/main" val="0"/>
@@ -1531,7 +1548,7 @@
                   <pic:spPr>
                     <a:xfrm>
                       <a:off x="0" y="0"/>
-                      <a:ext cx="5715000" cy="1552575"/>
+                      <a:ext cx="5429250" cy="1562100"/>
                     </a:xfrm>
                     <a:prstGeom prst="rect">
                       <a:avLst/>
@@ -1871,9 +1888,11 @@
                     <w:szCs w:val="24"/>
                   </w:rPr>
                 </w:pPr>
+                <w:proofErr w:type="spellStart"/>
                 <w:r>
                   <w:t>PhucTQ</w:t>
                 </w:r>
+                <w:proofErr w:type="spellEnd"/>
               </w:p>
             </w:tc>
           </w:sdtContent>
@@ -3107,7 +3126,11 @@
               <w:t xml:space="preserve"> be able to cancel accepted-consignment</w:t>
             </w:r>
             <w:r>
-              <w:t xml:space="preserve"> until midnight of the </w:t>
+              <w:t xml:space="preserve"> until </w:t>
+            </w:r>
+            <w:proofErr w:type="gramStart"/>
+            <w:r>
+              <w:t xml:space="preserve">midnight of the </w:t>
             </w:r>
             <w:commentRangeStart w:id="1"/>
             <w:r>
@@ -3125,6 +3148,7 @@
             <w:r>
               <w:t xml:space="preserve"> after accept</w:t>
             </w:r>
+            <w:proofErr w:type="gramEnd"/>
             <w:r>
               <w:t>.</w:t>
             </w:r>
@@ -3181,12 +3205,13 @@
       <w:r>
         <w:rPr>
           <w:noProof/>
+          <w:lang w:val="ru-RU" w:eastAsia="ru-RU"/>
         </w:rPr>
         <w:drawing>
-          <wp:inline distT="0" distB="0" distL="0" distR="0" wp14:anchorId="73C1EFFF" wp14:editId="7220F3CF">
-            <wp:extent cx="5791200" cy="1714500"/>
+          <wp:inline distT="0" distB="0" distL="0" distR="0" wp14:anchorId="0FDB9F0F" wp14:editId="7771AAD5">
+            <wp:extent cx="5638800" cy="1562100"/>
             <wp:effectExtent l="0" t="0" r="0" b="0"/>
-            <wp:docPr id="6" name="Picture 6"/>
+            <wp:docPr id="5" name="Picture 5"/>
             <wp:cNvGraphicFramePr>
               <a:graphicFrameLocks xmlns:a="http://schemas.openxmlformats.org/drawingml/2006/main" noChangeAspect="1"/>
             </wp:cNvGraphicFramePr>
@@ -3194,7 +3219,7 @@
               <a:graphicData uri="http://schemas.openxmlformats.org/drawingml/2006/picture">
                 <pic:pic xmlns:pic="http://schemas.openxmlformats.org/drawingml/2006/picture">
                   <pic:nvPicPr>
-                    <pic:cNvPr id="6" name="Accept Request and Set Price.png"/>
+                    <pic:cNvPr id="0" name="Accept Request and Set Price.jpg"/>
                     <pic:cNvPicPr/>
                   </pic:nvPicPr>
                   <pic:blipFill>
@@ -3212,7 +3237,7 @@
                   <pic:spPr>
                     <a:xfrm>
                       <a:off x="0" y="0"/>
-                      <a:ext cx="5791200" cy="1714500"/>
+                      <a:ext cx="5638800" cy="1562100"/>
                     </a:xfrm>
                     <a:prstGeom prst="rect">
                       <a:avLst/>
@@ -3531,9 +3556,11 @@
                     <w:szCs w:val="24"/>
                   </w:rPr>
                 </w:pPr>
+                <w:proofErr w:type="spellStart"/>
                 <w:r>
                   <w:t>PhucTQ</w:t>
                 </w:r>
+                <w:proofErr w:type="spellEnd"/>
               </w:p>
             </w:tc>
           </w:sdtContent>
@@ -3977,25 +4004,25 @@
               <w:rPr>
                 <w:b/>
               </w:rPr>
+              <w:t>Fail</w:t>
+            </w:r>
+            <w:r>
+              <w:t>: The consignment has not been accepted.</w:t>
+            </w:r>
+          </w:p>
+          <w:p>
+            <w:pPr>
+              <w:keepNext/>
+              <w:rPr>
+                <w:szCs w:val="24"/>
+              </w:rPr>
+            </w:pPr>
+            <w:r>
+              <w:rPr>
+                <w:b/>
+                <w:szCs w:val="24"/>
+              </w:rPr>
               <w:lastRenderedPageBreak/>
-              <w:t>Fail</w:t>
-            </w:r>
-            <w:r>
-              <w:t>: The consignment has not been accepted.</w:t>
-            </w:r>
-          </w:p>
-          <w:p>
-            <w:pPr>
-              <w:keepNext/>
-              <w:rPr>
-                <w:szCs w:val="24"/>
-              </w:rPr>
-            </w:pPr>
-            <w:r>
-              <w:rPr>
-                <w:b/>
-                <w:szCs w:val="24"/>
-              </w:rPr>
               <w:t>Main Success Scenario</w:t>
             </w:r>
             <w:r>
@@ -4824,7 +4851,11 @@
               <w:t xml:space="preserve"> be able to cancel accepted-consignment</w:t>
             </w:r>
             <w:r>
-              <w:t xml:space="preserve"> until midnight of the </w:t>
+              <w:t xml:space="preserve"> until </w:t>
+            </w:r>
+            <w:proofErr w:type="gramStart"/>
+            <w:r>
+              <w:t xml:space="preserve">midnight of the </w:t>
             </w:r>
             <w:commentRangeStart w:id="3"/>
             <w:r>
@@ -4842,6 +4873,7 @@
             <w:r>
               <w:t>after accept</w:t>
             </w:r>
+            <w:proofErr w:type="gramEnd"/>
             <w:r>
               <w:t>.</w:t>
             </w:r>
@@ -4882,6 +4914,8 @@
         </w:rPr>
         <w:t xml:space="preserve"> Refuse Request</w:t>
       </w:r>
+      <w:bookmarkStart w:id="4" w:name="_GoBack"/>
+      <w:bookmarkEnd w:id="4"/>
     </w:p>
     <w:p>
       <w:pPr>
@@ -4898,12 +4932,13 @@
       <w:r>
         <w:rPr>
           <w:noProof/>
+          <w:lang w:val="ru-RU" w:eastAsia="ru-RU"/>
         </w:rPr>
         <w:drawing>
-          <wp:inline distT="0" distB="0" distL="0" distR="0" wp14:anchorId="753634DF" wp14:editId="3B9745C6">
-            <wp:extent cx="5448300" cy="2695575"/>
-            <wp:effectExtent l="0" t="0" r="0" b="9525"/>
-            <wp:docPr id="4" name="Picture 4"/>
+          <wp:inline distT="0" distB="0" distL="0" distR="0" wp14:anchorId="580C815B" wp14:editId="72CB5FAA">
+            <wp:extent cx="5562600" cy="2324100"/>
+            <wp:effectExtent l="0" t="0" r="0" b="0"/>
+            <wp:docPr id="9" name="Picture 9"/>
             <wp:cNvGraphicFramePr>
               <a:graphicFrameLocks xmlns:a="http://schemas.openxmlformats.org/drawingml/2006/main" noChangeAspect="1"/>
             </wp:cNvGraphicFramePr>
@@ -4911,7 +4946,7 @@
               <a:graphicData uri="http://schemas.openxmlformats.org/drawingml/2006/picture">
                 <pic:pic xmlns:pic="http://schemas.openxmlformats.org/drawingml/2006/picture">
                   <pic:nvPicPr>
-                    <pic:cNvPr id="4" name="Refuse Request.png"/>
+                    <pic:cNvPr id="0" name="Refuse Request.jpg"/>
                     <pic:cNvPicPr/>
                   </pic:nvPicPr>
                   <pic:blipFill>
@@ -4929,7 +4964,7 @@
                   <pic:spPr>
                     <a:xfrm>
                       <a:off x="0" y="0"/>
-                      <a:ext cx="5448300" cy="2695575"/>
+                      <a:ext cx="5562600" cy="2324100"/>
                     </a:xfrm>
                     <a:prstGeom prst="rect">
                       <a:avLst/>
@@ -5248,9 +5283,11 @@
                     <w:szCs w:val="24"/>
                   </w:rPr>
                 </w:pPr>
+                <w:proofErr w:type="spellStart"/>
                 <w:r>
                   <w:t>PhucTQ</w:t>
                 </w:r>
+                <w:proofErr w:type="spellEnd"/>
               </w:p>
             </w:tc>
           </w:sdtContent>
@@ -5597,7 +5634,6 @@
                 <w:b/>
                 <w:szCs w:val="24"/>
               </w:rPr>
-              <w:lastRenderedPageBreak/>
               <w:t>Post Conditions</w:t>
             </w:r>
             <w:r>
@@ -5620,6 +5656,7 @@
               <w:rPr>
                 <w:b/>
               </w:rPr>
+              <w:lastRenderedPageBreak/>
               <w:t>Success</w:t>
             </w:r>
             <w:r>
@@ -6085,8 +6122,6 @@
                     </w:rPr>
                     <w:t>information</w:t>
                   </w:r>
-                  <w:bookmarkStart w:id="4" w:name="_GoBack"/>
-                  <w:bookmarkEnd w:id="4"/>
                   <w:r>
                     <w:rPr>
                       <w:szCs w:val="24"/>
@@ -6490,7 +6525,7 @@
 </file>
 
 <file path=word/comments.xml><?xml version="1.0" encoding="utf-8"?>
-<w:comments xmlns:wpc="http://schemas.microsoft.com/office/word/2010/wordprocessingCanvas" xmlns:mc="http://schemas.openxmlformats.org/markup-compatibility/2006" xmlns:o="urn:schemas-microsoft-com:office:office" xmlns:r="http://schemas.openxmlformats.org/officeDocument/2006/relationships" xmlns:m="http://schemas.openxmlformats.org/officeDocument/2006/math" xmlns:v="urn:schemas-microsoft-com:vml" xmlns:wp14="http://schemas.microsoft.com/office/word/2010/wordprocessingDrawing" xmlns:wp="http://schemas.openxmlformats.org/drawingml/2006/wordprocessingDrawing" xmlns:w10="urn:schemas-microsoft-com:office:word" xmlns:w="http://schemas.openxmlformats.org/wordprocessingml/2006/main" xmlns:w14="http://schemas.microsoft.com/office/word/2010/wordml" xmlns:w15="http://schemas.microsoft.com/office/word/2012/wordml" xmlns:wpg="http://schemas.microsoft.com/office/word/2010/wordprocessingGroup" xmlns:wpi="http://schemas.microsoft.com/office/word/2010/wordprocessingInk" xmlns:wne="http://schemas.microsoft.com/office/word/2006/wordml" xmlns:wps="http://schemas.microsoft.com/office/word/2010/wordprocessingShape" mc:Ignorable="w14 w15 wp14">
+<w:comments xmlns:wpc="http://schemas.microsoft.com/office/word/2010/wordprocessingCanvas" xmlns:mc="http://schemas.openxmlformats.org/markup-compatibility/2006" xmlns:o="urn:schemas-microsoft-com:office:office" xmlns:r="http://schemas.openxmlformats.org/officeDocument/2006/relationships" xmlns:m="http://schemas.openxmlformats.org/officeDocument/2006/math" xmlns:v="urn:schemas-microsoft-com:vml" xmlns:wp14="http://schemas.microsoft.com/office/word/2010/wordprocessingDrawing" xmlns:wp="http://schemas.openxmlformats.org/drawingml/2006/wordprocessingDrawing" xmlns:w10="urn:schemas-microsoft-com:office:word" xmlns:w="http://schemas.openxmlformats.org/wordprocessingml/2006/main" xmlns:w14="http://schemas.microsoft.com/office/word/2010/wordml" xmlns:wpg="http://schemas.microsoft.com/office/word/2010/wordprocessingGroup" xmlns:wpi="http://schemas.microsoft.com/office/word/2010/wordprocessingInk" xmlns:wne="http://schemas.microsoft.com/office/word/2006/wordml" xmlns:wps="http://schemas.microsoft.com/office/word/2010/wordprocessingShape" mc:Ignorable="w14 wp14">
   <w:comment w:id="0" w:author="Phuc Tran" w:date="2015-06-01T10:31:00Z" w:initials="PT">
     <w:p>
       <w:pPr>
@@ -6585,7 +6620,7 @@
 </file>
 
 <file path=word/numbering.xml><?xml version="1.0" encoding="utf-8"?>
-<w:numbering xmlns:wpc="http://schemas.microsoft.com/office/word/2010/wordprocessingCanvas" xmlns:mc="http://schemas.openxmlformats.org/markup-compatibility/2006" xmlns:o="urn:schemas-microsoft-com:office:office" xmlns:r="http://schemas.openxmlformats.org/officeDocument/2006/relationships" xmlns:m="http://schemas.openxmlformats.org/officeDocument/2006/math" xmlns:v="urn:schemas-microsoft-com:vml" xmlns:wp14="http://schemas.microsoft.com/office/word/2010/wordprocessingDrawing" xmlns:wp="http://schemas.openxmlformats.org/drawingml/2006/wordprocessingDrawing" xmlns:w10="urn:schemas-microsoft-com:office:word" xmlns:w="http://schemas.openxmlformats.org/wordprocessingml/2006/main" xmlns:w14="http://schemas.microsoft.com/office/word/2010/wordml" xmlns:w15="http://schemas.microsoft.com/office/word/2012/wordml" xmlns:wpg="http://schemas.microsoft.com/office/word/2010/wordprocessingGroup" xmlns:wpi="http://schemas.microsoft.com/office/word/2010/wordprocessingInk" xmlns:wne="http://schemas.microsoft.com/office/word/2006/wordml" xmlns:wps="http://schemas.microsoft.com/office/word/2010/wordprocessingShape" mc:Ignorable="w14 w15 wp14">
+<w:numbering xmlns:wpc="http://schemas.microsoft.com/office/word/2010/wordprocessingCanvas" xmlns:mc="http://schemas.openxmlformats.org/markup-compatibility/2006" xmlns:o="urn:schemas-microsoft-com:office:office" xmlns:r="http://schemas.openxmlformats.org/officeDocument/2006/relationships" xmlns:m="http://schemas.openxmlformats.org/officeDocument/2006/math" xmlns:v="urn:schemas-microsoft-com:vml" xmlns:wp14="http://schemas.microsoft.com/office/word/2010/wordprocessingDrawing" xmlns:wp="http://schemas.openxmlformats.org/drawingml/2006/wordprocessingDrawing" xmlns:w10="urn:schemas-microsoft-com:office:word" xmlns:w="http://schemas.openxmlformats.org/wordprocessingml/2006/main" xmlns:w14="http://schemas.microsoft.com/office/word/2010/wordml" xmlns:wpg="http://schemas.microsoft.com/office/word/2010/wordprocessingGroup" xmlns:wpi="http://schemas.microsoft.com/office/word/2010/wordprocessingInk" xmlns:wne="http://schemas.microsoft.com/office/word/2006/wordml" xmlns:wps="http://schemas.microsoft.com/office/word/2010/wordprocessingShape" mc:Ignorable="w14 wp14">
   <w:abstractNum w:abstractNumId="0">
     <w:nsid w:val="079D498A"/>
     <w:multiLevelType w:val="multilevel"/>
@@ -6988,7 +7023,7 @@
 </file>
 
 <file path=word/styles.xml><?xml version="1.0" encoding="utf-8"?>
-<w:styles xmlns:mc="http://schemas.openxmlformats.org/markup-compatibility/2006" xmlns:r="http://schemas.openxmlformats.org/officeDocument/2006/relationships" xmlns:w="http://schemas.openxmlformats.org/wordprocessingml/2006/main" xmlns:w14="http://schemas.microsoft.com/office/word/2010/wordml" xmlns:w15="http://schemas.microsoft.com/office/word/2012/wordml" mc:Ignorable="w14 w15">
+<w:styles xmlns:mc="http://schemas.openxmlformats.org/markup-compatibility/2006" xmlns:r="http://schemas.openxmlformats.org/officeDocument/2006/relationships" xmlns:w="http://schemas.openxmlformats.org/wordprocessingml/2006/main" xmlns:w14="http://schemas.microsoft.com/office/word/2010/wordml" mc:Ignorable="w14">
   <w:docDefaults>
     <w:rPrDefault>
       <w:rPr>
@@ -7004,378 +7039,981 @@
       </w:pPr>
     </w:pPrDefault>
   </w:docDefaults>
-  <w:latentStyles w:defLockedState="0" w:defUIPriority="99" w:defSemiHidden="0" w:defUnhideWhenUsed="0" w:defQFormat="0" w:count="371">
-    <w:lsdException w:name="Normal" w:uiPriority="0" w:qFormat="1"/>
-    <w:lsdException w:name="heading 1" w:uiPriority="9" w:qFormat="1"/>
-    <w:lsdException w:name="heading 2" w:semiHidden="1" w:uiPriority="9" w:unhideWhenUsed="1" w:qFormat="1"/>
-    <w:lsdException w:name="heading 3" w:semiHidden="1" w:uiPriority="9" w:unhideWhenUsed="1" w:qFormat="1"/>
-    <w:lsdException w:name="heading 4" w:semiHidden="1" w:uiPriority="9" w:unhideWhenUsed="1" w:qFormat="1"/>
-    <w:lsdException w:name="heading 5" w:semiHidden="1" w:uiPriority="9" w:unhideWhenUsed="1" w:qFormat="1"/>
-    <w:lsdException w:name="heading 6" w:semiHidden="1" w:uiPriority="9" w:unhideWhenUsed="1" w:qFormat="1"/>
-    <w:lsdException w:name="heading 7" w:semiHidden="1" w:uiPriority="9" w:unhideWhenUsed="1" w:qFormat="1"/>
-    <w:lsdException w:name="heading 8" w:semiHidden="1" w:uiPriority="9" w:unhideWhenUsed="1" w:qFormat="1"/>
-    <w:lsdException w:name="heading 9" w:semiHidden="1" w:uiPriority="9" w:unhideWhenUsed="1" w:qFormat="1"/>
-    <w:lsdException w:name="index 1" w:semiHidden="1" w:unhideWhenUsed="1"/>
-    <w:lsdException w:name="index 2" w:semiHidden="1" w:unhideWhenUsed="1"/>
-    <w:lsdException w:name="index 3" w:semiHidden="1" w:unhideWhenUsed="1"/>
-    <w:lsdException w:name="index 4" w:semiHidden="1" w:unhideWhenUsed="1"/>
-    <w:lsdException w:name="index 5" w:semiHidden="1" w:unhideWhenUsed="1"/>
-    <w:lsdException w:name="index 6" w:semiHidden="1" w:unhideWhenUsed="1"/>
-    <w:lsdException w:name="index 7" w:semiHidden="1" w:unhideWhenUsed="1"/>
-    <w:lsdException w:name="index 8" w:semiHidden="1" w:unhideWhenUsed="1"/>
-    <w:lsdException w:name="index 9" w:semiHidden="1" w:unhideWhenUsed="1"/>
-    <w:lsdException w:name="toc 1" w:semiHidden="1" w:uiPriority="39" w:unhideWhenUsed="1"/>
-    <w:lsdException w:name="toc 2" w:semiHidden="1" w:uiPriority="39" w:unhideWhenUsed="1"/>
-    <w:lsdException w:name="toc 3" w:semiHidden="1" w:uiPriority="39" w:unhideWhenUsed="1"/>
-    <w:lsdException w:name="toc 4" w:semiHidden="1" w:uiPriority="39" w:unhideWhenUsed="1"/>
-    <w:lsdException w:name="toc 5" w:semiHidden="1" w:uiPriority="39" w:unhideWhenUsed="1"/>
-    <w:lsdException w:name="toc 6" w:semiHidden="1" w:uiPriority="39" w:unhideWhenUsed="1"/>
-    <w:lsdException w:name="toc 7" w:semiHidden="1" w:uiPriority="39" w:unhideWhenUsed="1"/>
-    <w:lsdException w:name="toc 8" w:semiHidden="1" w:uiPriority="39" w:unhideWhenUsed="1"/>
-    <w:lsdException w:name="toc 9" w:semiHidden="1" w:uiPriority="39" w:unhideWhenUsed="1"/>
-    <w:lsdException w:name="Normal Indent" w:semiHidden="1" w:unhideWhenUsed="1"/>
-    <w:lsdException w:name="footnote text" w:semiHidden="1" w:unhideWhenUsed="1"/>
-    <w:lsdException w:name="annotation text" w:semiHidden="1" w:unhideWhenUsed="1"/>
-    <w:lsdException w:name="header" w:semiHidden="1" w:unhideWhenUsed="1"/>
-    <w:lsdException w:name="footer" w:semiHidden="1" w:unhideWhenUsed="1"/>
-    <w:lsdException w:name="index heading" w:semiHidden="1" w:unhideWhenUsed="1"/>
-    <w:lsdException w:name="caption" w:semiHidden="1" w:uiPriority="35" w:unhideWhenUsed="1" w:qFormat="1"/>
-    <w:lsdException w:name="table of figures" w:semiHidden="1" w:unhideWhenUsed="1"/>
-    <w:lsdException w:name="envelope address" w:semiHidden="1" w:unhideWhenUsed="1"/>
-    <w:lsdException w:name="envelope return" w:semiHidden="1" w:unhideWhenUsed="1"/>
-    <w:lsdException w:name="footnote reference" w:semiHidden="1" w:unhideWhenUsed="1"/>
-    <w:lsdException w:name="annotation reference" w:semiHidden="1" w:unhideWhenUsed="1"/>
-    <w:lsdException w:name="line number" w:semiHidden="1" w:unhideWhenUsed="1"/>
-    <w:lsdException w:name="page number" w:semiHidden="1" w:unhideWhenUsed="1"/>
-    <w:lsdException w:name="endnote reference" w:semiHidden="1" w:unhideWhenUsed="1"/>
-    <w:lsdException w:name="endnote text" w:semiHidden="1" w:unhideWhenUsed="1"/>
-    <w:lsdException w:name="table of authorities" w:semiHidden="1" w:unhideWhenUsed="1"/>
-    <w:lsdException w:name="macro" w:semiHidden="1" w:unhideWhenUsed="1"/>
-    <w:lsdException w:name="toa heading" w:semiHidden="1" w:unhideWhenUsed="1"/>
-    <w:lsdException w:name="List" w:semiHidden="1" w:unhideWhenUsed="1"/>
-    <w:lsdException w:name="List Bullet" w:semiHidden="1" w:unhideWhenUsed="1"/>
-    <w:lsdException w:name="List Number" w:semiHidden="1" w:unhideWhenUsed="1"/>
-    <w:lsdException w:name="List 2" w:semiHidden="1" w:unhideWhenUsed="1"/>
-    <w:lsdException w:name="List 3" w:semiHidden="1" w:unhideWhenUsed="1"/>
-    <w:lsdException w:name="List 4" w:semiHidden="1" w:unhideWhenUsed="1"/>
-    <w:lsdException w:name="List 5" w:semiHidden="1" w:unhideWhenUsed="1"/>
-    <w:lsdException w:name="List Bullet 2" w:semiHidden="1" w:unhideWhenUsed="1"/>
-    <w:lsdException w:name="List Bullet 3" w:semiHidden="1" w:unhideWhenUsed="1"/>
-    <w:lsdException w:name="List Bullet 4" w:semiHidden="1" w:unhideWhenUsed="1"/>
-    <w:lsdException w:name="List Bullet 5" w:semiHidden="1" w:unhideWhenUsed="1"/>
-    <w:lsdException w:name="List Number 2" w:semiHidden="1" w:unhideWhenUsed="1"/>
-    <w:lsdException w:name="List Number 3" w:semiHidden="1" w:unhideWhenUsed="1"/>
-    <w:lsdException w:name="List Number 4" w:semiHidden="1" w:unhideWhenUsed="1"/>
-    <w:lsdException w:name="List Number 5" w:semiHidden="1" w:unhideWhenUsed="1"/>
-    <w:lsdException w:name="Title" w:uiPriority="10" w:qFormat="1"/>
-    <w:lsdException w:name="Closing" w:semiHidden="1" w:unhideWhenUsed="1"/>
-    <w:lsdException w:name="Signature" w:semiHidden="1" w:unhideWhenUsed="1"/>
-    <w:lsdException w:name="Default Paragraph Font" w:semiHidden="1" w:uiPriority="1" w:unhideWhenUsed="1"/>
-    <w:lsdException w:name="Body Text" w:semiHidden="1" w:unhideWhenUsed="1"/>
-    <w:lsdException w:name="Body Text Indent" w:semiHidden="1" w:unhideWhenUsed="1"/>
-    <w:lsdException w:name="List Continue" w:semiHidden="1" w:unhideWhenUsed="1"/>
-    <w:lsdException w:name="List Continue 2" w:semiHidden="1" w:unhideWhenUsed="1"/>
-    <w:lsdException w:name="List Continue 3" w:semiHidden="1" w:unhideWhenUsed="1"/>
-    <w:lsdException w:name="List Continue 4" w:semiHidden="1" w:unhideWhenUsed="1"/>
-    <w:lsdException w:name="List Continue 5" w:semiHidden="1" w:unhideWhenUsed="1"/>
-    <w:lsdException w:name="Message Header" w:semiHidden="1" w:unhideWhenUsed="1"/>
-    <w:lsdException w:name="Subtitle" w:uiPriority="11" w:qFormat="1"/>
-    <w:lsdException w:name="Salutation" w:semiHidden="1" w:unhideWhenUsed="1"/>
-    <w:lsdException w:name="Date" w:semiHidden="1" w:unhideWhenUsed="1"/>
-    <w:lsdException w:name="Body Text First Indent" w:semiHidden="1" w:unhideWhenUsed="1"/>
-    <w:lsdException w:name="Body Text First Indent 2" w:semiHidden="1" w:unhideWhenUsed="1"/>
-    <w:lsdException w:name="Note Heading" w:semiHidden="1" w:unhideWhenUsed="1"/>
-    <w:lsdException w:name="Body Text 2" w:semiHidden="1" w:unhideWhenUsed="1"/>
-    <w:lsdException w:name="Body Text 3" w:semiHidden="1" w:unhideWhenUsed="1"/>
-    <w:lsdException w:name="Body Text Indent 2" w:semiHidden="1" w:unhideWhenUsed="1"/>
-    <w:lsdException w:name="Body Text Indent 3" w:semiHidden="1" w:unhideWhenUsed="1"/>
-    <w:lsdException w:name="Block Text" w:semiHidden="1" w:unhideWhenUsed="1"/>
-    <w:lsdException w:name="Hyperlink" w:semiHidden="1" w:unhideWhenUsed="1"/>
-    <w:lsdException w:name="FollowedHyperlink" w:semiHidden="1" w:unhideWhenUsed="1"/>
-    <w:lsdException w:name="Strong" w:uiPriority="22" w:qFormat="1"/>
-    <w:lsdException w:name="Emphasis" w:uiPriority="20" w:qFormat="1"/>
-    <w:lsdException w:name="Document Map" w:semiHidden="1" w:unhideWhenUsed="1"/>
-    <w:lsdException w:name="Plain Text" w:semiHidden="1" w:unhideWhenUsed="1"/>
-    <w:lsdException w:name="E-mail Signature" w:semiHidden="1" w:unhideWhenUsed="1"/>
-    <w:lsdException w:name="HTML Top of Form" w:semiHidden="1" w:unhideWhenUsed="1"/>
-    <w:lsdException w:name="HTML Bottom of Form" w:semiHidden="1" w:unhideWhenUsed="1"/>
-    <w:lsdException w:name="Normal (Web)" w:semiHidden="1" w:unhideWhenUsed="1"/>
-    <w:lsdException w:name="HTML Acronym" w:semiHidden="1" w:unhideWhenUsed="1"/>
-    <w:lsdException w:name="HTML Address" w:semiHidden="1" w:unhideWhenUsed="1"/>
-    <w:lsdException w:name="HTML Cite" w:semiHidden="1" w:unhideWhenUsed="1"/>
-    <w:lsdException w:name="HTML Code" w:semiHidden="1" w:unhideWhenUsed="1"/>
-    <w:lsdException w:name="HTML Definition" w:semiHidden="1" w:unhideWhenUsed="1"/>
-    <w:lsdException w:name="HTML Keyboard" w:semiHidden="1" w:unhideWhenUsed="1"/>
-    <w:lsdException w:name="HTML Preformatted" w:semiHidden="1" w:unhideWhenUsed="1"/>
-    <w:lsdException w:name="HTML Sample" w:semiHidden="1" w:unhideWhenUsed="1"/>
-    <w:lsdException w:name="HTML Typewriter" w:semiHidden="1" w:unhideWhenUsed="1"/>
-    <w:lsdException w:name="HTML Variable" w:semiHidden="1" w:unhideWhenUsed="1"/>
-    <w:lsdException w:name="Normal Table" w:semiHidden="1" w:unhideWhenUsed="1"/>
-    <w:lsdException w:name="annotation subject" w:semiHidden="1" w:unhideWhenUsed="1"/>
-    <w:lsdException w:name="No List" w:semiHidden="1" w:unhideWhenUsed="1"/>
-    <w:lsdException w:name="Outline List 1" w:semiHidden="1" w:unhideWhenUsed="1"/>
-    <w:lsdException w:name="Outline List 2" w:semiHidden="1" w:unhideWhenUsed="1"/>
-    <w:lsdException w:name="Outline List 3" w:semiHidden="1" w:unhideWhenUsed="1"/>
-    <w:lsdException w:name="Table Simple 1" w:semiHidden="1" w:unhideWhenUsed="1"/>
-    <w:lsdException w:name="Table Simple 2" w:semiHidden="1" w:unhideWhenUsed="1"/>
-    <w:lsdException w:name="Table Simple 3" w:semiHidden="1" w:unhideWhenUsed="1"/>
-    <w:lsdException w:name="Table Classic 1" w:semiHidden="1" w:unhideWhenUsed="1"/>
-    <w:lsdException w:name="Table Classic 2" w:semiHidden="1" w:unhideWhenUsed="1"/>
-    <w:lsdException w:name="Table Classic 3" w:semiHidden="1" w:unhideWhenUsed="1"/>
-    <w:lsdException w:name="Table Classic 4" w:semiHidden="1" w:unhideWhenUsed="1"/>
-    <w:lsdException w:name="Table Colorful 1" w:semiHidden="1" w:unhideWhenUsed="1"/>
-    <w:lsdException w:name="Table Colorful 2" w:semiHidden="1" w:unhideWhenUsed="1"/>
-    <w:lsdException w:name="Table Colorful 3" w:semiHidden="1" w:unhideWhenUsed="1"/>
-    <w:lsdException w:name="Table Columns 1" w:semiHidden="1" w:unhideWhenUsed="1"/>
-    <w:lsdException w:name="Table Columns 2" w:semiHidden="1" w:unhideWhenUsed="1"/>
-    <w:lsdException w:name="Table Columns 3" w:semiHidden="1" w:unhideWhenUsed="1"/>
-    <w:lsdException w:name="Table Columns 4" w:semiHidden="1" w:unhideWhenUsed="1"/>
-    <w:lsdException w:name="Table Columns 5" w:semiHidden="1" w:unhideWhenUsed="1"/>
-    <w:lsdException w:name="Table Grid 1" w:semiHidden="1" w:unhideWhenUsed="1"/>
-    <w:lsdException w:name="Table Grid 2" w:semiHidden="1" w:unhideWhenUsed="1"/>
-    <w:lsdException w:name="Table Grid 3" w:semiHidden="1" w:unhideWhenUsed="1"/>
-    <w:lsdException w:name="Table Grid 4" w:semiHidden="1" w:unhideWhenUsed="1"/>
-    <w:lsdException w:name="Table Grid 5" w:semiHidden="1" w:unhideWhenUsed="1"/>
-    <w:lsdException w:name="Table Grid 6" w:semiHidden="1" w:unhideWhenUsed="1"/>
-    <w:lsdException w:name="Table Grid 7" w:semiHidden="1" w:unhideWhenUsed="1"/>
-    <w:lsdException w:name="Table Grid 8" w:semiHidden="1" w:unhideWhenUsed="1"/>
-    <w:lsdException w:name="Table List 1" w:semiHidden="1" w:unhideWhenUsed="1"/>
-    <w:lsdException w:name="Table List 2" w:semiHidden="1" w:unhideWhenUsed="1"/>
-    <w:lsdException w:name="Table List 3" w:semiHidden="1" w:unhideWhenUsed="1"/>
-    <w:lsdException w:name="Table List 4" w:semiHidden="1" w:unhideWhenUsed="1"/>
-    <w:lsdException w:name="Table List 5" w:semiHidden="1" w:unhideWhenUsed="1"/>
-    <w:lsdException w:name="Table List 6" w:semiHidden="1" w:unhideWhenUsed="1"/>
-    <w:lsdException w:name="Table List 7" w:semiHidden="1" w:unhideWhenUsed="1"/>
-    <w:lsdException w:name="Table List 8" w:semiHidden="1" w:unhideWhenUsed="1"/>
-    <w:lsdException w:name="Table 3D effects 1" w:semiHidden="1" w:unhideWhenUsed="1"/>
-    <w:lsdException w:name="Table 3D effects 2" w:semiHidden="1" w:unhideWhenUsed="1"/>
-    <w:lsdException w:name="Table 3D effects 3" w:semiHidden="1" w:unhideWhenUsed="1"/>
-    <w:lsdException w:name="Table Contemporary" w:semiHidden="1" w:unhideWhenUsed="1"/>
-    <w:lsdException w:name="Table Elegant" w:semiHidden="1" w:unhideWhenUsed="1"/>
-    <w:lsdException w:name="Table Professional" w:semiHidden="1" w:unhideWhenUsed="1"/>
-    <w:lsdException w:name="Table Subtle 1" w:semiHidden="1" w:unhideWhenUsed="1"/>
-    <w:lsdException w:name="Table Subtle 2" w:semiHidden="1" w:unhideWhenUsed="1"/>
-    <w:lsdException w:name="Table Web 1" w:semiHidden="1" w:unhideWhenUsed="1"/>
-    <w:lsdException w:name="Table Web 2" w:semiHidden="1" w:unhideWhenUsed="1"/>
-    <w:lsdException w:name="Table Web 3" w:semiHidden="1" w:unhideWhenUsed="1"/>
-    <w:lsdException w:name="Balloon Text" w:semiHidden="1" w:unhideWhenUsed="1"/>
-    <w:lsdException w:name="Table Grid" w:uiPriority="39"/>
-    <w:lsdException w:name="Table Theme" w:semiHidden="1" w:unhideWhenUsed="1"/>
-    <w:lsdException w:name="Placeholder Text" w:semiHidden="1"/>
-    <w:lsdException w:name="No Spacing" w:uiPriority="1" w:qFormat="1"/>
-    <w:lsdException w:name="Light Shading" w:uiPriority="60"/>
-    <w:lsdException w:name="Light List" w:uiPriority="61"/>
-    <w:lsdException w:name="Light Grid" w:uiPriority="62"/>
-    <w:lsdException w:name="Medium Shading 1" w:uiPriority="63"/>
-    <w:lsdException w:name="Medium Shading 2" w:uiPriority="64"/>
-    <w:lsdException w:name="Medium List 1" w:uiPriority="65"/>
-    <w:lsdException w:name="Medium List 2" w:uiPriority="66"/>
-    <w:lsdException w:name="Medium Grid 1" w:uiPriority="67"/>
-    <w:lsdException w:name="Medium Grid 2" w:uiPriority="68"/>
-    <w:lsdException w:name="Medium Grid 3" w:uiPriority="69"/>
-    <w:lsdException w:name="Dark List" w:uiPriority="70"/>
-    <w:lsdException w:name="Colorful Shading" w:uiPriority="71"/>
-    <w:lsdException w:name="Colorful List" w:uiPriority="72"/>
-    <w:lsdException w:name="Colorful Grid" w:uiPriority="73"/>
-    <w:lsdException w:name="Light Shading Accent 1" w:uiPriority="60"/>
-    <w:lsdException w:name="Light List Accent 1" w:uiPriority="61"/>
-    <w:lsdException w:name="Light Grid Accent 1" w:uiPriority="62"/>
-    <w:lsdException w:name="Medium Shading 1 Accent 1" w:uiPriority="63"/>
-    <w:lsdException w:name="Medium Shading 2 Accent 1" w:uiPriority="64"/>
-    <w:lsdException w:name="Medium List 1 Accent 1" w:uiPriority="65"/>
-    <w:lsdException w:name="Revision" w:semiHidden="1"/>
-    <w:lsdException w:name="List Paragraph" w:uiPriority="34" w:qFormat="1"/>
-    <w:lsdException w:name="Quote" w:uiPriority="29" w:qFormat="1"/>
-    <w:lsdException w:name="Intense Quote" w:uiPriority="30" w:qFormat="1"/>
-    <w:lsdException w:name="Medium List 2 Accent 1" w:uiPriority="66"/>
-    <w:lsdException w:name="Medium Grid 1 Accent 1" w:uiPriority="67"/>
-    <w:lsdException w:name="Medium Grid 2 Accent 1" w:uiPriority="68"/>
-    <w:lsdException w:name="Medium Grid 3 Accent 1" w:uiPriority="69"/>
-    <w:lsdException w:name="Dark List Accent 1" w:uiPriority="70"/>
-    <w:lsdException w:name="Colorful Shading Accent 1" w:uiPriority="71"/>
-    <w:lsdException w:name="Colorful List Accent 1" w:uiPriority="72"/>
-    <w:lsdException w:name="Colorful Grid Accent 1" w:uiPriority="73"/>
-    <w:lsdException w:name="Light Shading Accent 2" w:uiPriority="60"/>
-    <w:lsdException w:name="Light List Accent 2" w:uiPriority="61"/>
-    <w:lsdException w:name="Light Grid Accent 2" w:uiPriority="62"/>
-    <w:lsdException w:name="Medium Shading 1 Accent 2" w:uiPriority="63"/>
-    <w:lsdException w:name="Medium Shading 2 Accent 2" w:uiPriority="64"/>
-    <w:lsdException w:name="Medium List 1 Accent 2" w:uiPriority="65"/>
-    <w:lsdException w:name="Medium List 2 Accent 2" w:uiPriority="66"/>
-    <w:lsdException w:name="Medium Grid 1 Accent 2" w:uiPriority="67"/>
-    <w:lsdException w:name="Medium Grid 2 Accent 2" w:uiPriority="68"/>
-    <w:lsdException w:name="Medium Grid 3 Accent 2" w:uiPriority="69"/>
-    <w:lsdException w:name="Dark List Accent 2" w:uiPriority="70"/>
-    <w:lsdException w:name="Colorful Shading Accent 2" w:uiPriority="71"/>
-    <w:lsdException w:name="Colorful List Accent 2" w:uiPriority="72"/>
-    <w:lsdException w:name="Colorful Grid Accent 2" w:uiPriority="73"/>
-    <w:lsdException w:name="Light Shading Accent 3" w:uiPriority="60"/>
-    <w:lsdException w:name="Light List Accent 3" w:uiPriority="61"/>
-    <w:lsdException w:name="Light Grid Accent 3" w:uiPriority="62"/>
-    <w:lsdException w:name="Medium Shading 1 Accent 3" w:uiPriority="63"/>
-    <w:lsdException w:name="Medium Shading 2 Accent 3" w:uiPriority="64"/>
-    <w:lsdException w:name="Medium List 1 Accent 3" w:uiPriority="65"/>
-    <w:lsdException w:name="Medium List 2 Accent 3" w:uiPriority="66"/>
-    <w:lsdException w:name="Medium Grid 1 Accent 3" w:uiPriority="67"/>
-    <w:lsdException w:name="Medium Grid 2 Accent 3" w:uiPriority="68"/>
-    <w:lsdException w:name="Medium Grid 3 Accent 3" w:uiPriority="69"/>
-    <w:lsdException w:name="Dark List Accent 3" w:uiPriority="70"/>
-    <w:lsdException w:name="Colorful Shading Accent 3" w:uiPriority="71"/>
-    <w:lsdException w:name="Colorful List Accent 3" w:uiPriority="72"/>
-    <w:lsdException w:name="Colorful Grid Accent 3" w:uiPriority="73"/>
-    <w:lsdException w:name="Light Shading Accent 4" w:uiPriority="60"/>
-    <w:lsdException w:name="Light List Accent 4" w:uiPriority="61"/>
-    <w:lsdException w:name="Light Grid Accent 4" w:uiPriority="62"/>
-    <w:lsdException w:name="Medium Shading 1 Accent 4" w:uiPriority="63"/>
-    <w:lsdException w:name="Medium Shading 2 Accent 4" w:uiPriority="64"/>
-    <w:lsdException w:name="Medium List 1 Accent 4" w:uiPriority="65"/>
-    <w:lsdException w:name="Medium List 2 Accent 4" w:uiPriority="66"/>
-    <w:lsdException w:name="Medium Grid 1 Accent 4" w:uiPriority="67"/>
-    <w:lsdException w:name="Medium Grid 2 Accent 4" w:uiPriority="68"/>
-    <w:lsdException w:name="Medium Grid 3 Accent 4" w:uiPriority="69"/>
-    <w:lsdException w:name="Dark List Accent 4" w:uiPriority="70"/>
-    <w:lsdException w:name="Colorful Shading Accent 4" w:uiPriority="71"/>
-    <w:lsdException w:name="Colorful List Accent 4" w:uiPriority="72"/>
-    <w:lsdException w:name="Colorful Grid Accent 4" w:uiPriority="73"/>
-    <w:lsdException w:name="Light Shading Accent 5" w:uiPriority="60"/>
-    <w:lsdException w:name="Light List Accent 5" w:uiPriority="61"/>
-    <w:lsdException w:name="Light Grid Accent 5" w:uiPriority="62"/>
-    <w:lsdException w:name="Medium Shading 1 Accent 5" w:uiPriority="63"/>
-    <w:lsdException w:name="Medium Shading 2 Accent 5" w:uiPriority="64"/>
-    <w:lsdException w:name="Medium List 1 Accent 5" w:uiPriority="65"/>
-    <w:lsdException w:name="Medium List 2 Accent 5" w:uiPriority="66"/>
-    <w:lsdException w:name="Medium Grid 1 Accent 5" w:uiPriority="67"/>
-    <w:lsdException w:name="Medium Grid 2 Accent 5" w:uiPriority="68"/>
-    <w:lsdException w:name="Medium Grid 3 Accent 5" w:uiPriority="69"/>
-    <w:lsdException w:name="Dark List Accent 5" w:uiPriority="70"/>
-    <w:lsdException w:name="Colorful Shading Accent 5" w:uiPriority="71"/>
-    <w:lsdException w:name="Colorful List Accent 5" w:uiPriority="72"/>
-    <w:lsdException w:name="Colorful Grid Accent 5" w:uiPriority="73"/>
-    <w:lsdException w:name="Light Shading Accent 6" w:uiPriority="60"/>
-    <w:lsdException w:name="Light List Accent 6" w:uiPriority="61"/>
-    <w:lsdException w:name="Light Grid Accent 6" w:uiPriority="62"/>
-    <w:lsdException w:name="Medium Shading 1 Accent 6" w:uiPriority="63"/>
-    <w:lsdException w:name="Medium Shading 2 Accent 6" w:uiPriority="64"/>
-    <w:lsdException w:name="Medium List 1 Accent 6" w:uiPriority="65"/>
-    <w:lsdException w:name="Medium List 2 Accent 6" w:uiPriority="66"/>
-    <w:lsdException w:name="Medium Grid 1 Accent 6" w:uiPriority="67"/>
-    <w:lsdException w:name="Medium Grid 2 Accent 6" w:uiPriority="68"/>
-    <w:lsdException w:name="Medium Grid 3 Accent 6" w:uiPriority="69"/>
-    <w:lsdException w:name="Dark List Accent 6" w:uiPriority="70"/>
-    <w:lsdException w:name="Colorful Shading Accent 6" w:uiPriority="71"/>
-    <w:lsdException w:name="Colorful List Accent 6" w:uiPriority="72"/>
-    <w:lsdException w:name="Colorful Grid Accent 6" w:uiPriority="73"/>
-    <w:lsdException w:name="Subtle Emphasis" w:uiPriority="19" w:qFormat="1"/>
-    <w:lsdException w:name="Intense Emphasis" w:uiPriority="21" w:qFormat="1"/>
-    <w:lsdException w:name="Subtle Reference" w:uiPriority="31" w:qFormat="1"/>
-    <w:lsdException w:name="Intense Reference" w:uiPriority="32" w:qFormat="1"/>
-    <w:lsdException w:name="Book Title" w:uiPriority="33" w:qFormat="1"/>
-    <w:lsdException w:name="Bibliography" w:semiHidden="1" w:uiPriority="37" w:unhideWhenUsed="1"/>
-    <w:lsdException w:name="TOC Heading" w:semiHidden="1" w:uiPriority="39" w:unhideWhenUsed="1" w:qFormat="1"/>
-    <w:lsdException w:name="Plain Table 1" w:uiPriority="41"/>
-    <w:lsdException w:name="Plain Table 2" w:uiPriority="42"/>
-    <w:lsdException w:name="Plain Table 3" w:uiPriority="43"/>
-    <w:lsdException w:name="Plain Table 4" w:uiPriority="44"/>
-    <w:lsdException w:name="Plain Table 5" w:uiPriority="45"/>
-    <w:lsdException w:name="Grid Table Light" w:uiPriority="40"/>
-    <w:lsdException w:name="Grid Table 1 Light" w:uiPriority="46"/>
-    <w:lsdException w:name="Grid Table 2" w:uiPriority="47"/>
-    <w:lsdException w:name="Grid Table 3" w:uiPriority="48"/>
-    <w:lsdException w:name="Grid Table 4" w:uiPriority="49"/>
-    <w:lsdException w:name="Grid Table 5 Dark" w:uiPriority="50"/>
-    <w:lsdException w:name="Grid Table 6 Colorful" w:uiPriority="51"/>
-    <w:lsdException w:name="Grid Table 7 Colorful" w:uiPriority="52"/>
-    <w:lsdException w:name="Grid Table 1 Light Accent 1" w:uiPriority="46"/>
-    <w:lsdException w:name="Grid Table 2 Accent 1" w:uiPriority="47"/>
-    <w:lsdException w:name="Grid Table 3 Accent 1" w:uiPriority="48"/>
-    <w:lsdException w:name="Grid Table 4 Accent 1" w:uiPriority="49"/>
-    <w:lsdException w:name="Grid Table 5 Dark Accent 1" w:uiPriority="50"/>
-    <w:lsdException w:name="Grid Table 6 Colorful Accent 1" w:uiPriority="51"/>
-    <w:lsdException w:name="Grid Table 7 Colorful Accent 1" w:uiPriority="52"/>
-    <w:lsdException w:name="Grid Table 1 Light Accent 2" w:uiPriority="46"/>
-    <w:lsdException w:name="Grid Table 2 Accent 2" w:uiPriority="47"/>
-    <w:lsdException w:name="Grid Table 3 Accent 2" w:uiPriority="48"/>
-    <w:lsdException w:name="Grid Table 4 Accent 2" w:uiPriority="49"/>
-    <w:lsdException w:name="Grid Table 5 Dark Accent 2" w:uiPriority="50"/>
-    <w:lsdException w:name="Grid Table 6 Colorful Accent 2" w:uiPriority="51"/>
-    <w:lsdException w:name="Grid Table 7 Colorful Accent 2" w:uiPriority="52"/>
-    <w:lsdException w:name="Grid Table 1 Light Accent 3" w:uiPriority="46"/>
-    <w:lsdException w:name="Grid Table 2 Accent 3" w:uiPriority="47"/>
-    <w:lsdException w:name="Grid Table 3 Accent 3" w:uiPriority="48"/>
-    <w:lsdException w:name="Grid Table 4 Accent 3" w:uiPriority="49"/>
-    <w:lsdException w:name="Grid Table 5 Dark Accent 3" w:uiPriority="50"/>
-    <w:lsdException w:name="Grid Table 6 Colorful Accent 3" w:uiPriority="51"/>
-    <w:lsdException w:name="Grid Table 7 Colorful Accent 3" w:uiPriority="52"/>
-    <w:lsdException w:name="Grid Table 1 Light Accent 4" w:uiPriority="46"/>
-    <w:lsdException w:name="Grid Table 2 Accent 4" w:uiPriority="47"/>
-    <w:lsdException w:name="Grid Table 3 Accent 4" w:uiPriority="48"/>
-    <w:lsdException w:name="Grid Table 4 Accent 4" w:uiPriority="49"/>
-    <w:lsdException w:name="Grid Table 5 Dark Accent 4" w:uiPriority="50"/>
-    <w:lsdException w:name="Grid Table 6 Colorful Accent 4" w:uiPriority="51"/>
-    <w:lsdException w:name="Grid Table 7 Colorful Accent 4" w:uiPriority="52"/>
-    <w:lsdException w:name="Grid Table 1 Light Accent 5" w:uiPriority="46"/>
-    <w:lsdException w:name="Grid Table 2 Accent 5" w:uiPriority="47"/>
-    <w:lsdException w:name="Grid Table 3 Accent 5" w:uiPriority="48"/>
-    <w:lsdException w:name="Grid Table 4 Accent 5" w:uiPriority="49"/>
-    <w:lsdException w:name="Grid Table 5 Dark Accent 5" w:uiPriority="50"/>
-    <w:lsdException w:name="Grid Table 6 Colorful Accent 5" w:uiPriority="51"/>
-    <w:lsdException w:name="Grid Table 7 Colorful Accent 5" w:uiPriority="52"/>
-    <w:lsdException w:name="Grid Table 1 Light Accent 6" w:uiPriority="46"/>
-    <w:lsdException w:name="Grid Table 2 Accent 6" w:uiPriority="47"/>
-    <w:lsdException w:name="Grid Table 3 Accent 6" w:uiPriority="48"/>
-    <w:lsdException w:name="Grid Table 4 Accent 6" w:uiPriority="49"/>
-    <w:lsdException w:name="Grid Table 5 Dark Accent 6" w:uiPriority="50"/>
-    <w:lsdException w:name="Grid Table 6 Colorful Accent 6" w:uiPriority="51"/>
-    <w:lsdException w:name="Grid Table 7 Colorful Accent 6" w:uiPriority="52"/>
-    <w:lsdException w:name="List Table 1 Light" w:uiPriority="46"/>
-    <w:lsdException w:name="List Table 2" w:uiPriority="47"/>
-    <w:lsdException w:name="List Table 3" w:uiPriority="48"/>
-    <w:lsdException w:name="List Table 4" w:uiPriority="49"/>
-    <w:lsdException w:name="List Table 5 Dark" w:uiPriority="50"/>
-    <w:lsdException w:name="List Table 6 Colorful" w:uiPriority="51"/>
-    <w:lsdException w:name="List Table 7 Colorful" w:uiPriority="52"/>
-    <w:lsdException w:name="List Table 1 Light Accent 1" w:uiPriority="46"/>
-    <w:lsdException w:name="List Table 2 Accent 1" w:uiPriority="47"/>
-    <w:lsdException w:name="List Table 3 Accent 1" w:uiPriority="48"/>
-    <w:lsdException w:name="List Table 4 Accent 1" w:uiPriority="49"/>
-    <w:lsdException w:name="List Table 5 Dark Accent 1" w:uiPriority="50"/>
-    <w:lsdException w:name="List Table 6 Colorful Accent 1" w:uiPriority="51"/>
-    <w:lsdException w:name="List Table 7 Colorful Accent 1" w:uiPriority="52"/>
-    <w:lsdException w:name="List Table 1 Light Accent 2" w:uiPriority="46"/>
-    <w:lsdException w:name="List Table 2 Accent 2" w:uiPriority="47"/>
-    <w:lsdException w:name="List Table 3 Accent 2" w:uiPriority="48"/>
-    <w:lsdException w:name="List Table 4 Accent 2" w:uiPriority="49"/>
-    <w:lsdException w:name="List Table 5 Dark Accent 2" w:uiPriority="50"/>
-    <w:lsdException w:name="List Table 6 Colorful Accent 2" w:uiPriority="51"/>
-    <w:lsdException w:name="List Table 7 Colorful Accent 2" w:uiPriority="52"/>
-    <w:lsdException w:name="List Table 1 Light Accent 3" w:uiPriority="46"/>
-    <w:lsdException w:name="List Table 2 Accent 3" w:uiPriority="47"/>
-    <w:lsdException w:name="List Table 3 Accent 3" w:uiPriority="48"/>
-    <w:lsdException w:name="List Table 4 Accent 3" w:uiPriority="49"/>
-    <w:lsdException w:name="List Table 5 Dark Accent 3" w:uiPriority="50"/>
-    <w:lsdException w:name="List Table 6 Colorful Accent 3" w:uiPriority="51"/>
-    <w:lsdException w:name="List Table 7 Colorful Accent 3" w:uiPriority="52"/>
-    <w:lsdException w:name="List Table 1 Light Accent 4" w:uiPriority="46"/>
-    <w:lsdException w:name="List Table 2 Accent 4" w:uiPriority="47"/>
-    <w:lsdException w:name="List Table 3 Accent 4" w:uiPriority="48"/>
-    <w:lsdException w:name="List Table 4 Accent 4" w:uiPriority="49"/>
-    <w:lsdException w:name="List Table 5 Dark Accent 4" w:uiPriority="50"/>
-    <w:lsdException w:name="List Table 6 Colorful Accent 4" w:uiPriority="51"/>
-    <w:lsdException w:name="List Table 7 Colorful Accent 4" w:uiPriority="52"/>
-    <w:lsdException w:name="List Table 1 Light Accent 5" w:uiPriority="46"/>
-    <w:lsdException w:name="List Table 2 Accent 5" w:uiPriority="47"/>
-    <w:lsdException w:name="List Table 3 Accent 5" w:uiPriority="48"/>
-    <w:lsdException w:name="List Table 4 Accent 5" w:uiPriority="49"/>
-    <w:lsdException w:name="List Table 5 Dark Accent 5" w:uiPriority="50"/>
-    <w:lsdException w:name="List Table 6 Colorful Accent 5" w:uiPriority="51"/>
-    <w:lsdException w:name="List Table 7 Colorful Accent 5" w:uiPriority="52"/>
-    <w:lsdException w:name="List Table 1 Light Accent 6" w:uiPriority="46"/>
-    <w:lsdException w:name="List Table 2 Accent 6" w:uiPriority="47"/>
-    <w:lsdException w:name="List Table 3 Accent 6" w:uiPriority="48"/>
-    <w:lsdException w:name="List Table 4 Accent 6" w:uiPriority="49"/>
-    <w:lsdException w:name="List Table 5 Dark Accent 6" w:uiPriority="50"/>
-    <w:lsdException w:name="List Table 6 Colorful Accent 6" w:uiPriority="51"/>
-    <w:lsdException w:name="List Table 7 Colorful Accent 6" w:uiPriority="52"/>
+  <w:latentStyles w:defLockedState="0" w:defUIPriority="99" w:defSemiHidden="1" w:defUnhideWhenUsed="1" w:defQFormat="0" w:count="267">
+    <w:lsdException w:name="Normal" w:semiHidden="0" w:uiPriority="0" w:unhideWhenUsed="0" w:qFormat="1"/>
+    <w:lsdException w:name="heading 1" w:semiHidden="0" w:uiPriority="9" w:unhideWhenUsed="0" w:qFormat="1"/>
+    <w:lsdException w:name="heading 2" w:uiPriority="9" w:qFormat="1"/>
+    <w:lsdException w:name="heading 3" w:uiPriority="9" w:qFormat="1"/>
+    <w:lsdException w:name="heading 4" w:uiPriority="9" w:qFormat="1"/>
+    <w:lsdException w:name="heading 5" w:uiPriority="9" w:qFormat="1"/>
+    <w:lsdException w:name="heading 6" w:uiPriority="9" w:qFormat="1"/>
+    <w:lsdException w:name="heading 7" w:uiPriority="9" w:qFormat="1"/>
+    <w:lsdException w:name="heading 8" w:uiPriority="9" w:qFormat="1"/>
+    <w:lsdException w:name="heading 9" w:uiPriority="9" w:qFormat="1"/>
+    <w:lsdException w:name="toc 1" w:uiPriority="39"/>
+    <w:lsdException w:name="toc 2" w:uiPriority="39"/>
+    <w:lsdException w:name="toc 3" w:uiPriority="39"/>
+    <w:lsdException w:name="toc 4" w:uiPriority="39"/>
+    <w:lsdException w:name="toc 5" w:uiPriority="39"/>
+    <w:lsdException w:name="toc 6" w:uiPriority="39"/>
+    <w:lsdException w:name="toc 7" w:uiPriority="39"/>
+    <w:lsdException w:name="toc 8" w:uiPriority="39"/>
+    <w:lsdException w:name="toc 9" w:uiPriority="39"/>
+    <w:lsdException w:name="caption" w:uiPriority="35" w:qFormat="1"/>
+    <w:lsdException w:name="Title" w:semiHidden="0" w:uiPriority="10" w:unhideWhenUsed="0" w:qFormat="1"/>
+    <w:lsdException w:name="Default Paragraph Font" w:uiPriority="1"/>
+    <w:lsdException w:name="Subtitle" w:semiHidden="0" w:uiPriority="11" w:unhideWhenUsed="0" w:qFormat="1"/>
+    <w:lsdException w:name="Strong" w:semiHidden="0" w:uiPriority="22" w:unhideWhenUsed="0" w:qFormat="1"/>
+    <w:lsdException w:name="Emphasis" w:semiHidden="0" w:uiPriority="20" w:unhideWhenUsed="0" w:qFormat="1"/>
+    <w:lsdException w:name="Table Grid" w:semiHidden="0" w:uiPriority="39" w:unhideWhenUsed="0"/>
+    <w:lsdException w:name="Placeholder Text" w:unhideWhenUsed="0"/>
+    <w:lsdException w:name="No Spacing" w:semiHidden="0" w:uiPriority="1" w:unhideWhenUsed="0" w:qFormat="1"/>
+    <w:lsdException w:name="Light Shading" w:semiHidden="0" w:uiPriority="60" w:unhideWhenUsed="0"/>
+    <w:lsdException w:name="Light List" w:semiHidden="0" w:uiPriority="61" w:unhideWhenUsed="0"/>
+    <w:lsdException w:name="Light Grid" w:semiHidden="0" w:uiPriority="62" w:unhideWhenUsed="0"/>
+    <w:lsdException w:name="Medium Shading 1" w:semiHidden="0" w:uiPriority="63" w:unhideWhenUsed="0"/>
+    <w:lsdException w:name="Medium Shading 2" w:semiHidden="0" w:uiPriority="64" w:unhideWhenUsed="0"/>
+    <w:lsdException w:name="Medium List 1" w:semiHidden="0" w:uiPriority="65" w:unhideWhenUsed="0"/>
+    <w:lsdException w:name="Medium List 2" w:semiHidden="0" w:uiPriority="66" w:unhideWhenUsed="0"/>
+    <w:lsdException w:name="Medium Grid 1" w:semiHidden="0" w:uiPriority="67" w:unhideWhenUsed="0"/>
+    <w:lsdException w:name="Medium Grid 2" w:semiHidden="0" w:uiPriority="68" w:unhideWhenUsed="0"/>
+    <w:lsdException w:name="Medium Grid 3" w:semiHidden="0" w:uiPriority="69" w:unhideWhenUsed="0"/>
+    <w:lsdException w:name="Dark List" w:semiHidden="0" w:uiPriority="70" w:unhideWhenUsed="0"/>
+    <w:lsdException w:name="Colorful Shading" w:semiHidden="0" w:uiPriority="71" w:unhideWhenUsed="0"/>
+    <w:lsdException w:name="Colorful List" w:semiHidden="0" w:uiPriority="72" w:unhideWhenUsed="0"/>
+    <w:lsdException w:name="Colorful Grid" w:semiHidden="0" w:uiPriority="73" w:unhideWhenUsed="0"/>
+    <w:lsdException w:name="Light Shading Accent 1" w:semiHidden="0" w:uiPriority="60" w:unhideWhenUsed="0"/>
+    <w:lsdException w:name="Light List Accent 1" w:semiHidden="0" w:uiPriority="61" w:unhideWhenUsed="0"/>
+    <w:lsdException w:name="Light Grid Accent 1" w:semiHidden="0" w:uiPriority="62" w:unhideWhenUsed="0"/>
+    <w:lsdException w:name="Medium Shading 1 Accent 1" w:semiHidden="0" w:uiPriority="63" w:unhideWhenUsed="0"/>
+    <w:lsdException w:name="Medium Shading 2 Accent 1" w:semiHidden="0" w:uiPriority="64" w:unhideWhenUsed="0"/>
+    <w:lsdException w:name="Medium List 1 Accent 1" w:semiHidden="0" w:uiPriority="65" w:unhideWhenUsed="0"/>
+    <w:lsdException w:name="Revision" w:unhideWhenUsed="0"/>
+    <w:lsdException w:name="List Paragraph" w:semiHidden="0" w:uiPriority="34" w:unhideWhenUsed="0" w:qFormat="1"/>
+    <w:lsdException w:name="Quote" w:semiHidden="0" w:uiPriority="29" w:unhideWhenUsed="0" w:qFormat="1"/>
+    <w:lsdException w:name="Intense Quote" w:semiHidden="0" w:uiPriority="30" w:unhideWhenUsed="0" w:qFormat="1"/>
+    <w:lsdException w:name="Medium List 2 Accent 1" w:semiHidden="0" w:uiPriority="66" w:unhideWhenUsed="0"/>
+    <w:lsdException w:name="Medium Grid 1 Accent 1" w:semiHidden="0" w:uiPriority="67" w:unhideWhenUsed="0"/>
+    <w:lsdException w:name="Medium Grid 2 Accent 1" w:semiHidden="0" w:uiPriority="68" w:unhideWhenUsed="0"/>
+    <w:lsdException w:name="Medium Grid 3 Accent 1" w:semiHidden="0" w:uiPriority="69" w:unhideWhenUsed="0"/>
+    <w:lsdException w:name="Dark List Accent 1" w:semiHidden="0" w:uiPriority="70" w:unhideWhenUsed="0"/>
+    <w:lsdException w:name="Colorful Shading Accent 1" w:semiHidden="0" w:uiPriority="71" w:unhideWhenUsed="0"/>
+    <w:lsdException w:name="Colorful List Accent 1" w:semiHidden="0" w:uiPriority="72" w:unhideWhenUsed="0"/>
+    <w:lsdException w:name="Colorful Grid Accent 1" w:semiHidden="0" w:uiPriority="73" w:unhideWhenUsed="0"/>
+    <w:lsdException w:name="Light Shading Accent 2" w:semiHidden="0" w:uiPriority="60" w:unhideWhenUsed="0"/>
+    <w:lsdException w:name="Light List Accent 2" w:semiHidden="0" w:uiPriority="61" w:unhideWhenUsed="0"/>
+    <w:lsdException w:name="Light Grid Accent 2" w:semiHidden="0" w:uiPriority="62" w:unhideWhenUsed="0"/>
+    <w:lsdException w:name="Medium Shading 1 Accent 2" w:semiHidden="0" w:uiPriority="63" w:unhideWhenUsed="0"/>
+    <w:lsdException w:name="Medium Shading 2 Accent 2" w:semiHidden="0" w:uiPriority="64" w:unhideWhenUsed="0"/>
+    <w:lsdException w:name="Medium List 1 Accent 2" w:semiHidden="0" w:uiPriority="65" w:unhideWhenUsed="0"/>
+    <w:lsdException w:name="Medium List 2 Accent 2" w:semiHidden="0" w:uiPriority="66" w:unhideWhenUsed="0"/>
+    <w:lsdException w:name="Medium Grid 1 Accent 2" w:semiHidden="0" w:uiPriority="67" w:unhideWhenUsed="0"/>
+    <w:lsdException w:name="Medium Grid 2 Accent 2" w:semiHidden="0" w:uiPriority="68" w:unhideWhenUsed="0"/>
+    <w:lsdException w:name="Medium Grid 3 Accent 2" w:semiHidden="0" w:uiPriority="69" w:unhideWhenUsed="0"/>
+    <w:lsdException w:name="Dark List Accent 2" w:semiHidden="0" w:uiPriority="70" w:unhideWhenUsed="0"/>
+    <w:lsdException w:name="Colorful Shading Accent 2" w:semiHidden="0" w:uiPriority="71" w:unhideWhenUsed="0"/>
+    <w:lsdException w:name="Colorful List Accent 2" w:semiHidden="0" w:uiPriority="72" w:unhideWhenUsed="0"/>
+    <w:lsdException w:name="Colorful Grid Accent 2" w:semiHidden="0" w:uiPriority="73" w:unhideWhenUsed="0"/>
+    <w:lsdException w:name="Light Shading Accent 3" w:semiHidden="0" w:uiPriority="60" w:unhideWhenUsed="0"/>
+    <w:lsdException w:name="Light List Accent 3" w:semiHidden="0" w:uiPriority="61" w:unhideWhenUsed="0"/>
+    <w:lsdException w:name="Light Grid Accent 3" w:semiHidden="0" w:uiPriority="62" w:unhideWhenUsed="0"/>
+    <w:lsdException w:name="Medium Shading 1 Accent 3" w:semiHidden="0" w:uiPriority="63" w:unhideWhenUsed="0"/>
+    <w:lsdException w:name="Medium Shading 2 Accent 3" w:semiHidden="0" w:uiPriority="64" w:unhideWhenUsed="0"/>
+    <w:lsdException w:name="Medium List 1 Accent 3" w:semiHidden="0" w:uiPriority="65" w:unhideWhenUsed="0"/>
+    <w:lsdException w:name="Medium List 2 Accent 3" w:semiHidden="0" w:uiPriority="66" w:unhideWhenUsed="0"/>
+    <w:lsdException w:name="Medium Grid 1 Accent 3" w:semiHidden="0" w:uiPriority="67" w:unhideWhenUsed="0"/>
+    <w:lsdException w:name="Medium Grid 2 Accent 3" w:semiHidden="0" w:uiPriority="68" w:unhideWhenUsed="0"/>
+    <w:lsdException w:name="Medium Grid 3 Accent 3" w:semiHidden="0" w:uiPriority="69" w:unhideWhenUsed="0"/>
+    <w:lsdException w:name="Dark List Accent 3" w:semiHidden="0" w:uiPriority="70" w:unhideWhenUsed="0"/>
+    <w:lsdException w:name="Colorful Shading Accent 3" w:semiHidden="0" w:uiPriority="71" w:unhideWhenUsed="0"/>
+    <w:lsdException w:name="Colorful List Accent 3" w:semiHidden="0" w:uiPriority="72" w:unhideWhenUsed="0"/>
+    <w:lsdException w:name="Colorful Grid Accent 3" w:semiHidden="0" w:uiPriority="73" w:unhideWhenUsed="0"/>
+    <w:lsdException w:name="Light Shading Accent 4" w:semiHidden="0" w:uiPriority="60" w:unhideWhenUsed="0"/>
+    <w:lsdException w:name="Light List Accent 4" w:semiHidden="0" w:uiPriority="61" w:unhideWhenUsed="0"/>
+    <w:lsdException w:name="Light Grid Accent 4" w:semiHidden="0" w:uiPriority="62" w:unhideWhenUsed="0"/>
+    <w:lsdException w:name="Medium Shading 1 Accent 4" w:semiHidden="0" w:uiPriority="63" w:unhideWhenUsed="0"/>
+    <w:lsdException w:name="Medium Shading 2 Accent 4" w:semiHidden="0" w:uiPriority="64" w:unhideWhenUsed="0"/>
+    <w:lsdException w:name="Medium List 1 Accent 4" w:semiHidden="0" w:uiPriority="65" w:unhideWhenUsed="0"/>
+    <w:lsdException w:name="Medium List 2 Accent 4" w:semiHidden="0" w:uiPriority="66" w:unhideWhenUsed="0"/>
+    <w:lsdException w:name="Medium Grid 1 Accent 4" w:semiHidden="0" w:uiPriority="67" w:unhideWhenUsed="0"/>
+    <w:lsdException w:name="Medium Grid 2 Accent 4" w:semiHidden="0" w:uiPriority="68" w:unhideWhenUsed="0"/>
+    <w:lsdException w:name="Medium Grid 3 Accent 4" w:semiHidden="0" w:uiPriority="69" w:unhideWhenUsed="0"/>
+    <w:lsdException w:name="Dark List Accent 4" w:semiHidden="0" w:uiPriority="70" w:unhideWhenUsed="0"/>
+    <w:lsdException w:name="Colorful Shading Accent 4" w:semiHidden="0" w:uiPriority="71" w:unhideWhenUsed="0"/>
+    <w:lsdException w:name="Colorful List Accent 4" w:semiHidden="0" w:uiPriority="72" w:unhideWhenUsed="0"/>
+    <w:lsdException w:name="Colorful Grid Accent 4" w:semiHidden="0" w:uiPriority="73" w:unhideWhenUsed="0"/>
+    <w:lsdException w:name="Light Shading Accent 5" w:semiHidden="0" w:uiPriority="60" w:unhideWhenUsed="0"/>
+    <w:lsdException w:name="Light List Accent 5" w:semiHidden="0" w:uiPriority="61" w:unhideWhenUsed="0"/>
+    <w:lsdException w:name="Light Grid Accent 5" w:semiHidden="0" w:uiPriority="62" w:unhideWhenUsed="0"/>
+    <w:lsdException w:name="Medium Shading 1 Accent 5" w:semiHidden="0" w:uiPriority="63" w:unhideWhenUsed="0"/>
+    <w:lsdException w:name="Medium Shading 2 Accent 5" w:semiHidden="0" w:uiPriority="64" w:unhideWhenUsed="0"/>
+    <w:lsdException w:name="Medium List 1 Accent 5" w:semiHidden="0" w:uiPriority="65" w:unhideWhenUsed="0"/>
+    <w:lsdException w:name="Medium List 2 Accent 5" w:semiHidden="0" w:uiPriority="66" w:unhideWhenUsed="0"/>
+    <w:lsdException w:name="Medium Grid 1 Accent 5" w:semiHidden="0" w:uiPriority="67" w:unhideWhenUsed="0"/>
+    <w:lsdException w:name="Medium Grid 2 Accent 5" w:semiHidden="0" w:uiPriority="68" w:unhideWhenUsed="0"/>
+    <w:lsdException w:name="Medium Grid 3 Accent 5" w:semiHidden="0" w:uiPriority="69" w:unhideWhenUsed="0"/>
+    <w:lsdException w:name="Dark List Accent 5" w:semiHidden="0" w:uiPriority="70" w:unhideWhenUsed="0"/>
+    <w:lsdException w:name="Colorful Shading Accent 5" w:semiHidden="0" w:uiPriority="71" w:unhideWhenUsed="0"/>
+    <w:lsdException w:name="Colorful List Accent 5" w:semiHidden="0" w:uiPriority="72" w:unhideWhenUsed="0"/>
+    <w:lsdException w:name="Colorful Grid Accent 5" w:semiHidden="0" w:uiPriority="73" w:unhideWhenUsed="0"/>
+    <w:lsdException w:name="Light Shading Accent 6" w:semiHidden="0" w:uiPriority="60" w:unhideWhenUsed="0"/>
+    <w:lsdException w:name="Light List Accent 6" w:semiHidden="0" w:uiPriority="61" w:unhideWhenUsed="0"/>
+    <w:lsdException w:name="Light Grid Accent 6" w:semiHidden="0" w:uiPriority="62" w:unhideWhenUsed="0"/>
+    <w:lsdException w:name="Medium Shading 1 Accent 6" w:semiHidden="0" w:uiPriority="63" w:unhideWhenUsed="0"/>
+    <w:lsdException w:name="Medium Shading 2 Accent 6" w:semiHidden="0" w:uiPriority="64" w:unhideWhenUsed="0"/>
+    <w:lsdException w:name="Medium List 1 Accent 6" w:semiHidden="0" w:uiPriority="65" w:unhideWhenUsed="0"/>
+    <w:lsdException w:name="Medium List 2 Accent 6" w:semiHidden="0" w:uiPriority="66" w:unhideWhenUsed="0"/>
+    <w:lsdException w:name="Medium Grid 1 Accent 6" w:semiHidden="0" w:uiPriority="67" w:unhideWhenUsed="0"/>
+    <w:lsdException w:name="Medium Grid 2 Accent 6" w:semiHidden="0" w:uiPriority="68" w:unhideWhenUsed="0"/>
+    <w:lsdException w:name="Medium Grid 3 Accent 6" w:semiHidden="0" w:uiPriority="69" w:unhideWhenUsed="0"/>
+    <w:lsdException w:name="Dark List Accent 6" w:semiHidden="0" w:uiPriority="70" w:unhideWhenUsed="0"/>
+    <w:lsdException w:name="Colorful Shading Accent 6" w:semiHidden="0" w:uiPriority="71" w:unhideWhenUsed="0"/>
+    <w:lsdException w:name="Colorful List Accent 6" w:semiHidden="0" w:uiPriority="72" w:unhideWhenUsed="0"/>
+    <w:lsdException w:name="Colorful Grid Accent 6" w:semiHidden="0" w:uiPriority="73" w:unhideWhenUsed="0"/>
+    <w:lsdException w:name="Subtle Emphasis" w:semiHidden="0" w:uiPriority="19" w:unhideWhenUsed="0" w:qFormat="1"/>
+    <w:lsdException w:name="Intense Emphasis" w:semiHidden="0" w:uiPriority="21" w:unhideWhenUsed="0" w:qFormat="1"/>
+    <w:lsdException w:name="Subtle Reference" w:semiHidden="0" w:uiPriority="31" w:unhideWhenUsed="0" w:qFormat="1"/>
+    <w:lsdException w:name="Intense Reference" w:semiHidden="0" w:uiPriority="32" w:unhideWhenUsed="0" w:qFormat="1"/>
+    <w:lsdException w:name="Book Title" w:semiHidden="0" w:uiPriority="33" w:unhideWhenUsed="0" w:qFormat="1"/>
+    <w:lsdException w:name="Bibliography" w:uiPriority="37"/>
+    <w:lsdException w:name="TOC Heading" w:uiPriority="39" w:qFormat="1"/>
+  </w:latentStyles>
+  <w:style w:type="paragraph" w:default="1" w:styleId="Normal">
+    <w:name w:val="Normal"/>
+    <w:qFormat/>
+  </w:style>
+  <w:style w:type="paragraph" w:styleId="Heading1">
+    <w:name w:val="heading 1"/>
+    <w:basedOn w:val="Normal"/>
+    <w:next w:val="Normal"/>
+    <w:link w:val="Heading1Char"/>
+    <w:uiPriority w:val="9"/>
+    <w:qFormat/>
+    <w:rsid w:val="003A2B58"/>
+    <w:pPr>
+      <w:keepNext/>
+      <w:keepLines/>
+      <w:pageBreakBefore/>
+      <w:numPr>
+        <w:numId w:val="1"/>
+      </w:numPr>
+      <w:pBdr>
+        <w:bottom w:val="single" w:sz="4" w:space="1" w:color="5B9BD5" w:themeColor="accent1"/>
+      </w:pBdr>
+      <w:spacing w:before="240" w:after="60" w:line="240" w:lineRule="auto"/>
+      <w:outlineLvl w:val="0"/>
+    </w:pPr>
+    <w:rPr>
+      <w:rFonts w:asciiTheme="majorHAnsi" w:eastAsiaTheme="majorEastAsia" w:hAnsiTheme="majorHAnsi" w:cstheme="majorBidi"/>
+      <w:bCs/>
+      <w:color w:val="323E4F" w:themeColor="text2" w:themeShade="BF"/>
+      <w:kern w:val="32"/>
+      <w:sz w:val="52"/>
+      <w:szCs w:val="52"/>
+    </w:rPr>
+  </w:style>
+  <w:style w:type="paragraph" w:styleId="Heading2">
+    <w:name w:val="heading 2"/>
+    <w:basedOn w:val="Normal"/>
+    <w:next w:val="Normal"/>
+    <w:link w:val="Heading2Char"/>
+    <w:uiPriority w:val="9"/>
+    <w:unhideWhenUsed/>
+    <w:qFormat/>
+    <w:rsid w:val="003A2B58"/>
+    <w:pPr>
+      <w:keepNext/>
+      <w:keepLines/>
+      <w:numPr>
+        <w:ilvl w:val="1"/>
+        <w:numId w:val="1"/>
+      </w:numPr>
+      <w:spacing w:before="360" w:after="240" w:line="360" w:lineRule="auto"/>
+      <w:jc w:val="both"/>
+      <w:outlineLvl w:val="1"/>
+    </w:pPr>
+    <w:rPr>
+      <w:rFonts w:asciiTheme="majorHAnsi" w:eastAsiaTheme="majorEastAsia" w:hAnsiTheme="majorHAnsi" w:cstheme="majorBidi"/>
+      <w:b/>
+      <w:bCs/>
+      <w:iCs/>
+      <w:sz w:val="40"/>
+      <w:szCs w:val="28"/>
+    </w:rPr>
+  </w:style>
+  <w:style w:type="paragraph" w:styleId="Heading3">
+    <w:name w:val="heading 3"/>
+    <w:basedOn w:val="Normal"/>
+    <w:next w:val="Normal"/>
+    <w:link w:val="Heading3Char"/>
+    <w:autoRedefine/>
+    <w:uiPriority w:val="9"/>
+    <w:unhideWhenUsed/>
+    <w:qFormat/>
+    <w:rsid w:val="003A2B58"/>
+    <w:pPr>
+      <w:keepNext/>
+      <w:keepLines/>
+      <w:numPr>
+        <w:ilvl w:val="2"/>
+        <w:numId w:val="1"/>
+      </w:numPr>
+      <w:spacing w:before="360" w:after="240" w:line="240" w:lineRule="auto"/>
+      <w:jc w:val="both"/>
+      <w:outlineLvl w:val="2"/>
+    </w:pPr>
+    <w:rPr>
+      <w:rFonts w:asciiTheme="majorHAnsi" w:eastAsia="Cambria" w:hAnsiTheme="majorHAnsi" w:cstheme="majorBidi"/>
+      <w:b/>
+      <w:bCs/>
+      <w:sz w:val="32"/>
+      <w:szCs w:val="28"/>
+    </w:rPr>
+  </w:style>
+  <w:style w:type="paragraph" w:styleId="Heading4">
+    <w:name w:val="heading 4"/>
+    <w:basedOn w:val="Normal"/>
+    <w:next w:val="Normal"/>
+    <w:link w:val="Heading4Char"/>
+    <w:uiPriority w:val="9"/>
+    <w:unhideWhenUsed/>
+    <w:qFormat/>
+    <w:rsid w:val="003A2B58"/>
+    <w:pPr>
+      <w:keepNext/>
+      <w:keepLines/>
+      <w:numPr>
+        <w:ilvl w:val="3"/>
+        <w:numId w:val="1"/>
+      </w:numPr>
+      <w:spacing w:before="240" w:after="240" w:line="240" w:lineRule="auto"/>
+      <w:jc w:val="both"/>
+      <w:outlineLvl w:val="3"/>
+    </w:pPr>
+    <w:rPr>
+      <w:rFonts w:asciiTheme="majorHAnsi" w:eastAsiaTheme="minorEastAsia" w:hAnsiTheme="majorHAnsi"/>
+      <w:b/>
+      <w:bCs/>
+      <w:sz w:val="26"/>
+      <w:szCs w:val="28"/>
+    </w:rPr>
+  </w:style>
+  <w:style w:type="paragraph" w:styleId="Heading5">
+    <w:name w:val="heading 5"/>
+    <w:basedOn w:val="Normal"/>
+    <w:next w:val="Normal"/>
+    <w:link w:val="Heading5Char"/>
+    <w:uiPriority w:val="9"/>
+    <w:unhideWhenUsed/>
+    <w:qFormat/>
+    <w:rsid w:val="003A2B58"/>
+    <w:pPr>
+      <w:keepNext/>
+      <w:keepLines/>
+      <w:numPr>
+        <w:ilvl w:val="4"/>
+        <w:numId w:val="1"/>
+      </w:numPr>
+      <w:spacing w:before="120" w:after="120" w:line="240" w:lineRule="auto"/>
+      <w:jc w:val="both"/>
+      <w:outlineLvl w:val="4"/>
+    </w:pPr>
+    <w:rPr>
+      <w:rFonts w:asciiTheme="majorHAnsi" w:eastAsiaTheme="minorEastAsia" w:hAnsiTheme="majorHAnsi"/>
+      <w:b/>
+      <w:bCs/>
+      <w:iCs/>
+      <w:sz w:val="24"/>
+      <w:szCs w:val="26"/>
+    </w:rPr>
+  </w:style>
+  <w:style w:type="paragraph" w:styleId="Heading6">
+    <w:name w:val="heading 6"/>
+    <w:basedOn w:val="Normal"/>
+    <w:next w:val="Normal"/>
+    <w:link w:val="Heading6Char"/>
+    <w:uiPriority w:val="9"/>
+    <w:qFormat/>
+    <w:rsid w:val="003A2B58"/>
+    <w:pPr>
+      <w:keepNext/>
+      <w:keepLines/>
+      <w:numPr>
+        <w:ilvl w:val="5"/>
+        <w:numId w:val="1"/>
+      </w:numPr>
+      <w:spacing w:before="120" w:after="120" w:line="240" w:lineRule="auto"/>
+      <w:outlineLvl w:val="5"/>
+    </w:pPr>
+    <w:rPr>
+      <w:rFonts w:ascii="Cambria" w:eastAsia="Times New Roman" w:hAnsi="Cambria"/>
+      <w:bCs/>
+      <w:sz w:val="24"/>
+    </w:rPr>
+  </w:style>
+  <w:style w:type="paragraph" w:styleId="Heading7">
+    <w:name w:val="heading 7"/>
+    <w:basedOn w:val="Normal"/>
+    <w:next w:val="Normal"/>
+    <w:link w:val="Heading7Char"/>
+    <w:uiPriority w:val="9"/>
+    <w:semiHidden/>
+    <w:unhideWhenUsed/>
+    <w:qFormat/>
+    <w:rsid w:val="003A2B58"/>
+    <w:pPr>
+      <w:numPr>
+        <w:ilvl w:val="6"/>
+        <w:numId w:val="1"/>
+      </w:numPr>
+      <w:spacing w:before="240" w:after="60" w:line="240" w:lineRule="auto"/>
+      <w:jc w:val="both"/>
+      <w:outlineLvl w:val="6"/>
+    </w:pPr>
+    <w:rPr>
+      <w:rFonts w:ascii="Cambria" w:eastAsiaTheme="minorEastAsia" w:hAnsi="Cambria"/>
+      <w:sz w:val="24"/>
+      <w:szCs w:val="24"/>
+    </w:rPr>
+  </w:style>
+  <w:style w:type="paragraph" w:styleId="Heading8">
+    <w:name w:val="heading 8"/>
+    <w:basedOn w:val="Normal"/>
+    <w:next w:val="Normal"/>
+    <w:link w:val="Heading8Char"/>
+    <w:uiPriority w:val="9"/>
+    <w:semiHidden/>
+    <w:unhideWhenUsed/>
+    <w:qFormat/>
+    <w:rsid w:val="003A2B58"/>
+    <w:pPr>
+      <w:numPr>
+        <w:ilvl w:val="7"/>
+        <w:numId w:val="1"/>
+      </w:numPr>
+      <w:spacing w:before="240" w:after="60" w:line="240" w:lineRule="auto"/>
+      <w:jc w:val="both"/>
+      <w:outlineLvl w:val="7"/>
+    </w:pPr>
+    <w:rPr>
+      <w:rFonts w:ascii="Cambria" w:eastAsiaTheme="minorEastAsia" w:hAnsi="Cambria"/>
+      <w:i/>
+      <w:iCs/>
+      <w:sz w:val="24"/>
+      <w:szCs w:val="24"/>
+    </w:rPr>
+  </w:style>
+  <w:style w:type="paragraph" w:styleId="Heading9">
+    <w:name w:val="heading 9"/>
+    <w:basedOn w:val="Normal"/>
+    <w:next w:val="Normal"/>
+    <w:link w:val="Heading9Char"/>
+    <w:uiPriority w:val="9"/>
+    <w:semiHidden/>
+    <w:unhideWhenUsed/>
+    <w:qFormat/>
+    <w:rsid w:val="003A2B58"/>
+    <w:pPr>
+      <w:numPr>
+        <w:ilvl w:val="8"/>
+        <w:numId w:val="1"/>
+      </w:numPr>
+      <w:spacing w:before="240" w:after="60" w:line="240" w:lineRule="auto"/>
+      <w:jc w:val="both"/>
+      <w:outlineLvl w:val="8"/>
+    </w:pPr>
+    <w:rPr>
+      <w:rFonts w:asciiTheme="majorHAnsi" w:eastAsiaTheme="majorEastAsia" w:hAnsiTheme="majorHAnsi" w:cstheme="majorBidi"/>
+    </w:rPr>
+  </w:style>
+  <w:style w:type="character" w:default="1" w:styleId="DefaultParagraphFont">
+    <w:name w:val="Default Paragraph Font"/>
+    <w:uiPriority w:val="1"/>
+    <w:semiHidden/>
+    <w:unhideWhenUsed/>
+  </w:style>
+  <w:style w:type="table" w:default="1" w:styleId="TableNormal">
+    <w:name w:val="Normal Table"/>
+    <w:uiPriority w:val="99"/>
+    <w:semiHidden/>
+    <w:unhideWhenUsed/>
+    <w:tblPr>
+      <w:tblInd w:w="0" w:type="dxa"/>
+      <w:tblCellMar>
+        <w:top w:w="0" w:type="dxa"/>
+        <w:left w:w="108" w:type="dxa"/>
+        <w:bottom w:w="0" w:type="dxa"/>
+        <w:right w:w="108" w:type="dxa"/>
+      </w:tblCellMar>
+    </w:tblPr>
+  </w:style>
+  <w:style w:type="numbering" w:default="1" w:styleId="NoList">
+    <w:name w:val="No List"/>
+    <w:uiPriority w:val="99"/>
+    <w:semiHidden/>
+    <w:unhideWhenUsed/>
+  </w:style>
+  <w:style w:type="character" w:customStyle="1" w:styleId="Heading1Char">
+    <w:name w:val="Heading 1 Char"/>
+    <w:basedOn w:val="DefaultParagraphFont"/>
+    <w:link w:val="Heading1"/>
+    <w:uiPriority w:val="9"/>
+    <w:rsid w:val="003A2B58"/>
+    <w:rPr>
+      <w:rFonts w:asciiTheme="majorHAnsi" w:eastAsiaTheme="majorEastAsia" w:hAnsiTheme="majorHAnsi" w:cstheme="majorBidi"/>
+      <w:bCs/>
+      <w:color w:val="323E4F" w:themeColor="text2" w:themeShade="BF"/>
+      <w:kern w:val="32"/>
+      <w:sz w:val="52"/>
+      <w:szCs w:val="52"/>
+    </w:rPr>
+  </w:style>
+  <w:style w:type="character" w:customStyle="1" w:styleId="Heading2Char">
+    <w:name w:val="Heading 2 Char"/>
+    <w:basedOn w:val="DefaultParagraphFont"/>
+    <w:link w:val="Heading2"/>
+    <w:uiPriority w:val="9"/>
+    <w:rsid w:val="003A2B58"/>
+    <w:rPr>
+      <w:rFonts w:asciiTheme="majorHAnsi" w:eastAsiaTheme="majorEastAsia" w:hAnsiTheme="majorHAnsi" w:cstheme="majorBidi"/>
+      <w:b/>
+      <w:bCs/>
+      <w:iCs/>
+      <w:sz w:val="40"/>
+      <w:szCs w:val="28"/>
+    </w:rPr>
+  </w:style>
+  <w:style w:type="character" w:customStyle="1" w:styleId="Heading3Char">
+    <w:name w:val="Heading 3 Char"/>
+    <w:basedOn w:val="DefaultParagraphFont"/>
+    <w:link w:val="Heading3"/>
+    <w:uiPriority w:val="9"/>
+    <w:rsid w:val="003A2B58"/>
+    <w:rPr>
+      <w:rFonts w:asciiTheme="majorHAnsi" w:eastAsia="Cambria" w:hAnsiTheme="majorHAnsi" w:cstheme="majorBidi"/>
+      <w:b/>
+      <w:bCs/>
+      <w:sz w:val="32"/>
+      <w:szCs w:val="28"/>
+    </w:rPr>
+  </w:style>
+  <w:style w:type="character" w:customStyle="1" w:styleId="Heading4Char">
+    <w:name w:val="Heading 4 Char"/>
+    <w:basedOn w:val="DefaultParagraphFont"/>
+    <w:link w:val="Heading4"/>
+    <w:uiPriority w:val="9"/>
+    <w:rsid w:val="003A2B58"/>
+    <w:rPr>
+      <w:rFonts w:asciiTheme="majorHAnsi" w:eastAsiaTheme="minorEastAsia" w:hAnsiTheme="majorHAnsi"/>
+      <w:b/>
+      <w:bCs/>
+      <w:sz w:val="26"/>
+      <w:szCs w:val="28"/>
+    </w:rPr>
+  </w:style>
+  <w:style w:type="character" w:customStyle="1" w:styleId="Heading5Char">
+    <w:name w:val="Heading 5 Char"/>
+    <w:basedOn w:val="DefaultParagraphFont"/>
+    <w:link w:val="Heading5"/>
+    <w:uiPriority w:val="9"/>
+    <w:rsid w:val="003A2B58"/>
+    <w:rPr>
+      <w:rFonts w:asciiTheme="majorHAnsi" w:eastAsiaTheme="minorEastAsia" w:hAnsiTheme="majorHAnsi"/>
+      <w:b/>
+      <w:bCs/>
+      <w:iCs/>
+      <w:sz w:val="24"/>
+      <w:szCs w:val="26"/>
+    </w:rPr>
+  </w:style>
+  <w:style w:type="character" w:customStyle="1" w:styleId="Heading6Char">
+    <w:name w:val="Heading 6 Char"/>
+    <w:basedOn w:val="DefaultParagraphFont"/>
+    <w:link w:val="Heading6"/>
+    <w:uiPriority w:val="9"/>
+    <w:rsid w:val="003A2B58"/>
+    <w:rPr>
+      <w:rFonts w:ascii="Cambria" w:eastAsia="Times New Roman" w:hAnsi="Cambria"/>
+      <w:bCs/>
+      <w:sz w:val="24"/>
+    </w:rPr>
+  </w:style>
+  <w:style w:type="character" w:customStyle="1" w:styleId="Heading7Char">
+    <w:name w:val="Heading 7 Char"/>
+    <w:basedOn w:val="DefaultParagraphFont"/>
+    <w:link w:val="Heading7"/>
+    <w:uiPriority w:val="9"/>
+    <w:semiHidden/>
+    <w:rsid w:val="003A2B58"/>
+    <w:rPr>
+      <w:rFonts w:ascii="Cambria" w:eastAsiaTheme="minorEastAsia" w:hAnsi="Cambria"/>
+      <w:sz w:val="24"/>
+      <w:szCs w:val="24"/>
+    </w:rPr>
+  </w:style>
+  <w:style w:type="character" w:customStyle="1" w:styleId="Heading8Char">
+    <w:name w:val="Heading 8 Char"/>
+    <w:basedOn w:val="DefaultParagraphFont"/>
+    <w:link w:val="Heading8"/>
+    <w:uiPriority w:val="9"/>
+    <w:semiHidden/>
+    <w:rsid w:val="003A2B58"/>
+    <w:rPr>
+      <w:rFonts w:ascii="Cambria" w:eastAsiaTheme="minorEastAsia" w:hAnsi="Cambria"/>
+      <w:i/>
+      <w:iCs/>
+      <w:sz w:val="24"/>
+      <w:szCs w:val="24"/>
+    </w:rPr>
+  </w:style>
+  <w:style w:type="character" w:customStyle="1" w:styleId="Heading9Char">
+    <w:name w:val="Heading 9 Char"/>
+    <w:basedOn w:val="DefaultParagraphFont"/>
+    <w:link w:val="Heading9"/>
+    <w:uiPriority w:val="9"/>
+    <w:semiHidden/>
+    <w:rsid w:val="003A2B58"/>
+    <w:rPr>
+      <w:rFonts w:asciiTheme="majorHAnsi" w:eastAsiaTheme="majorEastAsia" w:hAnsiTheme="majorHAnsi" w:cstheme="majorBidi"/>
+    </w:rPr>
+  </w:style>
+  <w:style w:type="paragraph" w:styleId="TableofFigures">
+    <w:name w:val="table of figures"/>
+    <w:basedOn w:val="Normal"/>
+    <w:next w:val="Normal"/>
+    <w:uiPriority w:val="99"/>
+    <w:unhideWhenUsed/>
+    <w:rsid w:val="003A2B58"/>
+    <w:pPr>
+      <w:spacing w:before="120" w:after="120" w:line="276" w:lineRule="auto"/>
+      <w:jc w:val="both"/>
+    </w:pPr>
+    <w:rPr>
+      <w:rFonts w:eastAsiaTheme="minorEastAsia"/>
+      <w:sz w:val="24"/>
+      <w:lang w:val="en-GB" w:eastAsia="ja-JP"/>
+    </w:rPr>
+  </w:style>
+  <w:style w:type="table" w:styleId="TableGrid">
+    <w:name w:val="Table Grid"/>
+    <w:basedOn w:val="TableNormal"/>
+    <w:uiPriority w:val="39"/>
+    <w:rsid w:val="003A2B58"/>
+    <w:pPr>
+      <w:spacing w:after="0" w:line="240" w:lineRule="auto"/>
+    </w:pPr>
+    <w:rPr>
+      <w:rFonts w:ascii="Cambria" w:eastAsiaTheme="minorEastAsia" w:hAnsi="Cambria"/>
+      <w:sz w:val="24"/>
+      <w:lang w:val="en-GB" w:eastAsia="ja-JP"/>
+    </w:rPr>
+    <w:tblPr>
+      <w:tblInd w:w="0" w:type="dxa"/>
+      <w:tblBorders>
+        <w:top w:val="single" w:sz="4" w:space="0" w:color="auto"/>
+        <w:left w:val="single" w:sz="4" w:space="0" w:color="auto"/>
+        <w:bottom w:val="single" w:sz="4" w:space="0" w:color="auto"/>
+        <w:right w:val="single" w:sz="4" w:space="0" w:color="auto"/>
+        <w:insideH w:val="single" w:sz="4" w:space="0" w:color="auto"/>
+        <w:insideV w:val="single" w:sz="4" w:space="0" w:color="auto"/>
+      </w:tblBorders>
+      <w:tblCellMar>
+        <w:top w:w="0" w:type="dxa"/>
+        <w:left w:w="108" w:type="dxa"/>
+        <w:bottom w:w="0" w:type="dxa"/>
+        <w:right w:w="108" w:type="dxa"/>
+      </w:tblCellMar>
+    </w:tblPr>
+  </w:style>
+  <w:style w:type="paragraph" w:styleId="ListParagraph">
+    <w:name w:val="List Paragraph"/>
+    <w:basedOn w:val="Normal"/>
+    <w:link w:val="ListParagraphChar"/>
+    <w:uiPriority w:val="34"/>
+    <w:qFormat/>
+    <w:rsid w:val="003A2B58"/>
+    <w:pPr>
+      <w:spacing w:before="120" w:after="120" w:line="240" w:lineRule="auto"/>
+      <w:ind w:left="567"/>
+      <w:contextualSpacing/>
+    </w:pPr>
+    <w:rPr>
+      <w:rFonts w:ascii="Cambria" w:eastAsiaTheme="minorEastAsia" w:hAnsi="Cambria"/>
+      <w:sz w:val="24"/>
+      <w:lang w:val="en-GB" w:eastAsia="ja-JP"/>
+    </w:rPr>
+  </w:style>
+  <w:style w:type="paragraph" w:styleId="Caption">
+    <w:name w:val="caption"/>
+    <w:basedOn w:val="Normal"/>
+    <w:next w:val="Normal"/>
+    <w:uiPriority w:val="35"/>
+    <w:unhideWhenUsed/>
+    <w:rsid w:val="003A2B58"/>
+    <w:pPr>
+      <w:spacing w:before="120" w:after="240" w:line="240" w:lineRule="auto"/>
+      <w:jc w:val="center"/>
+    </w:pPr>
+    <w:rPr>
+      <w:rFonts w:asciiTheme="majorHAnsi" w:eastAsiaTheme="minorEastAsia" w:hAnsiTheme="majorHAnsi"/>
+      <w:b/>
+      <w:bCs/>
+      <w:sz w:val="24"/>
+      <w:szCs w:val="18"/>
+      <w:lang w:val="en-GB" w:eastAsia="ja-JP"/>
+    </w:rPr>
+  </w:style>
+  <w:style w:type="paragraph" w:styleId="BodyText">
+    <w:name w:val="Body Text"/>
+    <w:basedOn w:val="Normal"/>
+    <w:link w:val="BodyTextChar"/>
+    <w:uiPriority w:val="99"/>
+    <w:unhideWhenUsed/>
+    <w:rsid w:val="003A2B58"/>
+    <w:pPr>
+      <w:spacing w:before="120" w:after="120" w:line="276" w:lineRule="auto"/>
+      <w:jc w:val="both"/>
+    </w:pPr>
+    <w:rPr>
+      <w:rFonts w:ascii="Cambria" w:eastAsiaTheme="minorEastAsia" w:hAnsi="Cambria"/>
+      <w:lang w:val="en-GB" w:eastAsia="ja-JP"/>
+    </w:rPr>
+  </w:style>
+  <w:style w:type="character" w:customStyle="1" w:styleId="BodyTextChar">
+    <w:name w:val="Body Text Char"/>
+    <w:basedOn w:val="DefaultParagraphFont"/>
+    <w:link w:val="BodyText"/>
+    <w:uiPriority w:val="99"/>
+    <w:rsid w:val="003A2B58"/>
+    <w:rPr>
+      <w:rFonts w:ascii="Cambria" w:eastAsiaTheme="minorEastAsia" w:hAnsi="Cambria"/>
+      <w:lang w:val="en-GB" w:eastAsia="ja-JP"/>
+    </w:rPr>
+  </w:style>
+  <w:style w:type="character" w:customStyle="1" w:styleId="ListParagraphChar">
+    <w:name w:val="List Paragraph Char"/>
+    <w:link w:val="ListParagraph"/>
+    <w:uiPriority w:val="34"/>
+    <w:locked/>
+    <w:rsid w:val="003A2B58"/>
+    <w:rPr>
+      <w:rFonts w:ascii="Cambria" w:eastAsiaTheme="minorEastAsia" w:hAnsi="Cambria"/>
+      <w:sz w:val="24"/>
+      <w:lang w:val="en-GB" w:eastAsia="ja-JP"/>
+    </w:rPr>
+  </w:style>
+  <w:style w:type="character" w:styleId="PlaceholderText">
+    <w:name w:val="Placeholder Text"/>
+    <w:basedOn w:val="DefaultParagraphFont"/>
+    <w:uiPriority w:val="99"/>
+    <w:semiHidden/>
+    <w:rsid w:val="003A2B58"/>
+    <w:rPr>
+      <w:color w:val="808080"/>
+    </w:rPr>
+  </w:style>
+  <w:style w:type="numbering" w:customStyle="1" w:styleId="ULStyle2">
+    <w:name w:val="UL Style 2"/>
+    <w:uiPriority w:val="99"/>
+    <w:rsid w:val="003A2B58"/>
+    <w:pPr>
+      <w:numPr>
+        <w:numId w:val="2"/>
+      </w:numPr>
+    </w:pPr>
+  </w:style>
+  <w:style w:type="paragraph" w:customStyle="1" w:styleId="FreeCaption">
+    <w:name w:val="Free Caption"/>
+    <w:basedOn w:val="Normal"/>
+    <w:next w:val="Normal"/>
+    <w:link w:val="FreeCaptionChar"/>
+    <w:qFormat/>
+    <w:rsid w:val="003A2B58"/>
+    <w:pPr>
+      <w:keepNext/>
+      <w:keepLines/>
+      <w:spacing w:before="240" w:after="120" w:line="240" w:lineRule="auto"/>
+      <w:jc w:val="center"/>
+    </w:pPr>
+    <w:rPr>
+      <w:rFonts w:ascii="Cambria" w:eastAsia="Cambria" w:hAnsi="Cambria"/>
+      <w:b/>
+      <w:sz w:val="24"/>
+      <w:szCs w:val="24"/>
+      <w:lang w:val="en-GB" w:eastAsia="ja-JP"/>
+    </w:rPr>
+  </w:style>
+  <w:style w:type="character" w:customStyle="1" w:styleId="FreeCaptionChar">
+    <w:name w:val="Free Caption Char"/>
+    <w:basedOn w:val="Heading5Char"/>
+    <w:link w:val="FreeCaption"/>
+    <w:rsid w:val="003A2B58"/>
+    <w:rPr>
+      <w:rFonts w:ascii="Cambria" w:eastAsia="Cambria" w:hAnsi="Cambria"/>
+      <w:b/>
+      <w:bCs w:val="0"/>
+      <w:iCs w:val="0"/>
+      <w:sz w:val="24"/>
+      <w:szCs w:val="24"/>
+      <w:lang w:val="en-GB" w:eastAsia="ja-JP"/>
+    </w:rPr>
+  </w:style>
+  <w:style w:type="character" w:styleId="CommentReference">
+    <w:name w:val="annotation reference"/>
+    <w:basedOn w:val="DefaultParagraphFont"/>
+    <w:uiPriority w:val="99"/>
+    <w:semiHidden/>
+    <w:unhideWhenUsed/>
+    <w:rsid w:val="00F31CF7"/>
+    <w:rPr>
+      <w:sz w:val="16"/>
+      <w:szCs w:val="16"/>
+    </w:rPr>
+  </w:style>
+  <w:style w:type="paragraph" w:styleId="CommentText">
+    <w:name w:val="annotation text"/>
+    <w:basedOn w:val="Normal"/>
+    <w:link w:val="CommentTextChar"/>
+    <w:uiPriority w:val="99"/>
+    <w:semiHidden/>
+    <w:unhideWhenUsed/>
+    <w:rsid w:val="00F31CF7"/>
+    <w:pPr>
+      <w:spacing w:line="240" w:lineRule="auto"/>
+    </w:pPr>
+    <w:rPr>
+      <w:sz w:val="20"/>
+      <w:szCs w:val="20"/>
+    </w:rPr>
+  </w:style>
+  <w:style w:type="character" w:customStyle="1" w:styleId="CommentTextChar">
+    <w:name w:val="Comment Text Char"/>
+    <w:basedOn w:val="DefaultParagraphFont"/>
+    <w:link w:val="CommentText"/>
+    <w:uiPriority w:val="99"/>
+    <w:semiHidden/>
+    <w:rsid w:val="00F31CF7"/>
+    <w:rPr>
+      <w:sz w:val="20"/>
+      <w:szCs w:val="20"/>
+    </w:rPr>
+  </w:style>
+  <w:style w:type="paragraph" w:styleId="CommentSubject">
+    <w:name w:val="annotation subject"/>
+    <w:basedOn w:val="CommentText"/>
+    <w:next w:val="CommentText"/>
+    <w:link w:val="CommentSubjectChar"/>
+    <w:uiPriority w:val="99"/>
+    <w:semiHidden/>
+    <w:unhideWhenUsed/>
+    <w:rsid w:val="00F31CF7"/>
+    <w:rPr>
+      <w:b/>
+      <w:bCs/>
+    </w:rPr>
+  </w:style>
+  <w:style w:type="character" w:customStyle="1" w:styleId="CommentSubjectChar">
+    <w:name w:val="Comment Subject Char"/>
+    <w:basedOn w:val="CommentTextChar"/>
+    <w:link w:val="CommentSubject"/>
+    <w:uiPriority w:val="99"/>
+    <w:semiHidden/>
+    <w:rsid w:val="00F31CF7"/>
+    <w:rPr>
+      <w:b/>
+      <w:bCs/>
+      <w:sz w:val="20"/>
+      <w:szCs w:val="20"/>
+    </w:rPr>
+  </w:style>
+  <w:style w:type="paragraph" w:styleId="BalloonText">
+    <w:name w:val="Balloon Text"/>
+    <w:basedOn w:val="Normal"/>
+    <w:link w:val="BalloonTextChar"/>
+    <w:uiPriority w:val="99"/>
+    <w:semiHidden/>
+    <w:unhideWhenUsed/>
+    <w:rsid w:val="00F31CF7"/>
+    <w:pPr>
+      <w:spacing w:after="0" w:line="240" w:lineRule="auto"/>
+    </w:pPr>
+    <w:rPr>
+      <w:rFonts w:ascii="Segoe UI" w:hAnsi="Segoe UI" w:cs="Segoe UI"/>
+      <w:sz w:val="18"/>
+      <w:szCs w:val="18"/>
+    </w:rPr>
+  </w:style>
+  <w:style w:type="character" w:customStyle="1" w:styleId="BalloonTextChar">
+    <w:name w:val="Balloon Text Char"/>
+    <w:basedOn w:val="DefaultParagraphFont"/>
+    <w:link w:val="BalloonText"/>
+    <w:uiPriority w:val="99"/>
+    <w:semiHidden/>
+    <w:rsid w:val="00F31CF7"/>
+    <w:rPr>
+      <w:rFonts w:ascii="Segoe UI" w:hAnsi="Segoe UI" w:cs="Segoe UI"/>
+      <w:sz w:val="18"/>
+      <w:szCs w:val="18"/>
+    </w:rPr>
+  </w:style>
+</w:styles>
+</file>
+
+<file path=word/stylesWithEffects.xml><?xml version="1.0" encoding="utf-8"?>
+<w:styles xmlns:wpc="http://schemas.microsoft.com/office/word/2010/wordprocessingCanvas" xmlns:mc="http://schemas.openxmlformats.org/markup-compatibility/2006" xmlns:o="urn:schemas-microsoft-com:office:office" xmlns:r="http://schemas.openxmlformats.org/officeDocument/2006/relationships" xmlns:m="http://schemas.openxmlformats.org/officeDocument/2006/math" xmlns:v="urn:schemas-microsoft-com:vml" xmlns:wp14="http://schemas.microsoft.com/office/word/2010/wordprocessingDrawing" xmlns:wp="http://schemas.openxmlformats.org/drawingml/2006/wordprocessingDrawing" xmlns:w10="urn:schemas-microsoft-com:office:word" xmlns:w="http://schemas.openxmlformats.org/wordprocessingml/2006/main" xmlns:w14="http://schemas.microsoft.com/office/word/2010/wordml" xmlns:wpg="http://schemas.microsoft.com/office/word/2010/wordprocessingGroup" xmlns:wpi="http://schemas.microsoft.com/office/word/2010/wordprocessingInk" xmlns:wne="http://schemas.microsoft.com/office/word/2006/wordml" xmlns:wps="http://schemas.microsoft.com/office/word/2010/wordprocessingShape" mc:Ignorable="w14 wp14">
+  <w:docDefaults>
+    <w:rPrDefault>
+      <w:rPr>
+        <w:rFonts w:asciiTheme="minorHAnsi" w:eastAsiaTheme="minorHAnsi" w:hAnsiTheme="minorHAnsi" w:cstheme="minorBidi"/>
+        <w:sz w:val="22"/>
+        <w:szCs w:val="22"/>
+        <w:lang w:val="en-US" w:eastAsia="en-US" w:bidi="ar-SA"/>
+      </w:rPr>
+    </w:rPrDefault>
+    <w:pPrDefault>
+      <w:pPr>
+        <w:spacing w:after="160" w:line="259" w:lineRule="auto"/>
+      </w:pPr>
+    </w:pPrDefault>
+  </w:docDefaults>
+  <w:latentStyles w:defLockedState="0" w:defUIPriority="99" w:defSemiHidden="1" w:defUnhideWhenUsed="1" w:defQFormat="0" w:count="267">
+    <w:lsdException w:name="Normal" w:semiHidden="0" w:uiPriority="0" w:unhideWhenUsed="0" w:qFormat="1"/>
+    <w:lsdException w:name="heading 1" w:semiHidden="0" w:uiPriority="9" w:unhideWhenUsed="0" w:qFormat="1"/>
+    <w:lsdException w:name="heading 2" w:uiPriority="9" w:qFormat="1"/>
+    <w:lsdException w:name="heading 3" w:uiPriority="9" w:qFormat="1"/>
+    <w:lsdException w:name="heading 4" w:uiPriority="9" w:qFormat="1"/>
+    <w:lsdException w:name="heading 5" w:uiPriority="9" w:qFormat="1"/>
+    <w:lsdException w:name="heading 6" w:uiPriority="9" w:qFormat="1"/>
+    <w:lsdException w:name="heading 7" w:uiPriority="9" w:qFormat="1"/>
+    <w:lsdException w:name="heading 8" w:uiPriority="9" w:qFormat="1"/>
+    <w:lsdException w:name="heading 9" w:uiPriority="9" w:qFormat="1"/>
+    <w:lsdException w:name="toc 1" w:uiPriority="39"/>
+    <w:lsdException w:name="toc 2" w:uiPriority="39"/>
+    <w:lsdException w:name="toc 3" w:uiPriority="39"/>
+    <w:lsdException w:name="toc 4" w:uiPriority="39"/>
+    <w:lsdException w:name="toc 5" w:uiPriority="39"/>
+    <w:lsdException w:name="toc 6" w:uiPriority="39"/>
+    <w:lsdException w:name="toc 7" w:uiPriority="39"/>
+    <w:lsdException w:name="toc 8" w:uiPriority="39"/>
+    <w:lsdException w:name="toc 9" w:uiPriority="39"/>
+    <w:lsdException w:name="caption" w:uiPriority="35" w:qFormat="1"/>
+    <w:lsdException w:name="Title" w:semiHidden="0" w:uiPriority="10" w:unhideWhenUsed="0" w:qFormat="1"/>
+    <w:lsdException w:name="Default Paragraph Font" w:uiPriority="1"/>
+    <w:lsdException w:name="Subtitle" w:semiHidden="0" w:uiPriority="11" w:unhideWhenUsed="0" w:qFormat="1"/>
+    <w:lsdException w:name="Strong" w:semiHidden="0" w:uiPriority="22" w:unhideWhenUsed="0" w:qFormat="1"/>
+    <w:lsdException w:name="Emphasis" w:semiHidden="0" w:uiPriority="20" w:unhideWhenUsed="0" w:qFormat="1"/>
+    <w:lsdException w:name="Table Grid" w:semiHidden="0" w:uiPriority="39" w:unhideWhenUsed="0"/>
+    <w:lsdException w:name="Placeholder Text" w:unhideWhenUsed="0"/>
+    <w:lsdException w:name="No Spacing" w:semiHidden="0" w:uiPriority="1" w:unhideWhenUsed="0" w:qFormat="1"/>
+    <w:lsdException w:name="Light Shading" w:semiHidden="0" w:uiPriority="60" w:unhideWhenUsed="0"/>
+    <w:lsdException w:name="Light List" w:semiHidden="0" w:uiPriority="61" w:unhideWhenUsed="0"/>
+    <w:lsdException w:name="Light Grid" w:semiHidden="0" w:uiPriority="62" w:unhideWhenUsed="0"/>
+    <w:lsdException w:name="Medium Shading 1" w:semiHidden="0" w:uiPriority="63" w:unhideWhenUsed="0"/>
+    <w:lsdException w:name="Medium Shading 2" w:semiHidden="0" w:uiPriority="64" w:unhideWhenUsed="0"/>
+    <w:lsdException w:name="Medium List 1" w:semiHidden="0" w:uiPriority="65" w:unhideWhenUsed="0"/>
+    <w:lsdException w:name="Medium List 2" w:semiHidden="0" w:uiPriority="66" w:unhideWhenUsed="0"/>
+    <w:lsdException w:name="Medium Grid 1" w:semiHidden="0" w:uiPriority="67" w:unhideWhenUsed="0"/>
+    <w:lsdException w:name="Medium Grid 2" w:semiHidden="0" w:uiPriority="68" w:unhideWhenUsed="0"/>
+    <w:lsdException w:name="Medium Grid 3" w:semiHidden="0" w:uiPriority="69" w:unhideWhenUsed="0"/>
+    <w:lsdException w:name="Dark List" w:semiHidden="0" w:uiPriority="70" w:unhideWhenUsed="0"/>
+    <w:lsdException w:name="Colorful Shading" w:semiHidden="0" w:uiPriority="71" w:unhideWhenUsed="0"/>
+    <w:lsdException w:name="Colorful List" w:semiHidden="0" w:uiPriority="72" w:unhideWhenUsed="0"/>
+    <w:lsdException w:name="Colorful Grid" w:semiHidden="0" w:uiPriority="73" w:unhideWhenUsed="0"/>
+    <w:lsdException w:name="Light Shading Accent 1" w:semiHidden="0" w:uiPriority="60" w:unhideWhenUsed="0"/>
+    <w:lsdException w:name="Light List Accent 1" w:semiHidden="0" w:uiPriority="61" w:unhideWhenUsed="0"/>
+    <w:lsdException w:name="Light Grid Accent 1" w:semiHidden="0" w:uiPriority="62" w:unhideWhenUsed="0"/>
+    <w:lsdException w:name="Medium Shading 1 Accent 1" w:semiHidden="0" w:uiPriority="63" w:unhideWhenUsed="0"/>
+    <w:lsdException w:name="Medium Shading 2 Accent 1" w:semiHidden="0" w:uiPriority="64" w:unhideWhenUsed="0"/>
+    <w:lsdException w:name="Medium List 1 Accent 1" w:semiHidden="0" w:uiPriority="65" w:unhideWhenUsed="0"/>
+    <w:lsdException w:name="Revision" w:unhideWhenUsed="0"/>
+    <w:lsdException w:name="List Paragraph" w:semiHidden="0" w:uiPriority="34" w:unhideWhenUsed="0" w:qFormat="1"/>
+    <w:lsdException w:name="Quote" w:semiHidden="0" w:uiPriority="29" w:unhideWhenUsed="0" w:qFormat="1"/>
+    <w:lsdException w:name="Intense Quote" w:semiHidden="0" w:uiPriority="30" w:unhideWhenUsed="0" w:qFormat="1"/>
+    <w:lsdException w:name="Medium List 2 Accent 1" w:semiHidden="0" w:uiPriority="66" w:unhideWhenUsed="0"/>
+    <w:lsdException w:name="Medium Grid 1 Accent 1" w:semiHidden="0" w:uiPriority="67" w:unhideWhenUsed="0"/>
+    <w:lsdException w:name="Medium Grid 2 Accent 1" w:semiHidden="0" w:uiPriority="68" w:unhideWhenUsed="0"/>
+    <w:lsdException w:name="Medium Grid 3 Accent 1" w:semiHidden="0" w:uiPriority="69" w:unhideWhenUsed="0"/>
+    <w:lsdException w:name="Dark List Accent 1" w:semiHidden="0" w:uiPriority="70" w:unhideWhenUsed="0"/>
+    <w:lsdException w:name="Colorful Shading Accent 1" w:semiHidden="0" w:uiPriority="71" w:unhideWhenUsed="0"/>
+    <w:lsdException w:name="Colorful List Accent 1" w:semiHidden="0" w:uiPriority="72" w:unhideWhenUsed="0"/>
+    <w:lsdException w:name="Colorful Grid Accent 1" w:semiHidden="0" w:uiPriority="73" w:unhideWhenUsed="0"/>
+    <w:lsdException w:name="Light Shading Accent 2" w:semiHidden="0" w:uiPriority="60" w:unhideWhenUsed="0"/>
+    <w:lsdException w:name="Light List Accent 2" w:semiHidden="0" w:uiPriority="61" w:unhideWhenUsed="0"/>
+    <w:lsdException w:name="Light Grid Accent 2" w:semiHidden="0" w:uiPriority="62" w:unhideWhenUsed="0"/>
+    <w:lsdException w:name="Medium Shading 1 Accent 2" w:semiHidden="0" w:uiPriority="63" w:unhideWhenUsed="0"/>
+    <w:lsdException w:name="Medium Shading 2 Accent 2" w:semiHidden="0" w:uiPriority="64" w:unhideWhenUsed="0"/>
+    <w:lsdException w:name="Medium List 1 Accent 2" w:semiHidden="0" w:uiPriority="65" w:unhideWhenUsed="0"/>
+    <w:lsdException w:name="Medium List 2 Accent 2" w:semiHidden="0" w:uiPriority="66" w:unhideWhenUsed="0"/>
+    <w:lsdException w:name="Medium Grid 1 Accent 2" w:semiHidden="0" w:uiPriority="67" w:unhideWhenUsed="0"/>
+    <w:lsdException w:name="Medium Grid 2 Accent 2" w:semiHidden="0" w:uiPriority="68" w:unhideWhenUsed="0"/>
+    <w:lsdException w:name="Medium Grid 3 Accent 2" w:semiHidden="0" w:uiPriority="69" w:unhideWhenUsed="0"/>
+    <w:lsdException w:name="Dark List Accent 2" w:semiHidden="0" w:uiPriority="70" w:unhideWhenUsed="0"/>
+    <w:lsdException w:name="Colorful Shading Accent 2" w:semiHidden="0" w:uiPriority="71" w:unhideWhenUsed="0"/>
+    <w:lsdException w:name="Colorful List Accent 2" w:semiHidden="0" w:uiPriority="72" w:unhideWhenUsed="0"/>
+    <w:lsdException w:name="Colorful Grid Accent 2" w:semiHidden="0" w:uiPriority="73" w:unhideWhenUsed="0"/>
+    <w:lsdException w:name="Light Shading Accent 3" w:semiHidden="0" w:uiPriority="60" w:unhideWhenUsed="0"/>
+    <w:lsdException w:name="Light List Accent 3" w:semiHidden="0" w:uiPriority="61" w:unhideWhenUsed="0"/>
+    <w:lsdException w:name="Light Grid Accent 3" w:semiHidden="0" w:uiPriority="62" w:unhideWhenUsed="0"/>
+    <w:lsdException w:name="Medium Shading 1 Accent 3" w:semiHidden="0" w:uiPriority="63" w:unhideWhenUsed="0"/>
+    <w:lsdException w:name="Medium Shading 2 Accent 3" w:semiHidden="0" w:uiPriority="64" w:unhideWhenUsed="0"/>
+    <w:lsdException w:name="Medium List 1 Accent 3" w:semiHidden="0" w:uiPriority="65" w:unhideWhenUsed="0"/>
+    <w:lsdException w:name="Medium List 2 Accent 3" w:semiHidden="0" w:uiPriority="66" w:unhideWhenUsed="0"/>
+    <w:lsdException w:name="Medium Grid 1 Accent 3" w:semiHidden="0" w:uiPriority="67" w:unhideWhenUsed="0"/>
+    <w:lsdException w:name="Medium Grid 2 Accent 3" w:semiHidden="0" w:uiPriority="68" w:unhideWhenUsed="0"/>
+    <w:lsdException w:name="Medium Grid 3 Accent 3" w:semiHidden="0" w:uiPriority="69" w:unhideWhenUsed="0"/>
+    <w:lsdException w:name="Dark List Accent 3" w:semiHidden="0" w:uiPriority="70" w:unhideWhenUsed="0"/>
+    <w:lsdException w:name="Colorful Shading Accent 3" w:semiHidden="0" w:uiPriority="71" w:unhideWhenUsed="0"/>
+    <w:lsdException w:name="Colorful List Accent 3" w:semiHidden="0" w:uiPriority="72" w:unhideWhenUsed="0"/>
+    <w:lsdException w:name="Colorful Grid Accent 3" w:semiHidden="0" w:uiPriority="73" w:unhideWhenUsed="0"/>
+    <w:lsdException w:name="Light Shading Accent 4" w:semiHidden="0" w:uiPriority="60" w:unhideWhenUsed="0"/>
+    <w:lsdException w:name="Light List Accent 4" w:semiHidden="0" w:uiPriority="61" w:unhideWhenUsed="0"/>
+    <w:lsdException w:name="Light Grid Accent 4" w:semiHidden="0" w:uiPriority="62" w:unhideWhenUsed="0"/>
+    <w:lsdException w:name="Medium Shading 1 Accent 4" w:semiHidden="0" w:uiPriority="63" w:unhideWhenUsed="0"/>
+    <w:lsdException w:name="Medium Shading 2 Accent 4" w:semiHidden="0" w:uiPriority="64" w:unhideWhenUsed="0"/>
+    <w:lsdException w:name="Medium List 1 Accent 4" w:semiHidden="0" w:uiPriority="65" w:unhideWhenUsed="0"/>
+    <w:lsdException w:name="Medium List 2 Accent 4" w:semiHidden="0" w:uiPriority="66" w:unhideWhenUsed="0"/>
+    <w:lsdException w:name="Medium Grid 1 Accent 4" w:semiHidden="0" w:uiPriority="67" w:unhideWhenUsed="0"/>
+    <w:lsdException w:name="Medium Grid 2 Accent 4" w:semiHidden="0" w:uiPriority="68" w:unhideWhenUsed="0"/>
+    <w:lsdException w:name="Medium Grid 3 Accent 4" w:semiHidden="0" w:uiPriority="69" w:unhideWhenUsed="0"/>
+    <w:lsdException w:name="Dark List Accent 4" w:semiHidden="0" w:uiPriority="70" w:unhideWhenUsed="0"/>
+    <w:lsdException w:name="Colorful Shading Accent 4" w:semiHidden="0" w:uiPriority="71" w:unhideWhenUsed="0"/>
+    <w:lsdException w:name="Colorful List Accent 4" w:semiHidden="0" w:uiPriority="72" w:unhideWhenUsed="0"/>
+    <w:lsdException w:name="Colorful Grid Accent 4" w:semiHidden="0" w:uiPriority="73" w:unhideWhenUsed="0"/>
+    <w:lsdException w:name="Light Shading Accent 5" w:semiHidden="0" w:uiPriority="60" w:unhideWhenUsed="0"/>
+    <w:lsdException w:name="Light List Accent 5" w:semiHidden="0" w:uiPriority="61" w:unhideWhenUsed="0"/>
+    <w:lsdException w:name="Light Grid Accent 5" w:semiHidden="0" w:uiPriority="62" w:unhideWhenUsed="0"/>
+    <w:lsdException w:name="Medium Shading 1 Accent 5" w:semiHidden="0" w:uiPriority="63" w:unhideWhenUsed="0"/>
+    <w:lsdException w:name="Medium Shading 2 Accent 5" w:semiHidden="0" w:uiPriority="64" w:unhideWhenUsed="0"/>
+    <w:lsdException w:name="Medium List 1 Accent 5" w:semiHidden="0" w:uiPriority="65" w:unhideWhenUsed="0"/>
+    <w:lsdException w:name="Medium List 2 Accent 5" w:semiHidden="0" w:uiPriority="66" w:unhideWhenUsed="0"/>
+    <w:lsdException w:name="Medium Grid 1 Accent 5" w:semiHidden="0" w:uiPriority="67" w:unhideWhenUsed="0"/>
+    <w:lsdException w:name="Medium Grid 2 Accent 5" w:semiHidden="0" w:uiPriority="68" w:unhideWhenUsed="0"/>
+    <w:lsdException w:name="Medium Grid 3 Accent 5" w:semiHidden="0" w:uiPriority="69" w:unhideWhenUsed="0"/>
+    <w:lsdException w:name="Dark List Accent 5" w:semiHidden="0" w:uiPriority="70" w:unhideWhenUsed="0"/>
+    <w:lsdException w:name="Colorful Shading Accent 5" w:semiHidden="0" w:uiPriority="71" w:unhideWhenUsed="0"/>
+    <w:lsdException w:name="Colorful List Accent 5" w:semiHidden="0" w:uiPriority="72" w:unhideWhenUsed="0"/>
+    <w:lsdException w:name="Colorful Grid Accent 5" w:semiHidden="0" w:uiPriority="73" w:unhideWhenUsed="0"/>
+    <w:lsdException w:name="Light Shading Accent 6" w:semiHidden="0" w:uiPriority="60" w:unhideWhenUsed="0"/>
+    <w:lsdException w:name="Light List Accent 6" w:semiHidden="0" w:uiPriority="61" w:unhideWhenUsed="0"/>
+    <w:lsdException w:name="Light Grid Accent 6" w:semiHidden="0" w:uiPriority="62" w:unhideWhenUsed="0"/>
+    <w:lsdException w:name="Medium Shading 1 Accent 6" w:semiHidden="0" w:uiPriority="63" w:unhideWhenUsed="0"/>
+    <w:lsdException w:name="Medium Shading 2 Accent 6" w:semiHidden="0" w:uiPriority="64" w:unhideWhenUsed="0"/>
+    <w:lsdException w:name="Medium List 1 Accent 6" w:semiHidden="0" w:uiPriority="65" w:unhideWhenUsed="0"/>
+    <w:lsdException w:name="Medium List 2 Accent 6" w:semiHidden="0" w:uiPriority="66" w:unhideWhenUsed="0"/>
+    <w:lsdException w:name="Medium Grid 1 Accent 6" w:semiHidden="0" w:uiPriority="67" w:unhideWhenUsed="0"/>
+    <w:lsdException w:name="Medium Grid 2 Accent 6" w:semiHidden="0" w:uiPriority="68" w:unhideWhenUsed="0"/>
+    <w:lsdException w:name="Medium Grid 3 Accent 6" w:semiHidden="0" w:uiPriority="69" w:unhideWhenUsed="0"/>
+    <w:lsdException w:name="Dark List Accent 6" w:semiHidden="0" w:uiPriority="70" w:unhideWhenUsed="0"/>
+    <w:lsdException w:name="Colorful Shading Accent 6" w:semiHidden="0" w:uiPriority="71" w:unhideWhenUsed="0"/>
+    <w:lsdException w:name="Colorful List Accent 6" w:semiHidden="0" w:uiPriority="72" w:unhideWhenUsed="0"/>
+    <w:lsdException w:name="Colorful Grid Accent 6" w:semiHidden="0" w:uiPriority="73" w:unhideWhenUsed="0"/>
+    <w:lsdException w:name="Subtle Emphasis" w:semiHidden="0" w:uiPriority="19" w:unhideWhenUsed="0" w:qFormat="1"/>
+    <w:lsdException w:name="Intense Emphasis" w:semiHidden="0" w:uiPriority="21" w:unhideWhenUsed="0" w:qFormat="1"/>
+    <w:lsdException w:name="Subtle Reference" w:semiHidden="0" w:uiPriority="31" w:unhideWhenUsed="0" w:qFormat="1"/>
+    <w:lsdException w:name="Intense Reference" w:semiHidden="0" w:uiPriority="32" w:unhideWhenUsed="0" w:qFormat="1"/>
+    <w:lsdException w:name="Book Title" w:semiHidden="0" w:uiPriority="33" w:unhideWhenUsed="0" w:qFormat="1"/>
+    <w:lsdException w:name="Bibliography" w:uiPriority="37"/>
+    <w:lsdException w:name="TOC Heading" w:uiPriority="39" w:qFormat="1"/>
   </w:latentStyles>
   <w:style w:type="paragraph" w:default="1" w:styleId="Normal">
     <w:name w:val="Normal"/>
@@ -8101,7 +8739,7 @@
     </a:clrScheme>
     <a:fontScheme name="Office">
       <a:majorFont>
-        <a:latin typeface="Calibri Light" panose="020F0302020204030204"/>
+        <a:latin typeface="Calibri Light"/>
         <a:ea typeface=""/>
         <a:cs typeface=""/>
         <a:font script="Jpan" typeface="ＭＳ ゴシック"/>
@@ -8136,7 +8774,7 @@
         <a:font script="Geor" typeface="Sylfaen"/>
       </a:majorFont>
       <a:minorFont>
-        <a:latin typeface="Calibri" panose="020F0502020204030204"/>
+        <a:latin typeface="Calibri"/>
         <a:ea typeface=""/>
         <a:cs typeface=""/>
         <a:font script="Jpan" typeface="ＭＳ 明朝"/>
@@ -8313,7 +8951,7 @@
   <a:extraClrSchemeLst/>
   <a:extLst>
     <a:ext uri="{05A4C25C-085E-4340-85A3-A5531E510DB2}">
-      <thm15:themeFamily xmlns:thm15="http://schemas.microsoft.com/office/thememl/2012/main" name="Office Theme" id="{62F939B6-93AF-4DB8-9C6B-D6C7DFDC589F}" vid="{4A3C46E8-61CC-4603-A589-7422A47A8E4A}"/>
+      <thm15:themeFamily xmlns:thm15="http://schemas.microsoft.com/office/thememl/2012/main" xmlns="" name="Office Theme" id="{62F939B6-93AF-4DB8-9C6B-D6C7DFDC589F}" vid="{4A3C46E8-61CC-4603-A589-7422A47A8E4A}"/>
     </a:ext>
   </a:extLst>
 </a:theme>

</xml_diff>

<commit_message>
Add use case View Request Detail
</commit_message>
<xml_diff>
--- a/Source/Document/Use-case/Manage Consignment.docx
+++ b/Source/Document/Use-case/Manage Consignment.docx
@@ -397,11 +397,9 @@
                     <w:szCs w:val="24"/>
                   </w:rPr>
                 </w:pPr>
-                <w:proofErr w:type="spellStart"/>
                 <w:r>
                   <w:t>PhucTQ</w:t>
                 </w:r>
-                <w:proofErr w:type="spellEnd"/>
               </w:p>
             </w:tc>
           </w:sdtContent>
@@ -1175,15 +1173,7 @@
                 </w:tcPr>
                 <w:p>
                   <w:r>
-                    <w:t xml:space="preserve">Store doesn’t </w:t>
-                  </w:r>
-                  <w:proofErr w:type="gramStart"/>
-                  <w:r>
-                    <w:t>has</w:t>
-                  </w:r>
-                  <w:proofErr w:type="gramEnd"/>
-                  <w:r>
-                    <w:t xml:space="preserve"> any consignment request</w:t>
+                    <w:t>Store doesn’t has any consignment request</w:t>
                   </w:r>
                   <w:r>
                     <w:t>.</w:t>
@@ -1339,13 +1329,8 @@
                 <w:numId w:val="6"/>
               </w:numPr>
             </w:pPr>
-            <w:proofErr w:type="gramStart"/>
-            <w:r>
-              <w:t>List are</w:t>
-            </w:r>
-            <w:proofErr w:type="gramEnd"/>
-            <w:r>
-              <w:t xml:space="preserve"> sorted by on request date in reverse chronological order. The most recent request appears first in the list, while the oldest one appears last.</w:t>
+            <w:r>
+              <w:t>List are sorted by on request date in reverse chronological order. The most recent request appears first in the list, while the oldest one appears last.</w:t>
             </w:r>
           </w:p>
           <w:p>
@@ -1468,6 +1453,1215 @@
           <w:lang w:val="en-GB" w:eastAsia="ja-JP"/>
         </w:rPr>
         <w:lastRenderedPageBreak/>
+        <w:t xml:space="preserve">&lt;Store Owner&gt; View Request </w:t>
+      </w:r>
+      <w:r>
+        <w:rPr>
+          <w:lang w:val="en-GB" w:eastAsia="ja-JP"/>
+        </w:rPr>
+        <w:t>Detail</w:t>
+      </w:r>
+    </w:p>
+    <w:p>
+      <w:pPr>
+        <w:pStyle w:val="FreeCaption"/>
+      </w:pPr>
+      <w:r>
+        <w:t>Use Case Diagram</w:t>
+      </w:r>
+    </w:p>
+    <w:p>
+      <w:pPr>
+        <w:keepNext/>
+      </w:pPr>
+      <w:r>
+        <w:rPr>
+          <w:noProof/>
+          <w:lang w:val="ru-RU" w:eastAsia="ru-RU"/>
+        </w:rPr>
+        <w:drawing>
+          <wp:inline distT="0" distB="0" distL="0" distR="0" wp14:anchorId="79491B39" wp14:editId="04A64C0D">
+            <wp:extent cx="5391150" cy="2038350"/>
+            <wp:effectExtent l="0" t="0" r="0" b="0"/>
+            <wp:docPr id="4" name="Picture 4"/>
+            <wp:cNvGraphicFramePr>
+              <a:graphicFrameLocks xmlns:a="http://schemas.openxmlformats.org/drawingml/2006/main" noChangeAspect="1"/>
+            </wp:cNvGraphicFramePr>
+            <a:graphic xmlns:a="http://schemas.openxmlformats.org/drawingml/2006/main">
+              <a:graphicData uri="http://schemas.openxmlformats.org/drawingml/2006/picture">
+                <pic:pic xmlns:pic="http://schemas.openxmlformats.org/drawingml/2006/picture">
+                  <pic:nvPicPr>
+                    <pic:cNvPr id="0" name="View Request Detail.jpg"/>
+                    <pic:cNvPicPr/>
+                  </pic:nvPicPr>
+                  <pic:blipFill>
+                    <a:blip r:embed="rId7">
+                      <a:extLst>
+                        <a:ext uri="{28A0092B-C50C-407E-A947-70E740481C1C}">
+                          <a14:useLocalDpi xmlns:a14="http://schemas.microsoft.com/office/drawing/2010/main" val="0"/>
+                        </a:ext>
+                      </a:extLst>
+                    </a:blip>
+                    <a:stretch>
+                      <a:fillRect/>
+                    </a:stretch>
+                  </pic:blipFill>
+                  <pic:spPr>
+                    <a:xfrm>
+                      <a:off x="0" y="0"/>
+                      <a:ext cx="5391150" cy="2038350"/>
+                    </a:xfrm>
+                    <a:prstGeom prst="rect">
+                      <a:avLst/>
+                    </a:prstGeom>
+                  </pic:spPr>
+                </pic:pic>
+              </a:graphicData>
+            </a:graphic>
+          </wp:inline>
+        </w:drawing>
+      </w:r>
+    </w:p>
+    <w:p>
+      <w:pPr>
+        <w:pStyle w:val="Caption"/>
+      </w:pPr>
+      <w:r>
+        <w:t xml:space="preserve">Figure </w:t>
+      </w:r>
+      <w:r>
+        <w:fldChar w:fldCharType="begin"/>
+      </w:r>
+      <w:r>
+        <w:instrText xml:space="preserve"> SEQ Figure \* ARABIC </w:instrText>
+      </w:r>
+      <w:r>
+        <w:fldChar w:fldCharType="separate"/>
+      </w:r>
+      <w:r>
+        <w:rPr>
+          <w:noProof/>
+        </w:rPr>
+        <w:t>3</w:t>
+      </w:r>
+      <w:r>
+        <w:fldChar w:fldCharType="end"/>
+      </w:r>
+      <w:r>
+        <w:t xml:space="preserve">: </w:t>
+      </w:r>
+      <w:r>
+        <w:t xml:space="preserve">1.1.1.2. &lt;Store Owner&gt; View Request </w:t>
+      </w:r>
+      <w:r>
+        <w:t>Detail</w:t>
+      </w:r>
+    </w:p>
+    <w:p>
+      <w:pPr>
+        <w:pStyle w:val="FreeCaption"/>
+      </w:pPr>
+      <w:r>
+        <w:t>Use Case Specification</w:t>
+      </w:r>
+    </w:p>
+    <w:tbl>
+      <w:tblPr>
+        <w:tblStyle w:val="TableGrid"/>
+        <w:tblW w:w="0" w:type="auto"/>
+        <w:tblLook w:val="04A0" w:firstRow="1" w:lastRow="0" w:firstColumn="1" w:lastColumn="0" w:noHBand="0" w:noVBand="1"/>
+      </w:tblPr>
+      <w:tblGrid>
+        <w:gridCol w:w="2251"/>
+        <w:gridCol w:w="2251"/>
+        <w:gridCol w:w="2251"/>
+        <w:gridCol w:w="2251"/>
+      </w:tblGrid>
+      <w:tr>
+        <w:tc>
+          <w:tcPr>
+            <w:tcW w:w="9004" w:type="dxa"/>
+            <w:gridSpan w:val="4"/>
+            <w:shd w:val="clear" w:color="auto" w:fill="D9D9D9" w:themeFill="background1" w:themeFillShade="D9"/>
+          </w:tcPr>
+          <w:p>
+            <w:pPr>
+              <w:pStyle w:val="TableofFigures"/>
+              <w:widowControl w:val="0"/>
+              <w:spacing w:line="240" w:lineRule="auto"/>
+              <w:rPr>
+                <w:b/>
+                <w:szCs w:val="24"/>
+              </w:rPr>
+            </w:pPr>
+            <w:r>
+              <w:rPr>
+                <w:b/>
+                <w:szCs w:val="24"/>
+              </w:rPr>
+              <w:t xml:space="preserve">USE CASE – </w:t>
+            </w:r>
+            <w:sdt>
+              <w:sdtPr>
+                <w:rPr>
+                  <w:b/>
+                  <w:szCs w:val="24"/>
+                </w:rPr>
+                <w:alias w:val="UC Number"/>
+                <w:tag w:val="UC Number"/>
+                <w:id w:val="1886211758"/>
+                <w:text/>
+              </w:sdtPr>
+              <w:sdtContent>
+                <w:r>
+                  <w:rPr>
+                    <w:b/>
+                    <w:szCs w:val="24"/>
+                  </w:rPr>
+                  <w:t xml:space="preserve">View Request </w:t>
+                </w:r>
+                <w:r>
+                  <w:rPr>
+                    <w:b/>
+                    <w:szCs w:val="24"/>
+                  </w:rPr>
+                  <w:t>Detail</w:t>
+                </w:r>
+              </w:sdtContent>
+            </w:sdt>
+          </w:p>
+        </w:tc>
+      </w:tr>
+      <w:tr>
+        <w:tc>
+          <w:tcPr>
+            <w:tcW w:w="2251" w:type="dxa"/>
+            <w:shd w:val="clear" w:color="auto" w:fill="D9D9D9" w:themeFill="background1" w:themeFillShade="D9"/>
+          </w:tcPr>
+          <w:p>
+            <w:pPr>
+              <w:widowControl w:val="0"/>
+              <w:spacing w:before="120" w:after="120"/>
+              <w:jc w:val="both"/>
+              <w:rPr>
+                <w:b/>
+                <w:szCs w:val="24"/>
+              </w:rPr>
+            </w:pPr>
+            <w:r>
+              <w:rPr>
+                <w:b/>
+                <w:szCs w:val="24"/>
+              </w:rPr>
+              <w:t>Use Case No.</w:t>
+            </w:r>
+          </w:p>
+        </w:tc>
+        <w:sdt>
+          <w:sdtPr>
+            <w:alias w:val="UC Number"/>
+            <w:tag w:val="UC Number"/>
+            <w:id w:val="-1018227826"/>
+            <w:showingPlcHdr/>
+            <w:text/>
+          </w:sdtPr>
+          <w:sdtContent>
+            <w:tc>
+              <w:tcPr>
+                <w:tcW w:w="2251" w:type="dxa"/>
+              </w:tcPr>
+              <w:p>
+                <w:pPr>
+                  <w:widowControl w:val="0"/>
+                  <w:spacing w:before="120" w:after="120"/>
+                  <w:jc w:val="both"/>
+                  <w:rPr>
+                    <w:szCs w:val="24"/>
+                  </w:rPr>
+                </w:pPr>
+                <w:r>
+                  <w:rPr>
+                    <w:rStyle w:val="PlaceholderText"/>
+                    <w:szCs w:val="24"/>
+                  </w:rPr>
+                  <w:t>Click here to enter text.</w:t>
+                </w:r>
+              </w:p>
+            </w:tc>
+          </w:sdtContent>
+        </w:sdt>
+        <w:tc>
+          <w:tcPr>
+            <w:tcW w:w="2251" w:type="dxa"/>
+            <w:shd w:val="clear" w:color="auto" w:fill="D9D9D9" w:themeFill="background1" w:themeFillShade="D9"/>
+          </w:tcPr>
+          <w:p>
+            <w:pPr>
+              <w:widowControl w:val="0"/>
+              <w:spacing w:before="120" w:after="120"/>
+              <w:jc w:val="both"/>
+              <w:rPr>
+                <w:szCs w:val="24"/>
+              </w:rPr>
+            </w:pPr>
+            <w:r>
+              <w:rPr>
+                <w:szCs w:val="24"/>
+              </w:rPr>
+              <w:t>Use Case Version</w:t>
+            </w:r>
+          </w:p>
+        </w:tc>
+        <w:sdt>
+          <w:sdtPr>
+            <w:alias w:val="UC Version"/>
+            <w:tag w:val="UC Version"/>
+            <w:id w:val="2030599028"/>
+            <w:text/>
+          </w:sdtPr>
+          <w:sdtContent>
+            <w:tc>
+              <w:tcPr>
+                <w:tcW w:w="2251" w:type="dxa"/>
+              </w:tcPr>
+              <w:p>
+                <w:pPr>
+                  <w:widowControl w:val="0"/>
+                  <w:spacing w:before="120" w:after="120"/>
+                  <w:jc w:val="both"/>
+                  <w:rPr>
+                    <w:szCs w:val="24"/>
+                  </w:rPr>
+                </w:pPr>
+                <w:r>
+                  <w:t>2.0</w:t>
+                </w:r>
+              </w:p>
+            </w:tc>
+          </w:sdtContent>
+        </w:sdt>
+      </w:tr>
+      <w:tr>
+        <w:tc>
+          <w:tcPr>
+            <w:tcW w:w="2251" w:type="dxa"/>
+            <w:shd w:val="clear" w:color="auto" w:fill="D9D9D9" w:themeFill="background1" w:themeFillShade="D9"/>
+          </w:tcPr>
+          <w:p>
+            <w:pPr>
+              <w:widowControl w:val="0"/>
+              <w:spacing w:before="120" w:after="120"/>
+              <w:jc w:val="both"/>
+              <w:rPr>
+                <w:b/>
+                <w:szCs w:val="24"/>
+              </w:rPr>
+            </w:pPr>
+            <w:r>
+              <w:rPr>
+                <w:b/>
+                <w:szCs w:val="24"/>
+              </w:rPr>
+              <w:t>Use Case Name</w:t>
+            </w:r>
+          </w:p>
+        </w:tc>
+        <w:sdt>
+          <w:sdtPr>
+            <w:alias w:val="UC Name"/>
+            <w:tag w:val="UC Name"/>
+            <w:id w:val="1785544986"/>
+            <w:text/>
+          </w:sdtPr>
+          <w:sdtContent>
+            <w:tc>
+              <w:tcPr>
+                <w:tcW w:w="6753" w:type="dxa"/>
+                <w:gridSpan w:val="3"/>
+              </w:tcPr>
+              <w:p>
+                <w:pPr>
+                  <w:widowControl w:val="0"/>
+                  <w:spacing w:before="120" w:after="120"/>
+                  <w:jc w:val="both"/>
+                  <w:rPr>
+                    <w:szCs w:val="24"/>
+                  </w:rPr>
+                </w:pPr>
+                <w:r>
+                  <w:t xml:space="preserve">View Request </w:t>
+                </w:r>
+                <w:r>
+                  <w:t>Detail</w:t>
+                </w:r>
+              </w:p>
+            </w:tc>
+          </w:sdtContent>
+        </w:sdt>
+      </w:tr>
+      <w:tr>
+        <w:tc>
+          <w:tcPr>
+            <w:tcW w:w="2251" w:type="dxa"/>
+            <w:shd w:val="clear" w:color="auto" w:fill="D9D9D9" w:themeFill="background1" w:themeFillShade="D9"/>
+          </w:tcPr>
+          <w:p>
+            <w:pPr>
+              <w:widowControl w:val="0"/>
+              <w:spacing w:before="120" w:after="120"/>
+              <w:jc w:val="both"/>
+              <w:rPr>
+                <w:b/>
+                <w:szCs w:val="24"/>
+              </w:rPr>
+            </w:pPr>
+            <w:r>
+              <w:rPr>
+                <w:b/>
+                <w:szCs w:val="24"/>
+              </w:rPr>
+              <w:t>Author</w:t>
+            </w:r>
+          </w:p>
+        </w:tc>
+        <w:sdt>
+          <w:sdtPr>
+            <w:alias w:val="Author"/>
+            <w:tag w:val="Author"/>
+            <w:id w:val="-958568658"/>
+            <w:comboBox>
+              <w:listItem w:displayText="DanQT" w:value="DanQT"/>
+              <w:listItem w:displayText="PhucTQ" w:value="PhucTQ"/>
+              <w:listItem w:displayText="HoangNH" w:value="HoangNH"/>
+              <w:listItem w:displayText="DucHC" w:value="DucHC"/>
+            </w:comboBox>
+          </w:sdtPr>
+          <w:sdtContent>
+            <w:tc>
+              <w:tcPr>
+                <w:tcW w:w="6753" w:type="dxa"/>
+                <w:gridSpan w:val="3"/>
+              </w:tcPr>
+              <w:p>
+                <w:pPr>
+                  <w:widowControl w:val="0"/>
+                  <w:spacing w:before="120" w:after="120"/>
+                  <w:jc w:val="both"/>
+                  <w:rPr>
+                    <w:szCs w:val="24"/>
+                  </w:rPr>
+                </w:pPr>
+                <w:r>
+                  <w:t>PhucTQ</w:t>
+                </w:r>
+              </w:p>
+            </w:tc>
+          </w:sdtContent>
+        </w:sdt>
+      </w:tr>
+      <w:tr>
+        <w:tc>
+          <w:tcPr>
+            <w:tcW w:w="2251" w:type="dxa"/>
+            <w:shd w:val="clear" w:color="auto" w:fill="D9D9D9" w:themeFill="background1" w:themeFillShade="D9"/>
+          </w:tcPr>
+          <w:p>
+            <w:pPr>
+              <w:widowControl w:val="0"/>
+              <w:spacing w:before="120" w:after="120"/>
+              <w:jc w:val="both"/>
+              <w:rPr>
+                <w:b/>
+                <w:szCs w:val="24"/>
+              </w:rPr>
+            </w:pPr>
+            <w:r>
+              <w:rPr>
+                <w:b/>
+                <w:szCs w:val="24"/>
+              </w:rPr>
+              <w:t>Date</w:t>
+            </w:r>
+          </w:p>
+        </w:tc>
+        <w:sdt>
+          <w:sdtPr>
+            <w:alias w:val="Created Date"/>
+            <w:tag w:val="Created Date"/>
+            <w:id w:val="-1536729615"/>
+            <w:date w:fullDate="2015-05-29T00:00:00Z">
+              <w:dateFormat w:val="MMMM d, yyyy"/>
+              <w:lid w:val="en-US"/>
+              <w:storeMappedDataAs w:val="dateTime"/>
+              <w:calendar w:val="gregorian"/>
+            </w:date>
+          </w:sdtPr>
+          <w:sdtContent>
+            <w:tc>
+              <w:tcPr>
+                <w:tcW w:w="2251" w:type="dxa"/>
+              </w:tcPr>
+              <w:p>
+                <w:pPr>
+                  <w:widowControl w:val="0"/>
+                  <w:spacing w:before="120" w:after="120"/>
+                  <w:jc w:val="both"/>
+                  <w:rPr>
+                    <w:szCs w:val="24"/>
+                  </w:rPr>
+                </w:pPr>
+                <w:r>
+                  <w:rPr>
+                    <w:lang w:val="en-US"/>
+                  </w:rPr>
+                  <w:t>May 29, 2015</w:t>
+                </w:r>
+              </w:p>
+            </w:tc>
+          </w:sdtContent>
+        </w:sdt>
+        <w:tc>
+          <w:tcPr>
+            <w:tcW w:w="2251" w:type="dxa"/>
+            <w:shd w:val="clear" w:color="auto" w:fill="D9D9D9" w:themeFill="background1" w:themeFillShade="D9"/>
+          </w:tcPr>
+          <w:p>
+            <w:pPr>
+              <w:widowControl w:val="0"/>
+              <w:spacing w:before="120" w:after="120"/>
+              <w:jc w:val="both"/>
+              <w:rPr>
+                <w:szCs w:val="24"/>
+              </w:rPr>
+            </w:pPr>
+            <w:r>
+              <w:rPr>
+                <w:szCs w:val="24"/>
+              </w:rPr>
+              <w:t>Priority</w:t>
+            </w:r>
+          </w:p>
+        </w:tc>
+        <w:sdt>
+          <w:sdtPr>
+            <w:alias w:val="Priority"/>
+            <w:tag w:val="Priority"/>
+            <w:id w:val="1007014055"/>
+            <w:comboBox>
+              <w:listItem w:displayText="High" w:value="High"/>
+              <w:listItem w:displayText="Medium" w:value="Medium"/>
+              <w:listItem w:displayText="Normal" w:value="Normal"/>
+            </w:comboBox>
+          </w:sdtPr>
+          <w:sdtContent>
+            <w:tc>
+              <w:tcPr>
+                <w:tcW w:w="2251" w:type="dxa"/>
+              </w:tcPr>
+              <w:p>
+                <w:pPr>
+                  <w:widowControl w:val="0"/>
+                  <w:spacing w:before="120" w:after="120"/>
+                  <w:jc w:val="both"/>
+                  <w:rPr>
+                    <w:szCs w:val="24"/>
+                  </w:rPr>
+                </w:pPr>
+                <w:r>
+                  <w:rPr>
+                    <w:szCs w:val="24"/>
+                  </w:rPr>
+                  <w:t>High</w:t>
+                </w:r>
+              </w:p>
+            </w:tc>
+          </w:sdtContent>
+        </w:sdt>
+      </w:tr>
+      <w:tr>
+        <w:tc>
+          <w:tcPr>
+            <w:tcW w:w="9004" w:type="dxa"/>
+            <w:gridSpan w:val="4"/>
+          </w:tcPr>
+          <w:p>
+            <w:pPr>
+              <w:widowControl w:val="0"/>
+              <w:spacing w:before="120" w:after="120"/>
+              <w:jc w:val="both"/>
+              <w:rPr>
+                <w:szCs w:val="24"/>
+              </w:rPr>
+            </w:pPr>
+            <w:r>
+              <w:rPr>
+                <w:b/>
+                <w:szCs w:val="24"/>
+              </w:rPr>
+              <w:t>Actor</w:t>
+            </w:r>
+            <w:r>
+              <w:rPr>
+                <w:szCs w:val="24"/>
+              </w:rPr>
+              <w:t>:</w:t>
+            </w:r>
+          </w:p>
+          <w:p>
+            <w:pPr>
+              <w:pStyle w:val="ListParagraph"/>
+              <w:widowControl w:val="0"/>
+              <w:numPr>
+                <w:ilvl w:val="0"/>
+                <w:numId w:val="3"/>
+              </w:numPr>
+            </w:pPr>
+            <w:r>
+              <w:t>Store Owner.</w:t>
+            </w:r>
+          </w:p>
+          <w:p>
+            <w:pPr>
+              <w:pStyle w:val="BodyText"/>
+              <w:keepNext/>
+              <w:spacing w:after="0" w:line="240" w:lineRule="auto"/>
+              <w:rPr>
+                <w:szCs w:val="24"/>
+              </w:rPr>
+            </w:pPr>
+            <w:r>
+              <w:rPr>
+                <w:b/>
+                <w:szCs w:val="24"/>
+              </w:rPr>
+              <w:t>Summary</w:t>
+            </w:r>
+            <w:r>
+              <w:rPr>
+                <w:szCs w:val="24"/>
+              </w:rPr>
+              <w:t>:</w:t>
+            </w:r>
+          </w:p>
+          <w:p>
+            <w:pPr>
+              <w:pStyle w:val="ListParagraph"/>
+              <w:widowControl w:val="0"/>
+              <w:numPr>
+                <w:ilvl w:val="0"/>
+                <w:numId w:val="3"/>
+              </w:numPr>
+            </w:pPr>
+            <w:r>
+              <w:t>System display detail information include status of consignment request to Store Owner.</w:t>
+            </w:r>
+          </w:p>
+          <w:p>
+            <w:pPr>
+              <w:keepNext/>
+              <w:spacing w:before="120" w:after="120"/>
+              <w:jc w:val="both"/>
+              <w:rPr>
+                <w:szCs w:val="24"/>
+              </w:rPr>
+            </w:pPr>
+            <w:r>
+              <w:rPr>
+                <w:b/>
+                <w:szCs w:val="24"/>
+              </w:rPr>
+              <w:t>Goal</w:t>
+            </w:r>
+            <w:r>
+              <w:rPr>
+                <w:szCs w:val="24"/>
+              </w:rPr>
+              <w:t>:</w:t>
+            </w:r>
+          </w:p>
+          <w:p>
+            <w:pPr>
+              <w:pStyle w:val="ListParagraph"/>
+              <w:widowControl w:val="0"/>
+              <w:numPr>
+                <w:ilvl w:val="0"/>
+                <w:numId w:val="3"/>
+              </w:numPr>
+            </w:pPr>
+            <w:r>
+              <w:t xml:space="preserve">Store Owner view </w:t>
+            </w:r>
+            <w:r>
+              <w:t xml:space="preserve">detail information of </w:t>
+            </w:r>
+            <w:r>
+              <w:t>consignment request.</w:t>
+            </w:r>
+            <w:r>
+              <w:t xml:space="preserve"> </w:t>
+            </w:r>
+          </w:p>
+          <w:p>
+            <w:pPr>
+              <w:keepNext/>
+              <w:spacing w:before="120" w:after="120"/>
+              <w:jc w:val="both"/>
+              <w:rPr>
+                <w:szCs w:val="24"/>
+              </w:rPr>
+            </w:pPr>
+            <w:r>
+              <w:rPr>
+                <w:b/>
+                <w:szCs w:val="24"/>
+              </w:rPr>
+              <w:t>Triggers</w:t>
+            </w:r>
+            <w:r>
+              <w:rPr>
+                <w:szCs w:val="24"/>
+              </w:rPr>
+              <w:t>:</w:t>
+            </w:r>
+          </w:p>
+          <w:p>
+            <w:pPr>
+              <w:pStyle w:val="ListParagraph"/>
+              <w:widowControl w:val="0"/>
+              <w:numPr>
+                <w:ilvl w:val="0"/>
+                <w:numId w:val="3"/>
+              </w:numPr>
+            </w:pPr>
+            <w:r>
+              <w:t xml:space="preserve">Store Owner asks the system to show request </w:t>
+            </w:r>
+            <w:r>
+              <w:t>detail</w:t>
+            </w:r>
+          </w:p>
+          <w:p>
+            <w:pPr>
+              <w:keepNext/>
+              <w:spacing w:before="120" w:after="120"/>
+              <w:jc w:val="both"/>
+              <w:rPr>
+                <w:szCs w:val="24"/>
+              </w:rPr>
+            </w:pPr>
+            <w:r>
+              <w:rPr>
+                <w:b/>
+                <w:szCs w:val="24"/>
+              </w:rPr>
+              <w:t>Preconditions</w:t>
+            </w:r>
+            <w:r>
+              <w:rPr>
+                <w:szCs w:val="24"/>
+              </w:rPr>
+              <w:t>:</w:t>
+            </w:r>
+          </w:p>
+          <w:p>
+            <w:pPr>
+              <w:pStyle w:val="ListParagraph"/>
+              <w:widowControl w:val="0"/>
+              <w:numPr>
+                <w:ilvl w:val="0"/>
+                <w:numId w:val="4"/>
+              </w:numPr>
+            </w:pPr>
+            <w:r>
+              <w:t>Store Owner has logged onto the system.</w:t>
+            </w:r>
+          </w:p>
+          <w:p>
+            <w:pPr>
+              <w:keepNext/>
+              <w:spacing w:before="120" w:after="120"/>
+              <w:jc w:val="both"/>
+              <w:rPr>
+                <w:szCs w:val="24"/>
+              </w:rPr>
+            </w:pPr>
+            <w:r>
+              <w:rPr>
+                <w:b/>
+                <w:szCs w:val="24"/>
+              </w:rPr>
+              <w:t>Post Conditions</w:t>
+            </w:r>
+            <w:r>
+              <w:rPr>
+                <w:szCs w:val="24"/>
+              </w:rPr>
+              <w:t>:</w:t>
+            </w:r>
+          </w:p>
+          <w:p>
+            <w:pPr>
+              <w:pStyle w:val="ListParagraph"/>
+              <w:widowControl w:val="0"/>
+              <w:numPr>
+                <w:ilvl w:val="0"/>
+                <w:numId w:val="5"/>
+              </w:numPr>
+            </w:pPr>
+            <w:r>
+              <w:rPr>
+                <w:b/>
+              </w:rPr>
+              <w:lastRenderedPageBreak/>
+              <w:t>Success</w:t>
+            </w:r>
+            <w:r>
+              <w:t xml:space="preserve">: </w:t>
+            </w:r>
+            <w:r>
+              <w:t>Detail information</w:t>
+            </w:r>
+            <w:r>
+              <w:t xml:space="preserve"> of consignment request is shown.</w:t>
+            </w:r>
+          </w:p>
+          <w:p>
+            <w:pPr>
+              <w:pStyle w:val="ListParagraph"/>
+              <w:widowControl w:val="0"/>
+              <w:numPr>
+                <w:ilvl w:val="0"/>
+                <w:numId w:val="5"/>
+              </w:numPr>
+            </w:pPr>
+            <w:r>
+              <w:rPr>
+                <w:b/>
+              </w:rPr>
+              <w:t>Fail</w:t>
+            </w:r>
+            <w:r>
+              <w:t xml:space="preserve">: </w:t>
+            </w:r>
+            <w:r>
+              <w:t>Detail information</w:t>
+            </w:r>
+            <w:r>
+              <w:t xml:space="preserve"> of consignment request is not shown.</w:t>
+            </w:r>
+          </w:p>
+          <w:p>
+            <w:pPr>
+              <w:keepNext/>
+              <w:spacing w:before="120" w:after="120"/>
+              <w:jc w:val="both"/>
+              <w:rPr>
+                <w:szCs w:val="24"/>
+              </w:rPr>
+            </w:pPr>
+            <w:r>
+              <w:rPr>
+                <w:b/>
+                <w:szCs w:val="24"/>
+              </w:rPr>
+              <w:t>Main Success Scenario</w:t>
+            </w:r>
+            <w:r>
+              <w:rPr>
+                <w:szCs w:val="24"/>
+              </w:rPr>
+              <w:t>:</w:t>
+            </w:r>
+          </w:p>
+          <w:tbl>
+            <w:tblPr>
+              <w:tblStyle w:val="TableGrid"/>
+              <w:tblW w:w="0" w:type="auto"/>
+              <w:tblLook w:val="04A0" w:firstRow="1" w:lastRow="0" w:firstColumn="1" w:lastColumn="0" w:noHBand="0" w:noVBand="1"/>
+            </w:tblPr>
+            <w:tblGrid>
+              <w:gridCol w:w="985"/>
+              <w:gridCol w:w="3240"/>
+              <w:gridCol w:w="4548"/>
+            </w:tblGrid>
+            <w:tr>
+              <w:trPr>
+                <w:cantSplit/>
+              </w:trPr>
+              <w:tc>
+                <w:tcPr>
+                  <w:tcW w:w="985" w:type="dxa"/>
+                  <w:shd w:val="clear" w:color="auto" w:fill="D9D9D9" w:themeFill="background1" w:themeFillShade="D9"/>
+                </w:tcPr>
+                <w:p>
+                  <w:pPr>
+                    <w:widowControl w:val="0"/>
+                    <w:spacing w:before="120" w:after="120"/>
+                    <w:jc w:val="center"/>
+                    <w:rPr>
+                      <w:szCs w:val="24"/>
+                    </w:rPr>
+                  </w:pPr>
+                  <w:r>
+                    <w:rPr>
+                      <w:szCs w:val="24"/>
+                    </w:rPr>
+                    <w:t>Step</w:t>
+                  </w:r>
+                </w:p>
+              </w:tc>
+              <w:tc>
+                <w:tcPr>
+                  <w:tcW w:w="3240" w:type="dxa"/>
+                  <w:shd w:val="clear" w:color="auto" w:fill="D9D9D9" w:themeFill="background1" w:themeFillShade="D9"/>
+                </w:tcPr>
+                <w:p>
+                  <w:pPr>
+                    <w:widowControl w:val="0"/>
+                    <w:spacing w:before="120" w:after="120"/>
+                    <w:jc w:val="center"/>
+                    <w:rPr>
+                      <w:szCs w:val="24"/>
+                    </w:rPr>
+                  </w:pPr>
+                  <w:r>
+                    <w:rPr>
+                      <w:szCs w:val="24"/>
+                    </w:rPr>
+                    <w:t>Actor Action</w:t>
+                  </w:r>
+                </w:p>
+              </w:tc>
+              <w:tc>
+                <w:tcPr>
+                  <w:tcW w:w="4548" w:type="dxa"/>
+                  <w:shd w:val="clear" w:color="auto" w:fill="D9D9D9" w:themeFill="background1" w:themeFillShade="D9"/>
+                </w:tcPr>
+                <w:p>
+                  <w:pPr>
+                    <w:widowControl w:val="0"/>
+                    <w:spacing w:before="120" w:after="120"/>
+                    <w:jc w:val="center"/>
+                    <w:rPr>
+                      <w:szCs w:val="24"/>
+                    </w:rPr>
+                  </w:pPr>
+                  <w:r>
+                    <w:rPr>
+                      <w:szCs w:val="24"/>
+                    </w:rPr>
+                    <w:t>System Response</w:t>
+                  </w:r>
+                </w:p>
+              </w:tc>
+            </w:tr>
+            <w:tr>
+              <w:trPr>
+                <w:cantSplit/>
+              </w:trPr>
+              <w:tc>
+                <w:tcPr>
+                  <w:tcW w:w="985" w:type="dxa"/>
+                </w:tcPr>
+                <w:p>
+                  <w:pPr>
+                    <w:jc w:val="right"/>
+                  </w:pPr>
+                  <w:r>
+                    <w:t>1</w:t>
+                  </w:r>
+                </w:p>
+              </w:tc>
+              <w:tc>
+                <w:tcPr>
+                  <w:tcW w:w="3240" w:type="dxa"/>
+                </w:tcPr>
+                <w:p>
+                  <w:r>
+                    <w:t>Store Owner asks the system to show</w:t>
+                  </w:r>
+                  <w:r>
+                    <w:t xml:space="preserve"> detail information of a consignment</w:t>
+                  </w:r>
+                  <w:r>
+                    <w:t xml:space="preserve"> request</w:t>
+                  </w:r>
+                  <w:r>
+                    <w:t>.</w:t>
+                  </w:r>
+                </w:p>
+              </w:tc>
+              <w:tc>
+                <w:tcPr>
+                  <w:tcW w:w="4548" w:type="dxa"/>
+                </w:tcPr>
+                <w:p/>
+                <w:p/>
+                <w:p>
+                  <w:r>
+                    <w:t xml:space="preserve">Show consignment request </w:t>
+                  </w:r>
+                  <w:r>
+                    <w:t>detail</w:t>
+                  </w:r>
+                  <w:r>
+                    <w:t xml:space="preserve"> include following information</w:t>
+                  </w:r>
+                  <w:r>
+                    <w:t>:</w:t>
+                  </w:r>
+                </w:p>
+                <w:p>
+                  <w:pPr>
+                    <w:pStyle w:val="ListParagraph"/>
+                    <w:numPr>
+                      <w:ilvl w:val="0"/>
+                      <w:numId w:val="9"/>
+                    </w:numPr>
+                    <w:spacing w:after="0"/>
+                  </w:pPr>
+                  <w:r>
+                    <w:t>Product Name</w:t>
+                  </w:r>
+                </w:p>
+                <w:p>
+                  <w:pPr>
+                    <w:pStyle w:val="ListParagraph"/>
+                    <w:numPr>
+                      <w:ilvl w:val="0"/>
+                      <w:numId w:val="9"/>
+                    </w:numPr>
+                    <w:spacing w:after="0"/>
+                  </w:pPr>
+                  <w:r>
+                    <w:t>Product Image</w:t>
+                  </w:r>
+                </w:p>
+                <w:p>
+                  <w:pPr>
+                    <w:pStyle w:val="ListParagraph"/>
+                    <w:numPr>
+                      <w:ilvl w:val="0"/>
+                      <w:numId w:val="9"/>
+                    </w:numPr>
+                    <w:spacing w:after="0"/>
+                  </w:pPr>
+                  <w:r>
+                    <w:t>Product Description</w:t>
+                  </w:r>
+                </w:p>
+                <w:p>
+                  <w:pPr>
+                    <w:pStyle w:val="ListParagraph"/>
+                    <w:numPr>
+                      <w:ilvl w:val="0"/>
+                      <w:numId w:val="9"/>
+                    </w:numPr>
+                    <w:spacing w:after="0"/>
+                  </w:pPr>
+                  <w:r>
+                    <w:t>Request Date</w:t>
+                  </w:r>
+                </w:p>
+                <w:p>
+                  <w:pPr>
+                    <w:pStyle w:val="ListParagraph"/>
+                    <w:numPr>
+                      <w:ilvl w:val="0"/>
+                      <w:numId w:val="9"/>
+                    </w:numPr>
+                    <w:spacing w:after="0"/>
+                  </w:pPr>
+                  <w:r>
+                    <w:t>Consign Price</w:t>
+                  </w:r>
+                </w:p>
+                <w:p>
+                  <w:pPr>
+                    <w:pStyle w:val="ListParagraph"/>
+                    <w:numPr>
+                      <w:ilvl w:val="0"/>
+                      <w:numId w:val="9"/>
+                    </w:numPr>
+                    <w:spacing w:after="0"/>
+                  </w:pPr>
+                  <w:r>
+                    <w:t>Transfer Date</w:t>
+                  </w:r>
+                </w:p>
+                <w:p>
+                  <w:pPr>
+                    <w:pStyle w:val="ListParagraph"/>
+                    <w:numPr>
+                      <w:ilvl w:val="0"/>
+                      <w:numId w:val="9"/>
+                    </w:numPr>
+                    <w:spacing w:after="0"/>
+                  </w:pPr>
+                  <w:r>
+                    <w:t>Consignment Status</w:t>
+                  </w:r>
+                </w:p>
+                <w:p/>
+              </w:tc>
+            </w:tr>
+          </w:tbl>
+          <w:p>
+            <w:pPr>
+              <w:widowControl w:val="0"/>
+              <w:spacing w:before="120" w:after="120"/>
+              <w:jc w:val="both"/>
+              <w:rPr>
+                <w:szCs w:val="24"/>
+              </w:rPr>
+            </w:pPr>
+          </w:p>
+          <w:p>
+            <w:pPr>
+              <w:keepNext/>
+              <w:spacing w:before="120" w:after="120"/>
+              <w:jc w:val="both"/>
+              <w:rPr>
+                <w:szCs w:val="24"/>
+              </w:rPr>
+            </w:pPr>
+            <w:r>
+              <w:rPr>
+                <w:b/>
+                <w:szCs w:val="24"/>
+              </w:rPr>
+              <w:t>Relationships</w:t>
+            </w:r>
+            <w:r>
+              <w:rPr>
+                <w:szCs w:val="24"/>
+              </w:rPr>
+              <w:t>:</w:t>
+            </w:r>
+          </w:p>
+          <w:p>
+            <w:pPr>
+              <w:pStyle w:val="ListParagraph"/>
+              <w:widowControl w:val="0"/>
+              <w:numPr>
+                <w:ilvl w:val="0"/>
+                <w:numId w:val="5"/>
+              </w:numPr>
+            </w:pPr>
+            <w:r>
+              <w:t>Included Use-case: N/A.</w:t>
+            </w:r>
+          </w:p>
+          <w:p>
+            <w:pPr>
+              <w:pStyle w:val="ListParagraph"/>
+              <w:widowControl w:val="0"/>
+              <w:numPr>
+                <w:ilvl w:val="0"/>
+                <w:numId w:val="5"/>
+              </w:numPr>
+            </w:pPr>
+            <w:r>
+              <w:t>Extended Use-case: View Request List</w:t>
+            </w:r>
+            <w:r>
+              <w:t>.</w:t>
+            </w:r>
+          </w:p>
+          <w:p>
+            <w:pPr>
+              <w:pStyle w:val="ListParagraph"/>
+              <w:widowControl w:val="0"/>
+              <w:numPr>
+                <w:ilvl w:val="0"/>
+                <w:numId w:val="5"/>
+              </w:numPr>
+            </w:pPr>
+            <w:r>
+              <w:t>Including Use-case: N/A.</w:t>
+            </w:r>
+          </w:p>
+          <w:p>
+            <w:pPr>
+              <w:pStyle w:val="ListParagraph"/>
+              <w:widowControl w:val="0"/>
+              <w:numPr>
+                <w:ilvl w:val="0"/>
+                <w:numId w:val="5"/>
+              </w:numPr>
+            </w:pPr>
+            <w:r>
+              <w:t xml:space="preserve">Extending Use-case: </w:t>
+            </w:r>
+            <w:r>
+              <w:t>N/A</w:t>
+            </w:r>
+            <w:r>
+              <w:t>.</w:t>
+            </w:r>
+          </w:p>
+          <w:p>
+            <w:pPr>
+              <w:keepNext/>
+              <w:spacing w:before="120" w:after="120"/>
+              <w:jc w:val="both"/>
+              <w:rPr>
+                <w:szCs w:val="24"/>
+              </w:rPr>
+            </w:pPr>
+            <w:r>
+              <w:rPr>
+                <w:b/>
+                <w:szCs w:val="24"/>
+              </w:rPr>
+              <w:t>Business Rules</w:t>
+            </w:r>
+            <w:r>
+              <w:rPr>
+                <w:szCs w:val="24"/>
+              </w:rPr>
+              <w:t>:</w:t>
+            </w:r>
+          </w:p>
+          <w:p>
+            <w:pPr>
+              <w:pStyle w:val="ListParagraph"/>
+              <w:numPr>
+                <w:ilvl w:val="0"/>
+                <w:numId w:val="6"/>
+              </w:numPr>
+            </w:pPr>
+            <w:r>
+              <w:t>Product’s information is displayed clearly for customer to view</w:t>
+            </w:r>
+            <w:r>
+              <w:t>.</w:t>
+            </w:r>
+            <w:bookmarkStart w:id="0" w:name="_GoBack"/>
+            <w:bookmarkEnd w:id="0"/>
+          </w:p>
+        </w:tc>
+      </w:tr>
+    </w:tbl>
+    <w:p>
+      <w:pPr>
+        <w:rPr>
+          <w:rFonts w:eastAsia="Cambria"/>
+          <w:lang w:val="en-GB" w:eastAsia="ja-JP"/>
+        </w:rPr>
+      </w:pPr>
+    </w:p>
+    <w:p>
+      <w:pPr>
+        <w:pStyle w:val="Heading5"/>
+        <w:rPr>
+          <w:lang w:val="en-GB" w:eastAsia="ja-JP"/>
+        </w:rPr>
+      </w:pPr>
+      <w:r>
+        <w:rPr>
+          <w:lang w:val="en-GB" w:eastAsia="ja-JP"/>
+        </w:rPr>
         <w:t>&lt;</w:t>
       </w:r>
       <w:r>
@@ -1534,7 +2728,7 @@
                     <pic:cNvPicPr/>
                   </pic:nvPicPr>
                   <pic:blipFill>
-                    <a:blip r:embed="rId7">
+                    <a:blip r:embed="rId8">
                       <a:extLst>
                         <a:ext uri="{28A0092B-C50C-407E-A947-70E740481C1C}">
                           <a14:useLocalDpi xmlns:a14="http://schemas.microsoft.com/office/drawing/2010/main" val="0"/>
@@ -1610,6 +2804,7 @@
         <w:pStyle w:val="FreeCaption"/>
       </w:pPr>
       <w:r>
+        <w:lastRenderedPageBreak/>
         <w:t>Use Case Specification</w:t>
       </w:r>
     </w:p>
@@ -1888,11 +3083,9 @@
                     <w:szCs w:val="24"/>
                   </w:rPr>
                 </w:pPr>
-                <w:proofErr w:type="spellStart"/>
                 <w:r>
                   <w:t>PhucTQ</w:t>
                 </w:r>
-                <w:proofErr w:type="spellEnd"/>
               </w:p>
             </w:tc>
           </w:sdtContent>
@@ -2098,21 +3291,21 @@
             <w:r>
               <w:t xml:space="preserve"> by </w:t>
             </w:r>
-            <w:commentRangeStart w:id="0"/>
+            <w:commentRangeStart w:id="1"/>
             <w:r>
               <w:t>pricing</w:t>
             </w:r>
             <w:r>
               <w:t xml:space="preserve"> service</w:t>
             </w:r>
-            <w:commentRangeEnd w:id="0"/>
+            <w:commentRangeEnd w:id="1"/>
             <w:r>
               <w:rPr>
                 <w:rStyle w:val="CommentReference"/>
                 <w:rFonts w:asciiTheme="minorHAnsi" w:eastAsiaTheme="minorHAnsi" w:hAnsiTheme="minorHAnsi"/>
                 <w:lang w:val="en-US" w:eastAsia="en-US"/>
               </w:rPr>
-              <w:commentReference w:id="0"/>
+              <w:commentReference w:id="1"/>
             </w:r>
             <w:r>
               <w:t>.</w:t>
@@ -2354,7 +3547,6 @@
                 <w:b/>
                 <w:szCs w:val="24"/>
               </w:rPr>
-              <w:lastRenderedPageBreak/>
               <w:t>Main Success Scenario</w:t>
             </w:r>
             <w:r>
@@ -2714,6 +3906,7 @@
                     <w:jc w:val="right"/>
                   </w:pPr>
                   <w:r>
+                    <w:lastRenderedPageBreak/>
                     <w:t>1</w:t>
                   </w:r>
                 </w:p>
@@ -3126,29 +4319,24 @@
               <w:t xml:space="preserve"> be able to cancel accepted-consignment</w:t>
             </w:r>
             <w:r>
-              <w:t xml:space="preserve"> until </w:t>
-            </w:r>
-            <w:proofErr w:type="gramStart"/>
-            <w:r>
-              <w:t xml:space="preserve">midnight of the </w:t>
-            </w:r>
-            <w:commentRangeStart w:id="1"/>
+              <w:t xml:space="preserve"> until midnight of the </w:t>
+            </w:r>
+            <w:commentRangeStart w:id="2"/>
             <w:r>
               <w:t>seventh day</w:t>
             </w:r>
-            <w:commentRangeEnd w:id="1"/>
+            <w:commentRangeEnd w:id="2"/>
             <w:r>
               <w:rPr>
                 <w:rStyle w:val="CommentReference"/>
                 <w:rFonts w:asciiTheme="minorHAnsi" w:eastAsiaTheme="minorHAnsi" w:hAnsiTheme="minorHAnsi"/>
                 <w:lang w:val="en-US" w:eastAsia="en-US"/>
               </w:rPr>
-              <w:commentReference w:id="1"/>
+              <w:commentReference w:id="2"/>
             </w:r>
             <w:r>
               <w:t xml:space="preserve"> after accept</w:t>
             </w:r>
-            <w:proofErr w:type="gramEnd"/>
             <w:r>
               <w:t>.</w:t>
             </w:r>
@@ -3168,7 +4356,6 @@
         <w:rPr>
           <w:lang w:val="en-GB" w:eastAsia="ja-JP"/>
         </w:rPr>
-        <w:lastRenderedPageBreak/>
         <w:t>&lt;</w:t>
       </w:r>
       <w:r>
@@ -3223,7 +4410,7 @@
                     <pic:cNvPicPr/>
                   </pic:nvPicPr>
                   <pic:blipFill>
-                    <a:blip r:embed="rId9">
+                    <a:blip r:embed="rId10">
                       <a:extLst>
                         <a:ext uri="{28A0092B-C50C-407E-A947-70E740481C1C}">
                           <a14:useLocalDpi xmlns:a14="http://schemas.microsoft.com/office/drawing/2010/main" val="0"/>
@@ -3556,11 +4743,9 @@
                     <w:szCs w:val="24"/>
                   </w:rPr>
                 </w:pPr>
-                <w:proofErr w:type="spellStart"/>
                 <w:r>
                   <w:t>PhucTQ</w:t>
                 </w:r>
-                <w:proofErr w:type="spellEnd"/>
               </w:p>
             </w:tc>
           </w:sdtContent>
@@ -3716,6 +4901,7 @@
               </w:numPr>
             </w:pPr>
             <w:r>
+              <w:lastRenderedPageBreak/>
               <w:t>Store Owner.</w:t>
             </w:r>
           </w:p>
@@ -3763,21 +4949,21 @@
             <w:r>
               <w:t xml:space="preserve"> product cannot be evaluated by </w:t>
             </w:r>
-            <w:commentRangeStart w:id="2"/>
+            <w:commentRangeStart w:id="3"/>
             <w:r>
               <w:t>pricing</w:t>
             </w:r>
             <w:r>
               <w:t xml:space="preserve"> service</w:t>
             </w:r>
-            <w:commentRangeEnd w:id="2"/>
+            <w:commentRangeEnd w:id="3"/>
             <w:r>
               <w:rPr>
                 <w:rStyle w:val="CommentReference"/>
                 <w:rFonts w:asciiTheme="minorHAnsi" w:eastAsiaTheme="minorHAnsi" w:hAnsiTheme="minorHAnsi"/>
                 <w:lang w:val="en-US" w:eastAsia="en-US"/>
               </w:rPr>
-              <w:commentReference w:id="2"/>
+              <w:commentReference w:id="3"/>
             </w:r>
             <w:r>
               <w:t>.</w:t>
@@ -4022,7 +5208,6 @@
                 <w:b/>
                 <w:szCs w:val="24"/>
               </w:rPr>
-              <w:lastRenderedPageBreak/>
               <w:t>Main Success Scenario</w:t>
             </w:r>
             <w:r>
@@ -4724,6 +5909,7 @@
                 <w:b/>
                 <w:szCs w:val="24"/>
               </w:rPr>
+              <w:lastRenderedPageBreak/>
               <w:t>Relationships</w:t>
             </w:r>
             <w:r>
@@ -4851,29 +6037,24 @@
               <w:t xml:space="preserve"> be able to cancel accepted-consignment</w:t>
             </w:r>
             <w:r>
-              <w:t xml:space="preserve"> until </w:t>
-            </w:r>
-            <w:proofErr w:type="gramStart"/>
-            <w:r>
-              <w:t xml:space="preserve">midnight of the </w:t>
-            </w:r>
-            <w:commentRangeStart w:id="3"/>
+              <w:t xml:space="preserve"> until midnight of the </w:t>
+            </w:r>
+            <w:commentRangeStart w:id="4"/>
             <w:r>
               <w:t xml:space="preserve">seventh day </w:t>
             </w:r>
-            <w:commentRangeEnd w:id="3"/>
+            <w:commentRangeEnd w:id="4"/>
             <w:r>
               <w:rPr>
                 <w:rStyle w:val="CommentReference"/>
                 <w:rFonts w:asciiTheme="minorHAnsi" w:eastAsiaTheme="minorHAnsi" w:hAnsiTheme="minorHAnsi"/>
                 <w:lang w:val="en-US" w:eastAsia="en-US"/>
               </w:rPr>
-              <w:commentReference w:id="3"/>
+              <w:commentReference w:id="4"/>
             </w:r>
             <w:r>
               <w:t>after accept</w:t>
             </w:r>
-            <w:proofErr w:type="gramEnd"/>
             <w:r>
               <w:t>.</w:t>
             </w:r>
@@ -4893,7 +6074,6 @@
         <w:rPr>
           <w:lang w:val="en-GB" w:eastAsia="ja-JP"/>
         </w:rPr>
-        <w:lastRenderedPageBreak/>
         <w:t>&lt;</w:t>
       </w:r>
       <w:r>
@@ -4914,8 +6094,6 @@
         </w:rPr>
         <w:t xml:space="preserve"> Refuse Request</w:t>
       </w:r>
-      <w:bookmarkStart w:id="4" w:name="_GoBack"/>
-      <w:bookmarkEnd w:id="4"/>
     </w:p>
     <w:p>
       <w:pPr>
@@ -4950,7 +6128,7 @@
                     <pic:cNvPicPr/>
                   </pic:nvPicPr>
                   <pic:blipFill>
-                    <a:blip r:embed="rId10">
+                    <a:blip r:embed="rId11">
                       <a:extLst>
                         <a:ext uri="{28A0092B-C50C-407E-A947-70E740481C1C}">
                           <a14:useLocalDpi xmlns:a14="http://schemas.microsoft.com/office/drawing/2010/main" val="0"/>
@@ -5283,11 +6461,9 @@
                     <w:szCs w:val="24"/>
                   </w:rPr>
                 </w:pPr>
-                <w:proofErr w:type="spellStart"/>
                 <w:r>
                   <w:t>PhucTQ</w:t>
                 </w:r>
-                <w:proofErr w:type="spellEnd"/>
               </w:p>
             </w:tc>
           </w:sdtContent>
@@ -5479,6 +6655,7 @@
               </w:numPr>
             </w:pPr>
             <w:r>
+              <w:lastRenderedPageBreak/>
               <w:t>This use case allow Store Owner refuse consignment request.</w:t>
             </w:r>
           </w:p>
@@ -5656,7 +6833,6 @@
               <w:rPr>
                 <w:b/>
               </w:rPr>
-              <w:lastRenderedPageBreak/>
               <w:t>Success</w:t>
             </w:r>
             <w:r>
@@ -6437,6 +7613,7 @@
                 <w:b/>
                 <w:szCs w:val="24"/>
               </w:rPr>
+              <w:lastRenderedPageBreak/>
               <w:t>Business Rules</w:t>
             </w:r>
             <w:r>
@@ -6526,7 +7703,7 @@
 
 <file path=word/comments.xml><?xml version="1.0" encoding="utf-8"?>
 <w:comments xmlns:wpc="http://schemas.microsoft.com/office/word/2010/wordprocessingCanvas" xmlns:mc="http://schemas.openxmlformats.org/markup-compatibility/2006" xmlns:o="urn:schemas-microsoft-com:office:office" xmlns:r="http://schemas.openxmlformats.org/officeDocument/2006/relationships" xmlns:m="http://schemas.openxmlformats.org/officeDocument/2006/math" xmlns:v="urn:schemas-microsoft-com:vml" xmlns:wp14="http://schemas.microsoft.com/office/word/2010/wordprocessingDrawing" xmlns:wp="http://schemas.openxmlformats.org/drawingml/2006/wordprocessingDrawing" xmlns:w10="urn:schemas-microsoft-com:office:word" xmlns:w="http://schemas.openxmlformats.org/wordprocessingml/2006/main" xmlns:w14="http://schemas.microsoft.com/office/word/2010/wordml" xmlns:wpg="http://schemas.microsoft.com/office/word/2010/wordprocessingGroup" xmlns:wpi="http://schemas.microsoft.com/office/word/2010/wordprocessingInk" xmlns:wne="http://schemas.microsoft.com/office/word/2006/wordml" xmlns:wps="http://schemas.microsoft.com/office/word/2010/wordprocessingShape" mc:Ignorable="w14 wp14">
-  <w:comment w:id="0" w:author="Phuc Tran" w:date="2015-06-01T10:31:00Z" w:initials="PT">
+  <w:comment w:id="1" w:author="Phuc Tran" w:date="2015-06-01T10:31:00Z" w:initials="PT">
     <w:p>
       <w:pPr>
         <w:pStyle w:val="CommentText"/>
@@ -6542,7 +7719,7 @@
       </w:r>
     </w:p>
   </w:comment>
-  <w:comment w:id="1" w:author="Phuc Tran" w:date="2015-06-01T10:35:00Z" w:initials="PT">
+  <w:comment w:id="2" w:author="Phuc Tran" w:date="2015-06-01T10:35:00Z" w:initials="PT">
     <w:p>
       <w:pPr>
         <w:pStyle w:val="CommentText"/>
@@ -6558,7 +7735,7 @@
       </w:r>
     </w:p>
   </w:comment>
-  <w:comment w:id="2" w:author="Phuc Tran" w:date="2015-06-01T10:41:00Z" w:initials="PT">
+  <w:comment w:id="3" w:author="Phuc Tran" w:date="2015-06-01T10:41:00Z" w:initials="PT">
     <w:p>
       <w:pPr>
         <w:pStyle w:val="CommentText"/>
@@ -6574,7 +7751,7 @@
       </w:r>
     </w:p>
   </w:comment>
-  <w:comment w:id="3" w:author="Phuc Tran" w:date="2015-06-01T10:46:00Z" w:initials="PT">
+  <w:comment w:id="4" w:author="Phuc Tran" w:date="2015-06-01T10:46:00Z" w:initials="PT">
     <w:p>
       <w:pPr>
         <w:pStyle w:val="CommentText"/>
@@ -8951,7 +10128,7 @@
   <a:extraClrSchemeLst/>
   <a:extLst>
     <a:ext uri="{05A4C25C-085E-4340-85A3-A5531E510DB2}">
-      <thm15:themeFamily xmlns:thm15="http://schemas.microsoft.com/office/thememl/2012/main" xmlns="" name="Office Theme" id="{62F939B6-93AF-4DB8-9C6B-D6C7DFDC589F}" vid="{4A3C46E8-61CC-4603-A589-7422A47A8E4A}"/>
+      <thm15:themeFamily xmlns="" xmlns:thm15="http://schemas.microsoft.com/office/thememl/2012/main" name="Office Theme" id="{62F939B6-93AF-4DB8-9C6B-D6C7DFDC589F}" vid="{4A3C46E8-61CC-4603-A589-7422A47A8E4A}"/>
     </a:ext>
   </a:extLst>
 </a:theme>

</xml_diff>

<commit_message>
Update Mange Consignment use cases spec
</commit_message>
<xml_diff>
--- a/Source/Document/Use-case/Manage Consignment.docx
+++ b/Source/Document/Use-case/Manage Consignment.docx
@@ -397,9 +397,11 @@
                     <w:szCs w:val="24"/>
                   </w:rPr>
                 </w:pPr>
+                <w:proofErr w:type="spellStart"/>
                 <w:r>
                   <w:t>PhucTQ</w:t>
                 </w:r>
+                <w:proofErr w:type="spellEnd"/>
               </w:p>
             </w:tc>
           </w:sdtContent>
@@ -1173,7 +1175,15 @@
                 </w:tcPr>
                 <w:p>
                   <w:r>
-                    <w:t>Store doesn’t has any consignment request</w:t>
+                    <w:t xml:space="preserve">Store doesn’t </w:t>
+                  </w:r>
+                  <w:proofErr w:type="gramStart"/>
+                  <w:r>
+                    <w:t>has</w:t>
+                  </w:r>
+                  <w:proofErr w:type="gramEnd"/>
+                  <w:r>
+                    <w:t xml:space="preserve"> any consignment request</w:t>
                   </w:r>
                   <w:r>
                     <w:t>.</w:t>
@@ -1329,8 +1339,13 @@
                 <w:numId w:val="6"/>
               </w:numPr>
             </w:pPr>
-            <w:r>
-              <w:t>List are sorted by on request date in reverse chronological order. The most recent request appears first in the list, while the oldest one appears last.</w:t>
+            <w:proofErr w:type="gramStart"/>
+            <w:r>
+              <w:t>List are</w:t>
+            </w:r>
+            <w:proofErr w:type="gramEnd"/>
+            <w:r>
+              <w:t xml:space="preserve"> sorted by on request date in reverse chronological order. The most recent request appears first in the list, while the oldest one appears last.</w:t>
             </w:r>
           </w:p>
           <w:p>
@@ -1840,9 +1855,11 @@
                     <w:szCs w:val="24"/>
                   </w:rPr>
                 </w:pPr>
+                <w:proofErr w:type="spellStart"/>
                 <w:r>
                   <w:t>PhucTQ</w:t>
                 </w:r>
+                <w:proofErr w:type="spellEnd"/>
               </w:p>
             </w:tc>
           </w:sdtContent>
@@ -2044,7 +2061,15 @@
               </w:numPr>
             </w:pPr>
             <w:r>
-              <w:t>System display detail information include status of consignment request to Store Owner.</w:t>
+              <w:t xml:space="preserve">System display detail information </w:t>
+            </w:r>
+            <w:proofErr w:type="gramStart"/>
+            <w:r>
+              <w:t>include</w:t>
+            </w:r>
+            <w:proofErr w:type="gramEnd"/>
+            <w:r>
+              <w:t xml:space="preserve"> status of consignment request to Store Owner.</w:t>
             </w:r>
           </w:p>
           <w:p>
@@ -3057,9 +3082,11 @@
                     <w:szCs w:val="24"/>
                   </w:rPr>
                 </w:pPr>
+                <w:proofErr w:type="spellStart"/>
                 <w:r>
                   <w:t>PhucTQ</w:t>
                 </w:r>
+                <w:proofErr w:type="spellEnd"/>
               </w:p>
             </w:tc>
           </w:sdtContent>
@@ -4291,21 +4318,42 @@
                 <w:szCs w:val="24"/>
                 <w:lang w:val="en-US"/>
               </w:rPr>
-              <w:t>After accept successful, product change</w:t>
+              <w:t>After accept successful, product</w:t>
             </w:r>
             <w:r>
               <w:rPr>
                 <w:szCs w:val="24"/>
                 <w:lang w:val="en-US"/>
               </w:rPr>
-              <w:t>s</w:t>
+              <w:t>’s</w:t>
             </w:r>
             <w:r>
               <w:rPr>
                 <w:szCs w:val="24"/>
                 <w:lang w:val="en-US"/>
               </w:rPr>
-              <w:t xml:space="preserve"> status from Not Available to In Inventory.</w:t>
+              <w:t xml:space="preserve"> status</w:t>
+            </w:r>
+            <w:r>
+              <w:rPr>
+                <w:szCs w:val="24"/>
+                <w:lang w:val="en-US"/>
+              </w:rPr>
+              <w:t xml:space="preserve"> shall be changed</w:t>
+            </w:r>
+            <w:r>
+              <w:rPr>
+                <w:szCs w:val="24"/>
+                <w:lang w:val="en-US"/>
+              </w:rPr>
+              <w:t xml:space="preserve"> fro</w:t>
+            </w:r>
+            <w:r>
+              <w:rPr>
+                <w:szCs w:val="24"/>
+                <w:lang w:val="en-US"/>
+              </w:rPr>
+              <w:t>m Not Available to In Inventory, and product shall be moved to inventory.</w:t>
             </w:r>
           </w:p>
           <w:p>
@@ -4340,7 +4388,11 @@
               <w:t xml:space="preserve"> be able to cancel accepted-consignment</w:t>
             </w:r>
             <w:r>
-              <w:t xml:space="preserve"> until midnight</w:t>
+              <w:t xml:space="preserve"> until </w:t>
+            </w:r>
+            <w:proofErr w:type="gramStart"/>
+            <w:r>
+              <w:t>midnight</w:t>
             </w:r>
             <w:r>
               <w:t xml:space="preserve"> of</w:t>
@@ -4367,6 +4419,7 @@
             <w:r>
               <w:t xml:space="preserve"> after accept</w:t>
             </w:r>
+            <w:proofErr w:type="gramEnd"/>
             <w:r>
               <w:t>.</w:t>
             </w:r>
@@ -4774,9 +4827,11 @@
                     <w:szCs w:val="24"/>
                   </w:rPr>
                 </w:pPr>
+                <w:proofErr w:type="spellStart"/>
                 <w:r>
                   <w:t>PhucTQ</w:t>
                 </w:r>
+                <w:proofErr w:type="spellEnd"/>
               </w:p>
             </w:tc>
           </w:sdtContent>
@@ -5207,12 +5262,7 @@
               <w:t>.</w:t>
             </w:r>
             <w:r>
-              <w:t xml:space="preserve"> Product is now available to be public</w:t>
-            </w:r>
-            <w:bookmarkStart w:id="3" w:name="_GoBack"/>
-            <w:bookmarkEnd w:id="3"/>
-            <w:r>
-              <w:t xml:space="preserve"> on web.</w:t>
+              <w:t xml:space="preserve"> Product is now available to be public on web.</w:t>
             </w:r>
           </w:p>
           <w:p>
@@ -6060,24 +6110,42 @@
                 <w:szCs w:val="24"/>
                 <w:lang w:val="en-US"/>
               </w:rPr>
-              <w:t>After accept successful, product change</w:t>
+              <w:t>After accept successful, product</w:t>
             </w:r>
             <w:r>
               <w:rPr>
                 <w:szCs w:val="24"/>
                 <w:lang w:val="en-US"/>
               </w:rPr>
-              <w:t>s</w:t>
+              <w:t>’s</w:t>
             </w:r>
             <w:r>
               <w:rPr>
                 <w:szCs w:val="24"/>
                 <w:lang w:val="en-US"/>
               </w:rPr>
-              <w:t xml:space="preserve"> status from Not Available to In Inventory.</w:t>
-            </w:r>
-            <w:r>
-              <w:t xml:space="preserve"> </w:t>
+              <w:t xml:space="preserve"> status </w:t>
+            </w:r>
+            <w:r>
+              <w:rPr>
+                <w:szCs w:val="24"/>
+                <w:lang w:val="en-US"/>
+              </w:rPr>
+              <w:t xml:space="preserve">shall be changed </w:t>
+            </w:r>
+            <w:r>
+              <w:rPr>
+                <w:szCs w:val="24"/>
+                <w:lang w:val="en-US"/>
+              </w:rPr>
+              <w:t>fro</w:t>
+            </w:r>
+            <w:r>
+              <w:rPr>
+                <w:szCs w:val="24"/>
+                <w:lang w:val="en-US"/>
+              </w:rPr>
+              <w:t>m Not Available to In Inventory, and product shall be moved to inventory.</w:t>
             </w:r>
           </w:p>
           <w:p>
@@ -6112,7 +6180,11 @@
               <w:t xml:space="preserve"> be able to cancel accepted-consignment</w:t>
             </w:r>
             <w:r>
-              <w:t xml:space="preserve"> until midnight</w:t>
+              <w:t xml:space="preserve"> until </w:t>
+            </w:r>
+            <w:proofErr w:type="gramStart"/>
+            <w:r>
+              <w:t>midnight</w:t>
             </w:r>
             <w:r>
               <w:t xml:space="preserve"> of</w:t>
@@ -6123,22 +6195,23 @@
             <w:r>
               <w:t xml:space="preserve">the </w:t>
             </w:r>
-            <w:commentRangeStart w:id="4"/>
+            <w:commentRangeStart w:id="3"/>
             <w:r>
               <w:t xml:space="preserve">seventh day </w:t>
             </w:r>
-            <w:commentRangeEnd w:id="4"/>
+            <w:commentRangeEnd w:id="3"/>
             <w:r>
               <w:rPr>
                 <w:rStyle w:val="CommentReference"/>
                 <w:rFonts w:asciiTheme="minorHAnsi" w:eastAsiaTheme="minorHAnsi" w:hAnsiTheme="minorHAnsi"/>
                 <w:lang w:val="en-US" w:eastAsia="en-US"/>
               </w:rPr>
-              <w:commentReference w:id="4"/>
+              <w:commentReference w:id="3"/>
             </w:r>
             <w:r>
               <w:t>after accept</w:t>
             </w:r>
+            <w:proofErr w:type="gramEnd"/>
             <w:r>
               <w:t>.</w:t>
             </w:r>
@@ -6545,9 +6618,11 @@
                     <w:szCs w:val="24"/>
                   </w:rPr>
                 </w:pPr>
+                <w:proofErr w:type="spellStart"/>
                 <w:r>
                   <w:t>PhucTQ</w:t>
                 </w:r>
+                <w:proofErr w:type="spellEnd"/>
               </w:p>
             </w:tc>
           </w:sdtContent>
@@ -6867,7 +6942,12 @@
               </w:numPr>
             </w:pPr>
             <w:r>
-              <w:t>The consignment has not been accepted or refused by Store Owner.</w:t>
+              <w:t>The consignment has not been accepted or refused by St</w:t>
+            </w:r>
+            <w:bookmarkStart w:id="4" w:name="_GoBack"/>
+            <w:bookmarkEnd w:id="4"/>
+            <w:r>
+              <w:t>ore Owner.</w:t>
             </w:r>
           </w:p>
           <w:p>
@@ -7848,7 +7928,7 @@
       </w:r>
     </w:p>
   </w:comment>
-  <w:comment w:id="4" w:author="Phuc Tran" w:date="2015-06-01T10:46:00Z" w:initials="PT">
+  <w:comment w:id="3" w:author="Phuc Tran" w:date="2015-06-01T10:46:00Z" w:initials="PT">
     <w:p>
       <w:pPr>
         <w:pStyle w:val="CommentText"/>
@@ -10225,7 +10305,7 @@
   <a:extraClrSchemeLst/>
   <a:extLst>
     <a:ext uri="{05A4C25C-085E-4340-85A3-A5531E510DB2}">
-      <thm15:themeFamily xmlns="" xmlns:thm15="http://schemas.microsoft.com/office/thememl/2012/main" name="Office Theme" id="{62F939B6-93AF-4DB8-9C6B-D6C7DFDC589F}" vid="{4A3C46E8-61CC-4603-A589-7422A47A8E4A}"/>
+      <thm15:themeFamily xmlns:thm15="http://schemas.microsoft.com/office/thememl/2012/main" xmlns="" name="Office Theme" id="{62F939B6-93AF-4DB8-9C6B-D6C7DFDC589F}" vid="{4A3C46E8-61CC-4603-A589-7422A47A8E4A}"/>
     </a:ext>
   </a:extLst>
 </a:theme>

</xml_diff>